<commit_message>
added documentation program & added to the word document
</commit_message>
<xml_diff>
--- a/Docs/kmeans.docx
+++ b/Docs/kmeans.docx
@@ -121,7 +121,12 @@
         <w:t xml:space="preserve"> EViews add-in.</w:t>
       </w:r>
       <w:r>
-        <w:t xml:space="preserve"> The algorithm’s implementation adheres to that given by Dr. Andrew Ng’s machine learning course</w:t>
+        <w:t xml:space="preserve"> The algorithm’s im</w:t>
+      </w:r>
+      <w:bookmarkStart w:id="0" w:name="_GoBack"/>
+      <w:bookmarkEnd w:id="0"/>
+      <w:r>
+        <w:t>plementation adheres to that given by Dr. Andrew Ng’s machine learning course</w:t>
       </w:r>
       <w:r>
         <w:t>.</w:t>
@@ -208,12 +213,39 @@
         <w:t xml:space="preserve"> </w:t>
       </w:r>
       <w:r>
-        <w:t xml:space="preserve">applied to “unlabeled data” (classification/categorization is not included in the dataset of the observations). </w:t>
+        <w:t xml:space="preserve">applied to “unlabeled data” (classification/categorization </w:t>
+      </w:r>
+      <w:r>
+        <w:t>of observations is not given in the dataset</w:t>
+      </w:r>
+      <w:r>
+        <w:t xml:space="preserve">). </w:t>
       </w:r>
       <w:r>
         <w:t>Given a dataset of n observations, k-means clustering assigns each observation in the dataset to belong to one of cluster centroid 1 or 2 or … or k, conditioned that the # of centroids is less than n.</w:t>
       </w:r>
       <w:r>
+        <w:t xml:space="preserve"> A cluster’s ce</w:t>
+      </w:r>
+      <w:r>
+        <w:t>ntroid is the coordinates of each</w:t>
+      </w:r>
+      <w:r>
+        <w:t xml:space="preserve"> series</w:t>
+      </w:r>
+      <w:r>
+        <w:t xml:space="preserve"> arithmetically</w:t>
+      </w:r>
+      <w:r>
+        <w:t xml:space="preserve"> averaged over</w:t>
+      </w:r>
+      <w:r>
+        <w:t xml:space="preserve"> its</w:t>
+      </w:r>
+      <w:r>
+        <w:t xml:space="preserve"> associated observation.</w:t>
+      </w:r>
+      <w:r>
         <w:t xml:space="preserve"> This assignment is done by finding the centroid that minimizes the cost function, a measure that values centroids that have close proximity to their associated points.</w:t>
       </w:r>
       <w:r>
@@ -243,13 +275,2221 @@
     </w:p>
     <w:p>
       <w:pPr>
+        <w:jc w:val="center"/>
+        <w:rPr>
+          <w:b/>
+        </w:rPr>
+      </w:pPr>
+      <w:r>
+        <w:rPr>
+          <w:b/>
+        </w:rPr>
+        <w:t>User Arguments</w:t>
+      </w:r>
+    </w:p>
+    <w:p>
+      <w:pPr>
         <w:pStyle w:val="ListParagraph"/>
-      </w:pPr>
-      <w:bookmarkStart w:id="0" w:name="_GoBack"/>
-      <w:bookmarkEnd w:id="0"/>
-      <w:r>
+        <w:numPr>
+          <w:ilvl w:val="0"/>
+          <w:numId w:val="2"/>
+        </w:numPr>
+      </w:pPr>
+      <w:r>
+        <w:rPr>
+          <w:i/>
+        </w:rPr>
+        <w:t>Mandatory</w:t>
+      </w:r>
+    </w:p>
+    <w:p>
+      <w:pPr>
+        <w:pStyle w:val="ListParagraph"/>
+        <w:numPr>
+          <w:ilvl w:val="1"/>
+          <w:numId w:val="2"/>
+        </w:numPr>
+      </w:pPr>
+      <w:r>
+        <w:rPr>
+          <w:b/>
+        </w:rPr>
+        <w:t>k</w:t>
+      </w:r>
+      <w:r>
+        <w:t xml:space="preserve"> – the # of centroids that the dataset with n observations will be partitioned into (constrained to be less than n) </w:t>
+      </w:r>
+    </w:p>
+    <w:p>
+      <w:pPr>
+        <w:pStyle w:val="ListParagraph"/>
+        <w:numPr>
+          <w:ilvl w:val="0"/>
+          <w:numId w:val="2"/>
+        </w:numPr>
+      </w:pPr>
+      <w:r>
+        <w:rPr>
+          <w:i/>
+        </w:rPr>
+        <w:t xml:space="preserve">Optional </w:t>
+      </w:r>
+    </w:p>
+    <w:p>
+      <w:pPr>
+        <w:pStyle w:val="ListParagraph"/>
+        <w:numPr>
+          <w:ilvl w:val="1"/>
+          <w:numId w:val="2"/>
+        </w:numPr>
+      </w:pPr>
+      <w:r>
+        <w:rPr>
+          <w:b/>
+        </w:rPr>
+        <w:t>q</w:t>
+      </w:r>
+      <w:r>
+        <w:rPr>
+          <w:b/>
+        </w:rPr>
+        <w:t>uiet</w:t>
+      </w:r>
+      <w:r>
+        <w:t xml:space="preserve"> – shut off the add-in’s log messa</w:t>
+      </w:r>
+      <w:r>
+        <w:t xml:space="preserve">ges </w:t>
+      </w:r>
+    </w:p>
+    <w:p>
+      <w:pPr>
+        <w:pStyle w:val="ListParagraph"/>
+        <w:numPr>
+          <w:ilvl w:val="2"/>
+          <w:numId w:val="2"/>
+        </w:numPr>
+      </w:pPr>
+      <w:r>
+        <w:t>defaults to presenting log messages</w:t>
+      </w:r>
+    </w:p>
+    <w:p>
+      <w:pPr>
+        <w:pStyle w:val="ListParagraph"/>
+        <w:numPr>
+          <w:ilvl w:val="1"/>
+          <w:numId w:val="2"/>
+        </w:numPr>
+      </w:pPr>
+      <w:proofErr w:type="spellStart"/>
+      <w:r>
+        <w:rPr>
+          <w:b/>
+        </w:rPr>
+        <w:t>inits</w:t>
+      </w:r>
+      <w:proofErr w:type="spellEnd"/>
+      <w:r>
+        <w:t xml:space="preserve"> – the # of random initializations &amp; solves of the cluster centroids to occur</w:t>
+      </w:r>
+    </w:p>
+    <w:p>
+      <w:pPr>
+        <w:pStyle w:val="ListParagraph"/>
+        <w:numPr>
+          <w:ilvl w:val="2"/>
+          <w:numId w:val="2"/>
+        </w:numPr>
+      </w:pPr>
+      <w:r>
+        <w:t>defaults to 3</w:t>
+      </w:r>
+    </w:p>
+    <w:p>
+      <w:pPr>
+        <w:pStyle w:val="ListParagraph"/>
+        <w:numPr>
+          <w:ilvl w:val="1"/>
+          <w:numId w:val="2"/>
+        </w:numPr>
+      </w:pPr>
+      <w:proofErr w:type="spellStart"/>
+      <w:r>
+        <w:rPr>
+          <w:b/>
+        </w:rPr>
+        <w:t>max_iters</w:t>
+      </w:r>
+      <w:proofErr w:type="spellEnd"/>
+      <w:r>
+        <w:t xml:space="preserve"> – the maximum # of times the cluster centroids are allowed to move based on its associated observations</w:t>
+      </w:r>
+      <w:r>
+        <w:t xml:space="preserve"> for a given </w:t>
+      </w:r>
+      <w:r>
+        <w:t>solve</w:t>
+      </w:r>
+      <w:r>
+        <w:t xml:space="preserve"> of centroids</w:t>
+      </w:r>
+    </w:p>
+    <w:p>
+      <w:pPr>
+        <w:pStyle w:val="ListParagraph"/>
+        <w:numPr>
+          <w:ilvl w:val="2"/>
+          <w:numId w:val="2"/>
+        </w:numPr>
+      </w:pPr>
+      <w:r>
+        <w:t>defaults to 10</w:t>
+      </w:r>
+    </w:p>
+    <w:p>
+      <w:pPr>
+        <w:pStyle w:val="ListParagraph"/>
+        <w:numPr>
+          <w:ilvl w:val="2"/>
+          <w:numId w:val="2"/>
+        </w:numPr>
+      </w:pPr>
+      <w:r>
+        <w:t>if set to “NONE”, will continue until convergence occurs</w:t>
+      </w:r>
+    </w:p>
+    <w:p>
+      <w:pPr>
+        <w:pStyle w:val="ListParagraph"/>
+        <w:numPr>
+          <w:ilvl w:val="1"/>
+          <w:numId w:val="2"/>
+        </w:numPr>
+      </w:pPr>
+      <w:r>
+        <w:rPr>
+          <w:b/>
+        </w:rPr>
+        <w:lastRenderedPageBreak/>
+        <w:t>series</w:t>
+      </w:r>
+      <w:r>
+        <w:t xml:space="preserve"> – a space delimited string of the series on the workfile page to be included in the cluster analysis</w:t>
+      </w:r>
+    </w:p>
+    <w:p>
+      <w:pPr>
+        <w:pStyle w:val="ListParagraph"/>
+        <w:numPr>
+          <w:ilvl w:val="2"/>
+          <w:numId w:val="2"/>
+        </w:numPr>
+      </w:pPr>
+      <w:r>
+        <w:t>defaults to including all series on the workfile page</w:t>
+      </w:r>
+    </w:p>
+    <w:p>
+      <w:pPr>
+        <w:pStyle w:val="ListParagraph"/>
+        <w:numPr>
+          <w:ilvl w:val="1"/>
+          <w:numId w:val="2"/>
+        </w:numPr>
+      </w:pPr>
+      <w:proofErr w:type="spellStart"/>
+      <w:r>
+        <w:rPr>
+          <w:b/>
+        </w:rPr>
+        <w:t>smpl</w:t>
+      </w:r>
+      <w:proofErr w:type="spellEnd"/>
+      <w:r>
+        <w:rPr>
+          <w:b/>
+        </w:rPr>
         <w:t xml:space="preserve"> </w:t>
       </w:r>
+      <w:r>
+        <w:t>– observations to be included in the clustering algorithm</w:t>
+      </w:r>
+    </w:p>
+    <w:p>
+      <w:pPr>
+        <w:pStyle w:val="ListParagraph"/>
+        <w:numPr>
+          <w:ilvl w:val="2"/>
+          <w:numId w:val="2"/>
+        </w:numPr>
+      </w:pPr>
+      <w:r>
+        <w:t>defaults to the sample at time of function call</w:t>
+      </w:r>
+    </w:p>
+    <w:p>
+      <w:pPr>
+        <w:pStyle w:val="ListParagraph"/>
+        <w:numPr>
+          <w:ilvl w:val="2"/>
+          <w:numId w:val="2"/>
+        </w:numPr>
+      </w:pPr>
+      <w:r>
+        <w:t xml:space="preserve">if </w:t>
+      </w:r>
+      <w:proofErr w:type="spellStart"/>
+      <w:r>
+        <w:t>smpl</w:t>
+      </w:r>
+      <w:proofErr w:type="spellEnd"/>
+      <w:r>
+        <w:t xml:space="preserve"> = @all or </w:t>
+      </w:r>
+      <w:proofErr w:type="spellStart"/>
+      <w:r>
+        <w:t>smpl</w:t>
+      </w:r>
+      <w:proofErr w:type="spellEnd"/>
+      <w:r>
+        <w:t xml:space="preserve"> = all, then set sample to equal the range</w:t>
+      </w:r>
+    </w:p>
+    <w:p>
+      <w:pPr>
+        <w:pStyle w:val="ListParagraph"/>
+        <w:numPr>
+          <w:ilvl w:val="1"/>
+          <w:numId w:val="2"/>
+        </w:numPr>
+      </w:pPr>
+      <w:r>
+        <w:rPr>
+          <w:b/>
+        </w:rPr>
+        <w:t>impute</w:t>
+      </w:r>
+      <w:r>
+        <w:t xml:space="preserve"> | </w:t>
+      </w:r>
+      <w:r>
+        <w:rPr>
+          <w:b/>
+        </w:rPr>
+        <w:t>interpolate</w:t>
+      </w:r>
+      <w:r>
+        <w:t xml:space="preserve"> – standalone argument that interpolates a series’ missing values</w:t>
+      </w:r>
+    </w:p>
+    <w:p>
+      <w:pPr>
+        <w:pStyle w:val="ListParagraph"/>
+        <w:numPr>
+          <w:ilvl w:val="2"/>
+          <w:numId w:val="2"/>
+        </w:numPr>
+      </w:pPr>
+      <w:r>
+        <w:t>defaults to not interpolating</w:t>
+      </w:r>
+    </w:p>
+    <w:p>
+      <w:pPr>
+        <w:pStyle w:val="ListParagraph"/>
+        <w:numPr>
+          <w:ilvl w:val="2"/>
+          <w:numId w:val="2"/>
+        </w:numPr>
+      </w:pPr>
+      <w:r>
+        <w:t>for time series pages, linearly interpolate series</w:t>
+      </w:r>
+    </w:p>
+    <w:p>
+      <w:pPr>
+        <w:pStyle w:val="ListParagraph"/>
+        <w:numPr>
+          <w:ilvl w:val="2"/>
+          <w:numId w:val="2"/>
+        </w:numPr>
+      </w:pPr>
+      <w:r>
+        <w:t>for unstructured workfiles, impute with the series’ median</w:t>
+      </w:r>
+    </w:p>
+    <w:p>
+      <w:pPr>
+        <w:jc w:val="center"/>
+      </w:pPr>
+      <w:r>
+        <w:rPr>
+          <w:b/>
+        </w:rPr>
+        <w:t>K-Means Algorithm Summary</w:t>
+      </w:r>
+      <w:r>
+        <w:rPr>
+          <w:rStyle w:val="FootnoteReference"/>
+          <w:b/>
+        </w:rPr>
+        <w:footnoteReference w:id="3"/>
+      </w:r>
+    </w:p>
+    <w:p>
+      <w:pPr>
+        <w:pStyle w:val="ListParagraph"/>
+        <w:numPr>
+          <w:ilvl w:val="0"/>
+          <w:numId w:val="4"/>
+        </w:numPr>
+      </w:pPr>
+      <w:r>
+        <w:t>each series is normalized</w:t>
+      </w:r>
+      <w:r>
+        <w:t xml:space="preserve"> to remove scaling impacts</w:t>
+      </w:r>
+      <w:r>
+        <w:t xml:space="preserve"> </w:t>
+      </w:r>
+    </w:p>
+    <w:p>
+      <w:pPr>
+        <w:pStyle w:val="ListParagraph"/>
+        <w:numPr>
+          <w:ilvl w:val="0"/>
+          <w:numId w:val="4"/>
+        </w:numPr>
+      </w:pPr>
+      <w:r>
+        <w:t xml:space="preserve">imputation occurs if the user selects this option </w:t>
+      </w:r>
+    </w:p>
+    <w:p>
+      <w:pPr>
+        <w:pStyle w:val="ListParagraph"/>
+        <w:numPr>
+          <w:ilvl w:val="0"/>
+          <w:numId w:val="4"/>
+        </w:numPr>
+      </w:pPr>
+      <w:r>
+        <w:t>any observation with an NA in at least 1 series is removed from the clustering process (an NA is returned for that period in the output)</w:t>
+      </w:r>
+    </w:p>
+    <w:p>
+      <w:pPr>
+        <w:pStyle w:val="ListParagraph"/>
+        <w:numPr>
+          <w:ilvl w:val="0"/>
+          <w:numId w:val="4"/>
+        </w:numPr>
+      </w:pPr>
+      <w:r>
+        <w:t>f</w:t>
+      </w:r>
+      <w:r>
+        <w:t>or each random</w:t>
+      </w:r>
+      <w:r>
+        <w:t xml:space="preserve"> initialization to be solved</w:t>
+      </w:r>
+      <w:r>
+        <w:t>:</w:t>
+      </w:r>
+    </w:p>
+    <w:p>
+      <w:pPr>
+        <w:pStyle w:val="ListParagraph"/>
+        <w:numPr>
+          <w:ilvl w:val="1"/>
+          <w:numId w:val="4"/>
+        </w:numPr>
+      </w:pPr>
+      <w:r>
+        <w:t>initialize k random observations</w:t>
+      </w:r>
+      <w:r>
+        <w:t xml:space="preserve"> as the cluster centroids</w:t>
+      </w:r>
+    </w:p>
+    <w:p>
+      <w:pPr>
+        <w:pStyle w:val="ListParagraph"/>
+        <w:numPr>
+          <w:ilvl w:val="1"/>
+          <w:numId w:val="4"/>
+        </w:numPr>
+      </w:pPr>
+      <w:r>
+        <w:t>w</w:t>
+      </w:r>
+      <w:r>
+        <w:t>hile the</w:t>
+      </w:r>
+      <w:r>
+        <w:t xml:space="preserve"> cluster centroids continue to converge to the solution OR the maximum # of cluster moves is NOT reached for the random initialization:</w:t>
+      </w:r>
+    </w:p>
+    <w:p>
+      <w:pPr>
+        <w:pStyle w:val="ListParagraph"/>
+        <w:numPr>
+          <w:ilvl w:val="2"/>
+          <w:numId w:val="4"/>
+        </w:numPr>
+      </w:pPr>
+      <w:r>
+        <w:t>find the closest centroid that each observation corresponds to</w:t>
+      </w:r>
+    </w:p>
+    <w:p>
+      <w:pPr>
+        <w:pStyle w:val="ListParagraph"/>
+        <w:numPr>
+          <w:ilvl w:val="2"/>
+          <w:numId w:val="4"/>
+        </w:numPr>
+      </w:pPr>
+      <w:r>
+        <w:t>recalculate the cluster centroids as the arithmetic mean of its associated points</w:t>
+      </w:r>
+    </w:p>
+    <w:p>
+      <w:pPr>
+        <w:pStyle w:val="ListParagraph"/>
+        <w:numPr>
+          <w:ilvl w:val="1"/>
+          <w:numId w:val="4"/>
+        </w:numPr>
+      </w:pPr>
+      <w:r>
+        <w:t>find the closest centroid that each observation corresponds to</w:t>
+      </w:r>
+    </w:p>
+    <w:p>
+      <w:pPr>
+        <w:pStyle w:val="ListParagraph"/>
+        <w:numPr>
+          <w:ilvl w:val="1"/>
+          <w:numId w:val="4"/>
+        </w:numPr>
+      </w:pPr>
+      <w:r>
+        <w:t>calculate the cost function (a measure of how dispersed all the observations are to their associated centroid)</w:t>
+      </w:r>
+    </w:p>
+    <w:p>
+      <w:pPr>
+        <w:pStyle w:val="ListParagraph"/>
+        <w:numPr>
+          <w:ilvl w:val="1"/>
+          <w:numId w:val="4"/>
+        </w:numPr>
+      </w:pPr>
+      <w:r>
+        <w:t>if the cost function is the smallest for all initializations thus far:</w:t>
+      </w:r>
+    </w:p>
+    <w:p>
+      <w:pPr>
+        <w:pStyle w:val="ListParagraph"/>
+        <w:numPr>
+          <w:ilvl w:val="2"/>
+          <w:numId w:val="4"/>
+        </w:numPr>
+      </w:pPr>
+      <w:r>
+        <w:t xml:space="preserve">store the centroids &amp; associated observations as the optimal clustering thus far  </w:t>
+      </w:r>
+      <w:r>
+        <w:t xml:space="preserve"> </w:t>
+      </w:r>
+    </w:p>
+    <w:p>
+      <w:pPr>
+        <w:jc w:val="center"/>
+        <w:rPr>
+          <w:b/>
+        </w:rPr>
+      </w:pPr>
+      <w:r>
+        <w:rPr>
+          <w:b/>
+        </w:rPr>
+        <w:t>Add-in Output</w:t>
+      </w:r>
+    </w:p>
+    <w:p>
+      <w:pPr>
+        <w:pStyle w:val="ListParagraph"/>
+        <w:numPr>
+          <w:ilvl w:val="0"/>
+          <w:numId w:val="3"/>
+        </w:numPr>
+      </w:pPr>
+      <w:r>
+        <w:t>2 objects are returned to the add-in page:</w:t>
+      </w:r>
+    </w:p>
+    <w:p>
+      <w:pPr>
+        <w:pStyle w:val="ListParagraph"/>
+        <w:numPr>
+          <w:ilvl w:val="1"/>
+          <w:numId w:val="3"/>
+        </w:numPr>
+        <w:rPr>
+          <w:b/>
+        </w:rPr>
+      </w:pPr>
+      <w:proofErr w:type="spellStart"/>
+      <w:r>
+        <w:rPr>
+          <w:b/>
+        </w:rPr>
+        <w:t>obs_cluster</w:t>
+      </w:r>
+      <w:proofErr w:type="spellEnd"/>
+      <w:r>
+        <w:rPr>
+          <w:b/>
+        </w:rPr>
+        <w:t xml:space="preserve"> </w:t>
+      </w:r>
+      <w:r>
+        <w:t>– a series object where each observation states the cluster # to which the observation belongs</w:t>
+      </w:r>
+    </w:p>
+    <w:p>
+      <w:pPr>
+        <w:pStyle w:val="ListParagraph"/>
+        <w:numPr>
+          <w:ilvl w:val="1"/>
+          <w:numId w:val="3"/>
+        </w:numPr>
+        <w:rPr>
+          <w:b/>
+        </w:rPr>
+      </w:pPr>
+      <w:proofErr w:type="spellStart"/>
+      <w:r>
+        <w:rPr>
+          <w:b/>
+        </w:rPr>
+        <w:t>kmeans_results</w:t>
+      </w:r>
+      <w:proofErr w:type="spellEnd"/>
+      <w:r>
+        <w:t xml:space="preserve"> – a text object declaring, for each centroid, how the mean of each </w:t>
+      </w:r>
+      <w:r>
+        <w:t xml:space="preserve">of its </w:t>
+      </w:r>
+      <w:r>
+        <w:t>series (both nominal &amp; percentage differences) compares to the overall series mean</w:t>
+      </w:r>
+    </w:p>
+    <w:p>
+      <w:pPr>
+        <w:jc w:val="center"/>
+        <w:rPr>
+          <w:b/>
+        </w:rPr>
+      </w:pPr>
+      <w:r>
+        <w:rPr>
+          <w:b/>
+        </w:rPr>
+        <w:t>Example Application</w:t>
+      </w:r>
+    </w:p>
+    <w:p>
+      <w:pPr>
+        <w:rPr>
+          <w:b/>
+          <w:i/>
+        </w:rPr>
+      </w:pPr>
+      <w:r>
+        <w:rPr>
+          <w:b/>
+          <w:i/>
+        </w:rPr>
+        <w:t>Program:</w:t>
+      </w:r>
+    </w:p>
+    <w:tbl>
+      <w:tblPr>
+        <w:tblStyle w:val="TableGrid"/>
+        <w:tblW w:w="0" w:type="auto"/>
+        <w:tblLook w:val="04A0" w:firstRow="1" w:lastRow="0" w:firstColumn="1" w:lastColumn="0" w:noHBand="0" w:noVBand="1"/>
+      </w:tblPr>
+      <w:tblGrid>
+        <w:gridCol w:w="9350"/>
+      </w:tblGrid>
+      <w:tr>
+        <w:tc>
+          <w:tcPr>
+            <w:tcW w:w="9350" w:type="dxa"/>
+          </w:tcPr>
+          <w:p>
+            <w:pPr>
+              <w:tabs>
+                <w:tab w:val="left" w:pos="0"/>
+                <w:tab w:val="left" w:pos="410"/>
+                <w:tab w:val="left" w:pos="820"/>
+                <w:tab w:val="left" w:pos="1230"/>
+                <w:tab w:val="left" w:pos="1640"/>
+                <w:tab w:val="left" w:pos="2050"/>
+                <w:tab w:val="left" w:pos="2460"/>
+                <w:tab w:val="left" w:pos="2870"/>
+                <w:tab w:val="left" w:pos="3280"/>
+                <w:tab w:val="left" w:pos="3690"/>
+                <w:tab w:val="left" w:pos="4100"/>
+                <w:tab w:val="left" w:pos="4510"/>
+                <w:tab w:val="left" w:pos="4920"/>
+                <w:tab w:val="left" w:pos="5330"/>
+                <w:tab w:val="left" w:pos="5740"/>
+                <w:tab w:val="left" w:pos="6150"/>
+                <w:tab w:val="left" w:pos="6560"/>
+                <w:tab w:val="left" w:pos="6970"/>
+                <w:tab w:val="left" w:pos="7380"/>
+                <w:tab w:val="left" w:pos="7790"/>
+                <w:tab w:val="left" w:pos="8200"/>
+                <w:tab w:val="left" w:pos="8610"/>
+                <w:tab w:val="left" w:pos="9020"/>
+                <w:tab w:val="left" w:pos="9430"/>
+                <w:tab w:val="left" w:pos="9840"/>
+                <w:tab w:val="left" w:pos="10250"/>
+                <w:tab w:val="left" w:pos="10660"/>
+                <w:tab w:val="left" w:pos="11070"/>
+                <w:tab w:val="left" w:pos="11480"/>
+                <w:tab w:val="left" w:pos="11890"/>
+                <w:tab w:val="left" w:pos="12300"/>
+                <w:tab w:val="left" w:pos="12710"/>
+              </w:tabs>
+              <w:autoSpaceDE w:val="0"/>
+              <w:autoSpaceDN w:val="0"/>
+              <w:adjustRightInd w:val="0"/>
+              <w:rPr>
+                <w:rFonts w:ascii="Arial" w:hAnsi="Arial" w:cs="Arial"/>
+                <w:sz w:val="18"/>
+                <w:szCs w:val="18"/>
+              </w:rPr>
+            </w:pPr>
+            <w:r>
+              <w:rPr>
+                <w:rFonts w:ascii="Arial" w:hAnsi="Arial" w:cs="Arial"/>
+                <w:color w:val="009600"/>
+                <w:sz w:val="18"/>
+                <w:szCs w:val="18"/>
+              </w:rPr>
+              <w:t>' create an annual workfile</w:t>
+            </w:r>
+          </w:p>
+          <w:p>
+            <w:pPr>
+              <w:tabs>
+                <w:tab w:val="left" w:pos="0"/>
+                <w:tab w:val="left" w:pos="410"/>
+                <w:tab w:val="left" w:pos="820"/>
+                <w:tab w:val="left" w:pos="1230"/>
+                <w:tab w:val="left" w:pos="1640"/>
+                <w:tab w:val="left" w:pos="2050"/>
+                <w:tab w:val="left" w:pos="2460"/>
+                <w:tab w:val="left" w:pos="2870"/>
+                <w:tab w:val="left" w:pos="3280"/>
+                <w:tab w:val="left" w:pos="3690"/>
+                <w:tab w:val="left" w:pos="4100"/>
+                <w:tab w:val="left" w:pos="4510"/>
+                <w:tab w:val="left" w:pos="4920"/>
+                <w:tab w:val="left" w:pos="5330"/>
+                <w:tab w:val="left" w:pos="5740"/>
+                <w:tab w:val="left" w:pos="6150"/>
+                <w:tab w:val="left" w:pos="6560"/>
+                <w:tab w:val="left" w:pos="6970"/>
+                <w:tab w:val="left" w:pos="7380"/>
+                <w:tab w:val="left" w:pos="7790"/>
+                <w:tab w:val="left" w:pos="8200"/>
+                <w:tab w:val="left" w:pos="8610"/>
+                <w:tab w:val="left" w:pos="9020"/>
+                <w:tab w:val="left" w:pos="9430"/>
+                <w:tab w:val="left" w:pos="9840"/>
+                <w:tab w:val="left" w:pos="10250"/>
+                <w:tab w:val="left" w:pos="10660"/>
+                <w:tab w:val="left" w:pos="11070"/>
+                <w:tab w:val="left" w:pos="11480"/>
+                <w:tab w:val="left" w:pos="11890"/>
+                <w:tab w:val="left" w:pos="12300"/>
+                <w:tab w:val="left" w:pos="12710"/>
+              </w:tabs>
+              <w:autoSpaceDE w:val="0"/>
+              <w:autoSpaceDN w:val="0"/>
+              <w:adjustRightInd w:val="0"/>
+              <w:rPr>
+                <w:rFonts w:ascii="Arial" w:hAnsi="Arial" w:cs="Arial"/>
+                <w:sz w:val="18"/>
+                <w:szCs w:val="18"/>
+              </w:rPr>
+            </w:pPr>
+            <w:proofErr w:type="spellStart"/>
+            <w:proofErr w:type="gramStart"/>
+            <w:r>
+              <w:rPr>
+                <w:rFonts w:ascii="Arial" w:hAnsi="Arial" w:cs="Arial"/>
+                <w:sz w:val="18"/>
+                <w:szCs w:val="18"/>
+              </w:rPr>
+              <w:t>wfcreate</w:t>
+            </w:r>
+            <w:proofErr w:type="spellEnd"/>
+            <w:r>
+              <w:rPr>
+                <w:rFonts w:ascii="Arial" w:hAnsi="Arial" w:cs="Arial"/>
+                <w:sz w:val="18"/>
+                <w:szCs w:val="18"/>
+              </w:rPr>
+              <w:t>(</w:t>
+            </w:r>
+            <w:proofErr w:type="spellStart"/>
+            <w:proofErr w:type="gramEnd"/>
+            <w:r>
+              <w:rPr>
+                <w:rFonts w:ascii="Arial" w:hAnsi="Arial" w:cs="Arial"/>
+                <w:sz w:val="18"/>
+                <w:szCs w:val="18"/>
+              </w:rPr>
+              <w:t>wf</w:t>
+            </w:r>
+            <w:proofErr w:type="spellEnd"/>
+            <w:r>
+              <w:rPr>
+                <w:rFonts w:ascii="Arial" w:hAnsi="Arial" w:cs="Arial"/>
+                <w:sz w:val="18"/>
+                <w:szCs w:val="18"/>
+              </w:rPr>
+              <w:t>=</w:t>
+            </w:r>
+            <w:proofErr w:type="spellStart"/>
+            <w:r>
+              <w:rPr>
+                <w:rFonts w:ascii="Arial" w:hAnsi="Arial" w:cs="Arial"/>
+                <w:sz w:val="18"/>
+                <w:szCs w:val="18"/>
+              </w:rPr>
+              <w:t>k_means_example</w:t>
+            </w:r>
+            <w:proofErr w:type="spellEnd"/>
+            <w:r>
+              <w:rPr>
+                <w:rFonts w:ascii="Arial" w:hAnsi="Arial" w:cs="Arial"/>
+                <w:sz w:val="18"/>
+                <w:szCs w:val="18"/>
+              </w:rPr>
+              <w:t>, page=DATA_A) a 1975 2016</w:t>
+            </w:r>
+          </w:p>
+          <w:p>
+            <w:pPr>
+              <w:tabs>
+                <w:tab w:val="left" w:pos="0"/>
+                <w:tab w:val="left" w:pos="410"/>
+                <w:tab w:val="left" w:pos="820"/>
+                <w:tab w:val="left" w:pos="1230"/>
+                <w:tab w:val="left" w:pos="1640"/>
+                <w:tab w:val="left" w:pos="2050"/>
+                <w:tab w:val="left" w:pos="2460"/>
+                <w:tab w:val="left" w:pos="2870"/>
+                <w:tab w:val="left" w:pos="3280"/>
+                <w:tab w:val="left" w:pos="3690"/>
+                <w:tab w:val="left" w:pos="4100"/>
+                <w:tab w:val="left" w:pos="4510"/>
+                <w:tab w:val="left" w:pos="4920"/>
+                <w:tab w:val="left" w:pos="5330"/>
+                <w:tab w:val="left" w:pos="5740"/>
+                <w:tab w:val="left" w:pos="6150"/>
+                <w:tab w:val="left" w:pos="6560"/>
+                <w:tab w:val="left" w:pos="6970"/>
+                <w:tab w:val="left" w:pos="7380"/>
+                <w:tab w:val="left" w:pos="7790"/>
+                <w:tab w:val="left" w:pos="8200"/>
+                <w:tab w:val="left" w:pos="8610"/>
+                <w:tab w:val="left" w:pos="9020"/>
+                <w:tab w:val="left" w:pos="9430"/>
+                <w:tab w:val="left" w:pos="9840"/>
+                <w:tab w:val="left" w:pos="10250"/>
+                <w:tab w:val="left" w:pos="10660"/>
+                <w:tab w:val="left" w:pos="11070"/>
+                <w:tab w:val="left" w:pos="11480"/>
+                <w:tab w:val="left" w:pos="11890"/>
+                <w:tab w:val="left" w:pos="12300"/>
+                <w:tab w:val="left" w:pos="12710"/>
+              </w:tabs>
+              <w:autoSpaceDE w:val="0"/>
+              <w:autoSpaceDN w:val="0"/>
+              <w:adjustRightInd w:val="0"/>
+              <w:rPr>
+                <w:rFonts w:ascii="Arial" w:hAnsi="Arial" w:cs="Arial"/>
+                <w:color w:val="009600"/>
+                <w:sz w:val="18"/>
+                <w:szCs w:val="18"/>
+              </w:rPr>
+            </w:pPr>
+          </w:p>
+          <w:p>
+            <w:pPr>
+              <w:tabs>
+                <w:tab w:val="left" w:pos="0"/>
+                <w:tab w:val="left" w:pos="410"/>
+                <w:tab w:val="left" w:pos="820"/>
+                <w:tab w:val="left" w:pos="1230"/>
+                <w:tab w:val="left" w:pos="1640"/>
+                <w:tab w:val="left" w:pos="2050"/>
+                <w:tab w:val="left" w:pos="2460"/>
+                <w:tab w:val="left" w:pos="2870"/>
+                <w:tab w:val="left" w:pos="3280"/>
+                <w:tab w:val="left" w:pos="3690"/>
+                <w:tab w:val="left" w:pos="4100"/>
+                <w:tab w:val="left" w:pos="4510"/>
+                <w:tab w:val="left" w:pos="4920"/>
+                <w:tab w:val="left" w:pos="5330"/>
+                <w:tab w:val="left" w:pos="5740"/>
+                <w:tab w:val="left" w:pos="6150"/>
+                <w:tab w:val="left" w:pos="6560"/>
+                <w:tab w:val="left" w:pos="6970"/>
+                <w:tab w:val="left" w:pos="7380"/>
+                <w:tab w:val="left" w:pos="7790"/>
+                <w:tab w:val="left" w:pos="8200"/>
+                <w:tab w:val="left" w:pos="8610"/>
+                <w:tab w:val="left" w:pos="9020"/>
+                <w:tab w:val="left" w:pos="9430"/>
+                <w:tab w:val="left" w:pos="9840"/>
+                <w:tab w:val="left" w:pos="10250"/>
+                <w:tab w:val="left" w:pos="10660"/>
+                <w:tab w:val="left" w:pos="11070"/>
+                <w:tab w:val="left" w:pos="11480"/>
+                <w:tab w:val="left" w:pos="11890"/>
+                <w:tab w:val="left" w:pos="12300"/>
+                <w:tab w:val="left" w:pos="12710"/>
+              </w:tabs>
+              <w:autoSpaceDE w:val="0"/>
+              <w:autoSpaceDN w:val="0"/>
+              <w:adjustRightInd w:val="0"/>
+              <w:rPr>
+                <w:rFonts w:ascii="Arial" w:hAnsi="Arial" w:cs="Arial"/>
+                <w:color w:val="009600"/>
+                <w:sz w:val="18"/>
+                <w:szCs w:val="18"/>
+              </w:rPr>
+            </w:pPr>
+            <w:r>
+              <w:rPr>
+                <w:rFonts w:ascii="Arial" w:hAnsi="Arial" w:cs="Arial"/>
+                <w:color w:val="009600"/>
+                <w:sz w:val="18"/>
+                <w:szCs w:val="18"/>
+              </w:rPr>
+              <w:t>' fetch series</w:t>
+            </w:r>
+            <w:r>
+              <w:rPr>
+                <w:rFonts w:ascii="Arial" w:hAnsi="Arial" w:cs="Arial"/>
+                <w:color w:val="009600"/>
+                <w:sz w:val="18"/>
+                <w:szCs w:val="18"/>
+              </w:rPr>
+              <w:t xml:space="preserve"> (accessed via FRED API)</w:t>
+            </w:r>
+          </w:p>
+          <w:p>
+            <w:pPr>
+              <w:tabs>
+                <w:tab w:val="left" w:pos="0"/>
+                <w:tab w:val="left" w:pos="410"/>
+                <w:tab w:val="left" w:pos="820"/>
+                <w:tab w:val="left" w:pos="1230"/>
+                <w:tab w:val="left" w:pos="1640"/>
+                <w:tab w:val="left" w:pos="2050"/>
+                <w:tab w:val="left" w:pos="2460"/>
+                <w:tab w:val="left" w:pos="2870"/>
+                <w:tab w:val="left" w:pos="3280"/>
+                <w:tab w:val="left" w:pos="3690"/>
+                <w:tab w:val="left" w:pos="4100"/>
+                <w:tab w:val="left" w:pos="4510"/>
+                <w:tab w:val="left" w:pos="4920"/>
+                <w:tab w:val="left" w:pos="5330"/>
+                <w:tab w:val="left" w:pos="5740"/>
+                <w:tab w:val="left" w:pos="6150"/>
+                <w:tab w:val="left" w:pos="6560"/>
+                <w:tab w:val="left" w:pos="6970"/>
+                <w:tab w:val="left" w:pos="7380"/>
+                <w:tab w:val="left" w:pos="7790"/>
+                <w:tab w:val="left" w:pos="8200"/>
+                <w:tab w:val="left" w:pos="8610"/>
+                <w:tab w:val="left" w:pos="9020"/>
+                <w:tab w:val="left" w:pos="9430"/>
+                <w:tab w:val="left" w:pos="9840"/>
+                <w:tab w:val="left" w:pos="10250"/>
+                <w:tab w:val="left" w:pos="10660"/>
+                <w:tab w:val="left" w:pos="11070"/>
+                <w:tab w:val="left" w:pos="11480"/>
+                <w:tab w:val="left" w:pos="11890"/>
+                <w:tab w:val="left" w:pos="12300"/>
+                <w:tab w:val="left" w:pos="12710"/>
+              </w:tabs>
+              <w:autoSpaceDE w:val="0"/>
+              <w:autoSpaceDN w:val="0"/>
+              <w:adjustRightInd w:val="0"/>
+              <w:rPr>
+                <w:rFonts w:ascii="Arial" w:hAnsi="Arial" w:cs="Arial"/>
+                <w:sz w:val="18"/>
+                <w:szCs w:val="18"/>
+              </w:rPr>
+            </w:pPr>
+            <w:r>
+              <w:rPr>
+                <w:rFonts w:ascii="Arial" w:hAnsi="Arial" w:cs="Arial"/>
+                <w:color w:val="009600"/>
+                <w:sz w:val="18"/>
+                <w:szCs w:val="18"/>
+              </w:rPr>
+              <w:t>' a) unemployment rate</w:t>
+            </w:r>
+          </w:p>
+          <w:p>
+            <w:pPr>
+              <w:tabs>
+                <w:tab w:val="left" w:pos="0"/>
+                <w:tab w:val="left" w:pos="410"/>
+                <w:tab w:val="left" w:pos="820"/>
+                <w:tab w:val="left" w:pos="1230"/>
+                <w:tab w:val="left" w:pos="1640"/>
+                <w:tab w:val="left" w:pos="2050"/>
+                <w:tab w:val="left" w:pos="2460"/>
+                <w:tab w:val="left" w:pos="2870"/>
+                <w:tab w:val="left" w:pos="3280"/>
+                <w:tab w:val="left" w:pos="3690"/>
+                <w:tab w:val="left" w:pos="4100"/>
+                <w:tab w:val="left" w:pos="4510"/>
+                <w:tab w:val="left" w:pos="4920"/>
+                <w:tab w:val="left" w:pos="5330"/>
+                <w:tab w:val="left" w:pos="5740"/>
+                <w:tab w:val="left" w:pos="6150"/>
+                <w:tab w:val="left" w:pos="6560"/>
+                <w:tab w:val="left" w:pos="6970"/>
+                <w:tab w:val="left" w:pos="7380"/>
+                <w:tab w:val="left" w:pos="7790"/>
+                <w:tab w:val="left" w:pos="8200"/>
+                <w:tab w:val="left" w:pos="8610"/>
+                <w:tab w:val="left" w:pos="9020"/>
+                <w:tab w:val="left" w:pos="9430"/>
+                <w:tab w:val="left" w:pos="9840"/>
+                <w:tab w:val="left" w:pos="10250"/>
+                <w:tab w:val="left" w:pos="10660"/>
+                <w:tab w:val="left" w:pos="11070"/>
+                <w:tab w:val="left" w:pos="11480"/>
+                <w:tab w:val="left" w:pos="11890"/>
+                <w:tab w:val="left" w:pos="12300"/>
+                <w:tab w:val="left" w:pos="12710"/>
+              </w:tabs>
+              <w:autoSpaceDE w:val="0"/>
+              <w:autoSpaceDN w:val="0"/>
+              <w:adjustRightInd w:val="0"/>
+              <w:rPr>
+                <w:rFonts w:ascii="Arial" w:hAnsi="Arial" w:cs="Arial"/>
+                <w:sz w:val="18"/>
+                <w:szCs w:val="18"/>
+              </w:rPr>
+            </w:pPr>
+            <w:r>
+              <w:rPr>
+                <w:rFonts w:ascii="Arial" w:hAnsi="Arial" w:cs="Arial"/>
+                <w:sz w:val="18"/>
+                <w:szCs w:val="18"/>
+              </w:rPr>
+              <w:t xml:space="preserve">fetch </w:t>
+            </w:r>
+            <w:proofErr w:type="spellStart"/>
+            <w:proofErr w:type="gramStart"/>
+            <w:r>
+              <w:rPr>
+                <w:rFonts w:ascii="Arial" w:hAnsi="Arial" w:cs="Arial"/>
+                <w:sz w:val="18"/>
+                <w:szCs w:val="18"/>
+              </w:rPr>
+              <w:t>fred</w:t>
+            </w:r>
+            <w:proofErr w:type="spellEnd"/>
+            <w:r>
+              <w:rPr>
+                <w:rFonts w:ascii="Arial" w:hAnsi="Arial" w:cs="Arial"/>
+                <w:sz w:val="18"/>
+                <w:szCs w:val="18"/>
+              </w:rPr>
+              <w:t>::</w:t>
+            </w:r>
+            <w:proofErr w:type="spellStart"/>
+            <w:proofErr w:type="gramEnd"/>
+            <w:r>
+              <w:rPr>
+                <w:rFonts w:ascii="Arial" w:hAnsi="Arial" w:cs="Arial"/>
+                <w:sz w:val="18"/>
+                <w:szCs w:val="18"/>
+              </w:rPr>
+              <w:t>unrate</w:t>
+            </w:r>
+            <w:proofErr w:type="spellEnd"/>
+          </w:p>
+          <w:p>
+            <w:pPr>
+              <w:tabs>
+                <w:tab w:val="left" w:pos="0"/>
+                <w:tab w:val="left" w:pos="410"/>
+                <w:tab w:val="left" w:pos="820"/>
+                <w:tab w:val="left" w:pos="1230"/>
+                <w:tab w:val="left" w:pos="1640"/>
+                <w:tab w:val="left" w:pos="2050"/>
+                <w:tab w:val="left" w:pos="2460"/>
+                <w:tab w:val="left" w:pos="2870"/>
+                <w:tab w:val="left" w:pos="3280"/>
+                <w:tab w:val="left" w:pos="3690"/>
+                <w:tab w:val="left" w:pos="4100"/>
+                <w:tab w:val="left" w:pos="4510"/>
+                <w:tab w:val="left" w:pos="4920"/>
+                <w:tab w:val="left" w:pos="5330"/>
+                <w:tab w:val="left" w:pos="5740"/>
+                <w:tab w:val="left" w:pos="6150"/>
+                <w:tab w:val="left" w:pos="6560"/>
+                <w:tab w:val="left" w:pos="6970"/>
+                <w:tab w:val="left" w:pos="7380"/>
+                <w:tab w:val="left" w:pos="7790"/>
+                <w:tab w:val="left" w:pos="8200"/>
+                <w:tab w:val="left" w:pos="8610"/>
+                <w:tab w:val="left" w:pos="9020"/>
+                <w:tab w:val="left" w:pos="9430"/>
+                <w:tab w:val="left" w:pos="9840"/>
+                <w:tab w:val="left" w:pos="10250"/>
+                <w:tab w:val="left" w:pos="10660"/>
+                <w:tab w:val="left" w:pos="11070"/>
+                <w:tab w:val="left" w:pos="11480"/>
+                <w:tab w:val="left" w:pos="11890"/>
+                <w:tab w:val="left" w:pos="12300"/>
+                <w:tab w:val="left" w:pos="12710"/>
+              </w:tabs>
+              <w:autoSpaceDE w:val="0"/>
+              <w:autoSpaceDN w:val="0"/>
+              <w:adjustRightInd w:val="0"/>
+              <w:rPr>
+                <w:rFonts w:ascii="Arial" w:hAnsi="Arial" w:cs="Arial"/>
+                <w:color w:val="009600"/>
+                <w:sz w:val="18"/>
+                <w:szCs w:val="18"/>
+              </w:rPr>
+            </w:pPr>
+            <w:r>
+              <w:rPr>
+                <w:rFonts w:ascii="Arial" w:hAnsi="Arial" w:cs="Arial"/>
+                <w:color w:val="009600"/>
+                <w:sz w:val="18"/>
+                <w:szCs w:val="18"/>
+              </w:rPr>
+              <w:lastRenderedPageBreak/>
+              <w:t xml:space="preserve">' b) </w:t>
+            </w:r>
+            <w:proofErr w:type="spellStart"/>
+            <w:r>
+              <w:rPr>
+                <w:rFonts w:ascii="Arial" w:hAnsi="Arial" w:cs="Arial"/>
+                <w:color w:val="009600"/>
+                <w:sz w:val="18"/>
+                <w:szCs w:val="18"/>
+              </w:rPr>
+              <w:t>gdp</w:t>
+            </w:r>
+            <w:proofErr w:type="spellEnd"/>
+            <w:r>
+              <w:rPr>
+                <w:rFonts w:ascii="Arial" w:hAnsi="Arial" w:cs="Arial"/>
+                <w:color w:val="009600"/>
+                <w:sz w:val="18"/>
+                <w:szCs w:val="18"/>
+              </w:rPr>
+              <w:t xml:space="preserve"> </w:t>
+            </w:r>
+            <w:proofErr w:type="spellStart"/>
+            <w:r>
+              <w:rPr>
+                <w:rFonts w:ascii="Arial" w:hAnsi="Arial" w:cs="Arial"/>
+                <w:color w:val="009600"/>
+                <w:sz w:val="18"/>
+                <w:szCs w:val="18"/>
+              </w:rPr>
+              <w:t>yoy</w:t>
+            </w:r>
+            <w:proofErr w:type="spellEnd"/>
+          </w:p>
+          <w:p>
+            <w:pPr>
+              <w:tabs>
+                <w:tab w:val="left" w:pos="0"/>
+                <w:tab w:val="left" w:pos="410"/>
+                <w:tab w:val="left" w:pos="820"/>
+                <w:tab w:val="left" w:pos="1230"/>
+                <w:tab w:val="left" w:pos="1640"/>
+                <w:tab w:val="left" w:pos="2050"/>
+                <w:tab w:val="left" w:pos="2460"/>
+                <w:tab w:val="left" w:pos="2870"/>
+                <w:tab w:val="left" w:pos="3280"/>
+                <w:tab w:val="left" w:pos="3690"/>
+                <w:tab w:val="left" w:pos="4100"/>
+                <w:tab w:val="left" w:pos="4510"/>
+                <w:tab w:val="left" w:pos="4920"/>
+                <w:tab w:val="left" w:pos="5330"/>
+                <w:tab w:val="left" w:pos="5740"/>
+                <w:tab w:val="left" w:pos="6150"/>
+                <w:tab w:val="left" w:pos="6560"/>
+                <w:tab w:val="left" w:pos="6970"/>
+                <w:tab w:val="left" w:pos="7380"/>
+                <w:tab w:val="left" w:pos="7790"/>
+                <w:tab w:val="left" w:pos="8200"/>
+                <w:tab w:val="left" w:pos="8610"/>
+                <w:tab w:val="left" w:pos="9020"/>
+                <w:tab w:val="left" w:pos="9430"/>
+                <w:tab w:val="left" w:pos="9840"/>
+                <w:tab w:val="left" w:pos="10250"/>
+                <w:tab w:val="left" w:pos="10660"/>
+                <w:tab w:val="left" w:pos="11070"/>
+                <w:tab w:val="left" w:pos="11480"/>
+                <w:tab w:val="left" w:pos="11890"/>
+                <w:tab w:val="left" w:pos="12300"/>
+                <w:tab w:val="left" w:pos="12710"/>
+              </w:tabs>
+              <w:autoSpaceDE w:val="0"/>
+              <w:autoSpaceDN w:val="0"/>
+              <w:adjustRightInd w:val="0"/>
+              <w:rPr>
+                <w:rFonts w:ascii="Arial" w:hAnsi="Arial" w:cs="Arial"/>
+                <w:sz w:val="18"/>
+                <w:szCs w:val="18"/>
+              </w:rPr>
+            </w:pPr>
+            <w:r>
+              <w:rPr>
+                <w:rFonts w:ascii="Arial" w:hAnsi="Arial" w:cs="Arial"/>
+                <w:sz w:val="18"/>
+                <w:szCs w:val="18"/>
+              </w:rPr>
+              <w:t xml:space="preserve">fetch </w:t>
+            </w:r>
+            <w:proofErr w:type="spellStart"/>
+            <w:proofErr w:type="gramStart"/>
+            <w:r>
+              <w:rPr>
+                <w:rFonts w:ascii="Arial" w:hAnsi="Arial" w:cs="Arial"/>
+                <w:sz w:val="18"/>
+                <w:szCs w:val="18"/>
+              </w:rPr>
+              <w:t>fred</w:t>
+            </w:r>
+            <w:proofErr w:type="spellEnd"/>
+            <w:r>
+              <w:rPr>
+                <w:rFonts w:ascii="Arial" w:hAnsi="Arial" w:cs="Arial"/>
+                <w:sz w:val="18"/>
+                <w:szCs w:val="18"/>
+              </w:rPr>
+              <w:t>::</w:t>
+            </w:r>
+            <w:proofErr w:type="gramEnd"/>
+            <w:r>
+              <w:rPr>
+                <w:rFonts w:ascii="Arial" w:hAnsi="Arial" w:cs="Arial"/>
+                <w:sz w:val="18"/>
+                <w:szCs w:val="18"/>
+              </w:rPr>
+              <w:t>a191ro1q156nbea</w:t>
+            </w:r>
+          </w:p>
+          <w:p>
+            <w:pPr>
+              <w:tabs>
+                <w:tab w:val="left" w:pos="0"/>
+                <w:tab w:val="left" w:pos="410"/>
+                <w:tab w:val="left" w:pos="820"/>
+                <w:tab w:val="left" w:pos="1230"/>
+                <w:tab w:val="left" w:pos="1640"/>
+                <w:tab w:val="left" w:pos="2050"/>
+                <w:tab w:val="left" w:pos="2460"/>
+                <w:tab w:val="left" w:pos="2870"/>
+                <w:tab w:val="left" w:pos="3280"/>
+                <w:tab w:val="left" w:pos="3690"/>
+                <w:tab w:val="left" w:pos="4100"/>
+                <w:tab w:val="left" w:pos="4510"/>
+                <w:tab w:val="left" w:pos="4920"/>
+                <w:tab w:val="left" w:pos="5330"/>
+                <w:tab w:val="left" w:pos="5740"/>
+                <w:tab w:val="left" w:pos="6150"/>
+                <w:tab w:val="left" w:pos="6560"/>
+                <w:tab w:val="left" w:pos="6970"/>
+                <w:tab w:val="left" w:pos="7380"/>
+                <w:tab w:val="left" w:pos="7790"/>
+                <w:tab w:val="left" w:pos="8200"/>
+                <w:tab w:val="left" w:pos="8610"/>
+                <w:tab w:val="left" w:pos="9020"/>
+                <w:tab w:val="left" w:pos="9430"/>
+                <w:tab w:val="left" w:pos="9840"/>
+                <w:tab w:val="left" w:pos="10250"/>
+                <w:tab w:val="left" w:pos="10660"/>
+                <w:tab w:val="left" w:pos="11070"/>
+                <w:tab w:val="left" w:pos="11480"/>
+                <w:tab w:val="left" w:pos="11890"/>
+                <w:tab w:val="left" w:pos="12300"/>
+                <w:tab w:val="left" w:pos="12710"/>
+              </w:tabs>
+              <w:autoSpaceDE w:val="0"/>
+              <w:autoSpaceDN w:val="0"/>
+              <w:adjustRightInd w:val="0"/>
+              <w:rPr>
+                <w:rFonts w:ascii="Arial" w:hAnsi="Arial" w:cs="Arial"/>
+                <w:sz w:val="18"/>
+                <w:szCs w:val="18"/>
+              </w:rPr>
+            </w:pPr>
+            <w:r>
+              <w:rPr>
+                <w:rFonts w:ascii="Arial" w:hAnsi="Arial" w:cs="Arial"/>
+                <w:sz w:val="18"/>
+                <w:szCs w:val="18"/>
+              </w:rPr>
+              <w:tab/>
+              <w:t xml:space="preserve">rename a191ro1q156nbea </w:t>
+            </w:r>
+            <w:proofErr w:type="spellStart"/>
+            <w:r>
+              <w:rPr>
+                <w:rFonts w:ascii="Arial" w:hAnsi="Arial" w:cs="Arial"/>
+                <w:sz w:val="18"/>
+                <w:szCs w:val="18"/>
+              </w:rPr>
+              <w:t>gdp_yoy</w:t>
+            </w:r>
+            <w:proofErr w:type="spellEnd"/>
+          </w:p>
+          <w:p>
+            <w:pPr>
+              <w:tabs>
+                <w:tab w:val="left" w:pos="0"/>
+                <w:tab w:val="left" w:pos="410"/>
+                <w:tab w:val="left" w:pos="820"/>
+                <w:tab w:val="left" w:pos="1230"/>
+                <w:tab w:val="left" w:pos="1640"/>
+                <w:tab w:val="left" w:pos="2050"/>
+                <w:tab w:val="left" w:pos="2460"/>
+                <w:tab w:val="left" w:pos="2870"/>
+                <w:tab w:val="left" w:pos="3280"/>
+                <w:tab w:val="left" w:pos="3690"/>
+                <w:tab w:val="left" w:pos="4100"/>
+                <w:tab w:val="left" w:pos="4510"/>
+                <w:tab w:val="left" w:pos="4920"/>
+                <w:tab w:val="left" w:pos="5330"/>
+                <w:tab w:val="left" w:pos="5740"/>
+                <w:tab w:val="left" w:pos="6150"/>
+                <w:tab w:val="left" w:pos="6560"/>
+                <w:tab w:val="left" w:pos="6970"/>
+                <w:tab w:val="left" w:pos="7380"/>
+                <w:tab w:val="left" w:pos="7790"/>
+                <w:tab w:val="left" w:pos="8200"/>
+                <w:tab w:val="left" w:pos="8610"/>
+                <w:tab w:val="left" w:pos="9020"/>
+                <w:tab w:val="left" w:pos="9430"/>
+                <w:tab w:val="left" w:pos="9840"/>
+                <w:tab w:val="left" w:pos="10250"/>
+                <w:tab w:val="left" w:pos="10660"/>
+                <w:tab w:val="left" w:pos="11070"/>
+                <w:tab w:val="left" w:pos="11480"/>
+                <w:tab w:val="left" w:pos="11890"/>
+                <w:tab w:val="left" w:pos="12300"/>
+                <w:tab w:val="left" w:pos="12710"/>
+              </w:tabs>
+              <w:autoSpaceDE w:val="0"/>
+              <w:autoSpaceDN w:val="0"/>
+              <w:adjustRightInd w:val="0"/>
+              <w:rPr>
+                <w:rFonts w:ascii="Arial" w:hAnsi="Arial" w:cs="Arial"/>
+                <w:color w:val="009600"/>
+                <w:sz w:val="18"/>
+                <w:szCs w:val="18"/>
+              </w:rPr>
+            </w:pPr>
+            <w:r>
+              <w:rPr>
+                <w:rFonts w:ascii="Arial" w:hAnsi="Arial" w:cs="Arial"/>
+                <w:color w:val="009600"/>
+                <w:sz w:val="18"/>
+                <w:szCs w:val="18"/>
+              </w:rPr>
+              <w:t xml:space="preserve">' c) </w:t>
+            </w:r>
+            <w:proofErr w:type="spellStart"/>
+            <w:r>
+              <w:rPr>
+                <w:rFonts w:ascii="Arial" w:hAnsi="Arial" w:cs="Arial"/>
+                <w:color w:val="009600"/>
+                <w:sz w:val="18"/>
+                <w:szCs w:val="18"/>
+              </w:rPr>
+              <w:t>cpi</w:t>
+            </w:r>
+            <w:proofErr w:type="spellEnd"/>
+            <w:r>
+              <w:rPr>
+                <w:rFonts w:ascii="Arial" w:hAnsi="Arial" w:cs="Arial"/>
+                <w:color w:val="009600"/>
+                <w:sz w:val="18"/>
+                <w:szCs w:val="18"/>
+              </w:rPr>
+              <w:t xml:space="preserve"> </w:t>
+            </w:r>
+            <w:proofErr w:type="spellStart"/>
+            <w:r>
+              <w:rPr>
+                <w:rFonts w:ascii="Arial" w:hAnsi="Arial" w:cs="Arial"/>
+                <w:color w:val="009600"/>
+                <w:sz w:val="18"/>
+                <w:szCs w:val="18"/>
+              </w:rPr>
+              <w:t>yoy</w:t>
+            </w:r>
+            <w:proofErr w:type="spellEnd"/>
+          </w:p>
+          <w:p>
+            <w:pPr>
+              <w:tabs>
+                <w:tab w:val="left" w:pos="0"/>
+                <w:tab w:val="left" w:pos="410"/>
+                <w:tab w:val="left" w:pos="820"/>
+                <w:tab w:val="left" w:pos="1230"/>
+                <w:tab w:val="left" w:pos="1640"/>
+                <w:tab w:val="left" w:pos="2050"/>
+                <w:tab w:val="left" w:pos="2460"/>
+                <w:tab w:val="left" w:pos="2870"/>
+                <w:tab w:val="left" w:pos="3280"/>
+                <w:tab w:val="left" w:pos="3690"/>
+                <w:tab w:val="left" w:pos="4100"/>
+                <w:tab w:val="left" w:pos="4510"/>
+                <w:tab w:val="left" w:pos="4920"/>
+                <w:tab w:val="left" w:pos="5330"/>
+                <w:tab w:val="left" w:pos="5740"/>
+                <w:tab w:val="left" w:pos="6150"/>
+                <w:tab w:val="left" w:pos="6560"/>
+                <w:tab w:val="left" w:pos="6970"/>
+                <w:tab w:val="left" w:pos="7380"/>
+                <w:tab w:val="left" w:pos="7790"/>
+                <w:tab w:val="left" w:pos="8200"/>
+                <w:tab w:val="left" w:pos="8610"/>
+                <w:tab w:val="left" w:pos="9020"/>
+                <w:tab w:val="left" w:pos="9430"/>
+                <w:tab w:val="left" w:pos="9840"/>
+                <w:tab w:val="left" w:pos="10250"/>
+                <w:tab w:val="left" w:pos="10660"/>
+                <w:tab w:val="left" w:pos="11070"/>
+                <w:tab w:val="left" w:pos="11480"/>
+                <w:tab w:val="left" w:pos="11890"/>
+                <w:tab w:val="left" w:pos="12300"/>
+                <w:tab w:val="left" w:pos="12710"/>
+              </w:tabs>
+              <w:autoSpaceDE w:val="0"/>
+              <w:autoSpaceDN w:val="0"/>
+              <w:adjustRightInd w:val="0"/>
+              <w:rPr>
+                <w:rFonts w:ascii="Arial" w:hAnsi="Arial" w:cs="Arial"/>
+                <w:sz w:val="18"/>
+                <w:szCs w:val="18"/>
+              </w:rPr>
+            </w:pPr>
+            <w:r>
+              <w:rPr>
+                <w:rFonts w:ascii="Arial" w:hAnsi="Arial" w:cs="Arial"/>
+                <w:sz w:val="18"/>
+                <w:szCs w:val="18"/>
+              </w:rPr>
+              <w:t xml:space="preserve">fetch </w:t>
+            </w:r>
+            <w:proofErr w:type="spellStart"/>
+            <w:proofErr w:type="gramStart"/>
+            <w:r>
+              <w:rPr>
+                <w:rFonts w:ascii="Arial" w:hAnsi="Arial" w:cs="Arial"/>
+                <w:sz w:val="18"/>
+                <w:szCs w:val="18"/>
+              </w:rPr>
+              <w:t>fred</w:t>
+            </w:r>
+            <w:proofErr w:type="spellEnd"/>
+            <w:r>
+              <w:rPr>
+                <w:rFonts w:ascii="Arial" w:hAnsi="Arial" w:cs="Arial"/>
+                <w:sz w:val="18"/>
+                <w:szCs w:val="18"/>
+              </w:rPr>
+              <w:t>::</w:t>
+            </w:r>
+            <w:proofErr w:type="spellStart"/>
+            <w:proofErr w:type="gramEnd"/>
+            <w:r>
+              <w:rPr>
+                <w:rFonts w:ascii="Arial" w:hAnsi="Arial" w:cs="Arial"/>
+                <w:sz w:val="18"/>
+                <w:szCs w:val="18"/>
+              </w:rPr>
+              <w:t>cpiaucns</w:t>
+            </w:r>
+            <w:proofErr w:type="spellEnd"/>
+          </w:p>
+          <w:p>
+            <w:pPr>
+              <w:tabs>
+                <w:tab w:val="left" w:pos="0"/>
+                <w:tab w:val="left" w:pos="410"/>
+                <w:tab w:val="left" w:pos="820"/>
+                <w:tab w:val="left" w:pos="1230"/>
+                <w:tab w:val="left" w:pos="1640"/>
+                <w:tab w:val="left" w:pos="2050"/>
+                <w:tab w:val="left" w:pos="2460"/>
+                <w:tab w:val="left" w:pos="2870"/>
+                <w:tab w:val="left" w:pos="3280"/>
+                <w:tab w:val="left" w:pos="3690"/>
+                <w:tab w:val="left" w:pos="4100"/>
+                <w:tab w:val="left" w:pos="4510"/>
+                <w:tab w:val="left" w:pos="4920"/>
+                <w:tab w:val="left" w:pos="5330"/>
+                <w:tab w:val="left" w:pos="5740"/>
+                <w:tab w:val="left" w:pos="6150"/>
+                <w:tab w:val="left" w:pos="6560"/>
+                <w:tab w:val="left" w:pos="6970"/>
+                <w:tab w:val="left" w:pos="7380"/>
+                <w:tab w:val="left" w:pos="7790"/>
+                <w:tab w:val="left" w:pos="8200"/>
+                <w:tab w:val="left" w:pos="8610"/>
+                <w:tab w:val="left" w:pos="9020"/>
+                <w:tab w:val="left" w:pos="9430"/>
+                <w:tab w:val="left" w:pos="9840"/>
+                <w:tab w:val="left" w:pos="10250"/>
+                <w:tab w:val="left" w:pos="10660"/>
+                <w:tab w:val="left" w:pos="11070"/>
+                <w:tab w:val="left" w:pos="11480"/>
+                <w:tab w:val="left" w:pos="11890"/>
+                <w:tab w:val="left" w:pos="12300"/>
+                <w:tab w:val="left" w:pos="12710"/>
+              </w:tabs>
+              <w:autoSpaceDE w:val="0"/>
+              <w:autoSpaceDN w:val="0"/>
+              <w:adjustRightInd w:val="0"/>
+              <w:rPr>
+                <w:rFonts w:ascii="Arial" w:hAnsi="Arial" w:cs="Arial"/>
+                <w:sz w:val="18"/>
+                <w:szCs w:val="18"/>
+              </w:rPr>
+            </w:pPr>
+            <w:r>
+              <w:rPr>
+                <w:rFonts w:ascii="Arial" w:hAnsi="Arial" w:cs="Arial"/>
+                <w:sz w:val="18"/>
+                <w:szCs w:val="18"/>
+              </w:rPr>
+              <w:tab/>
+              <w:t xml:space="preserve">series </w:t>
+            </w:r>
+            <w:proofErr w:type="spellStart"/>
+            <w:r>
+              <w:rPr>
+                <w:rFonts w:ascii="Arial" w:hAnsi="Arial" w:cs="Arial"/>
+                <w:sz w:val="18"/>
+                <w:szCs w:val="18"/>
+              </w:rPr>
+              <w:t>cpi_yoy</w:t>
+            </w:r>
+            <w:proofErr w:type="spellEnd"/>
+            <w:r>
+              <w:rPr>
+                <w:rFonts w:ascii="Arial" w:hAnsi="Arial" w:cs="Arial"/>
+                <w:sz w:val="18"/>
+                <w:szCs w:val="18"/>
+              </w:rPr>
+              <w:t xml:space="preserve"> = @</w:t>
+            </w:r>
+            <w:proofErr w:type="spellStart"/>
+            <w:r>
+              <w:rPr>
+                <w:rFonts w:ascii="Arial" w:hAnsi="Arial" w:cs="Arial"/>
+                <w:sz w:val="18"/>
+                <w:szCs w:val="18"/>
+              </w:rPr>
+              <w:t>pcy</w:t>
+            </w:r>
+            <w:proofErr w:type="spellEnd"/>
+            <w:r>
+              <w:rPr>
+                <w:rFonts w:ascii="Arial" w:hAnsi="Arial" w:cs="Arial"/>
+                <w:sz w:val="18"/>
+                <w:szCs w:val="18"/>
+              </w:rPr>
+              <w:t>(</w:t>
+            </w:r>
+            <w:proofErr w:type="spellStart"/>
+            <w:r>
+              <w:rPr>
+                <w:rFonts w:ascii="Arial" w:hAnsi="Arial" w:cs="Arial"/>
+                <w:sz w:val="18"/>
+                <w:szCs w:val="18"/>
+              </w:rPr>
+              <w:t>cpiaucns</w:t>
+            </w:r>
+            <w:proofErr w:type="spellEnd"/>
+            <w:r>
+              <w:rPr>
+                <w:rFonts w:ascii="Arial" w:hAnsi="Arial" w:cs="Arial"/>
+                <w:sz w:val="18"/>
+                <w:szCs w:val="18"/>
+              </w:rPr>
+              <w:t>)</w:t>
+            </w:r>
+          </w:p>
+          <w:p>
+            <w:pPr>
+              <w:tabs>
+                <w:tab w:val="left" w:pos="0"/>
+                <w:tab w:val="left" w:pos="410"/>
+                <w:tab w:val="left" w:pos="820"/>
+                <w:tab w:val="left" w:pos="1230"/>
+                <w:tab w:val="left" w:pos="1640"/>
+                <w:tab w:val="left" w:pos="2050"/>
+                <w:tab w:val="left" w:pos="2460"/>
+                <w:tab w:val="left" w:pos="2870"/>
+                <w:tab w:val="left" w:pos="3280"/>
+                <w:tab w:val="left" w:pos="3690"/>
+                <w:tab w:val="left" w:pos="4100"/>
+                <w:tab w:val="left" w:pos="4510"/>
+                <w:tab w:val="left" w:pos="4920"/>
+                <w:tab w:val="left" w:pos="5330"/>
+                <w:tab w:val="left" w:pos="5740"/>
+                <w:tab w:val="left" w:pos="6150"/>
+                <w:tab w:val="left" w:pos="6560"/>
+                <w:tab w:val="left" w:pos="6970"/>
+                <w:tab w:val="left" w:pos="7380"/>
+                <w:tab w:val="left" w:pos="7790"/>
+                <w:tab w:val="left" w:pos="8200"/>
+                <w:tab w:val="left" w:pos="8610"/>
+                <w:tab w:val="left" w:pos="9020"/>
+                <w:tab w:val="left" w:pos="9430"/>
+                <w:tab w:val="left" w:pos="9840"/>
+                <w:tab w:val="left" w:pos="10250"/>
+                <w:tab w:val="left" w:pos="10660"/>
+                <w:tab w:val="left" w:pos="11070"/>
+                <w:tab w:val="left" w:pos="11480"/>
+                <w:tab w:val="left" w:pos="11890"/>
+                <w:tab w:val="left" w:pos="12300"/>
+                <w:tab w:val="left" w:pos="12710"/>
+              </w:tabs>
+              <w:autoSpaceDE w:val="0"/>
+              <w:autoSpaceDN w:val="0"/>
+              <w:adjustRightInd w:val="0"/>
+              <w:rPr>
+                <w:rFonts w:ascii="Arial" w:hAnsi="Arial" w:cs="Arial"/>
+                <w:sz w:val="18"/>
+                <w:szCs w:val="18"/>
+              </w:rPr>
+            </w:pPr>
+            <w:r>
+              <w:rPr>
+                <w:rFonts w:ascii="Arial" w:hAnsi="Arial" w:cs="Arial"/>
+                <w:sz w:val="18"/>
+                <w:szCs w:val="18"/>
+              </w:rPr>
+              <w:tab/>
+              <w:t xml:space="preserve">delete </w:t>
+            </w:r>
+            <w:proofErr w:type="spellStart"/>
+            <w:r>
+              <w:rPr>
+                <w:rFonts w:ascii="Arial" w:hAnsi="Arial" w:cs="Arial"/>
+                <w:sz w:val="18"/>
+                <w:szCs w:val="18"/>
+              </w:rPr>
+              <w:t>cpiaucns</w:t>
+            </w:r>
+            <w:proofErr w:type="spellEnd"/>
+          </w:p>
+          <w:p>
+            <w:pPr>
+              <w:tabs>
+                <w:tab w:val="left" w:pos="0"/>
+                <w:tab w:val="left" w:pos="410"/>
+                <w:tab w:val="left" w:pos="820"/>
+                <w:tab w:val="left" w:pos="1230"/>
+                <w:tab w:val="left" w:pos="1640"/>
+                <w:tab w:val="left" w:pos="2050"/>
+                <w:tab w:val="left" w:pos="2460"/>
+                <w:tab w:val="left" w:pos="2870"/>
+                <w:tab w:val="left" w:pos="3280"/>
+                <w:tab w:val="left" w:pos="3690"/>
+                <w:tab w:val="left" w:pos="4100"/>
+                <w:tab w:val="left" w:pos="4510"/>
+                <w:tab w:val="left" w:pos="4920"/>
+                <w:tab w:val="left" w:pos="5330"/>
+                <w:tab w:val="left" w:pos="5740"/>
+                <w:tab w:val="left" w:pos="6150"/>
+                <w:tab w:val="left" w:pos="6560"/>
+                <w:tab w:val="left" w:pos="6970"/>
+                <w:tab w:val="left" w:pos="7380"/>
+                <w:tab w:val="left" w:pos="7790"/>
+                <w:tab w:val="left" w:pos="8200"/>
+                <w:tab w:val="left" w:pos="8610"/>
+                <w:tab w:val="left" w:pos="9020"/>
+                <w:tab w:val="left" w:pos="9430"/>
+                <w:tab w:val="left" w:pos="9840"/>
+                <w:tab w:val="left" w:pos="10250"/>
+                <w:tab w:val="left" w:pos="10660"/>
+                <w:tab w:val="left" w:pos="11070"/>
+                <w:tab w:val="left" w:pos="11480"/>
+                <w:tab w:val="left" w:pos="11890"/>
+                <w:tab w:val="left" w:pos="12300"/>
+                <w:tab w:val="left" w:pos="12710"/>
+              </w:tabs>
+              <w:autoSpaceDE w:val="0"/>
+              <w:autoSpaceDN w:val="0"/>
+              <w:adjustRightInd w:val="0"/>
+              <w:rPr>
+                <w:rFonts w:ascii="Arial" w:hAnsi="Arial" w:cs="Arial"/>
+                <w:color w:val="DC0000"/>
+                <w:sz w:val="18"/>
+                <w:szCs w:val="18"/>
+              </w:rPr>
+            </w:pPr>
+          </w:p>
+          <w:p>
+            <w:pPr>
+              <w:tabs>
+                <w:tab w:val="left" w:pos="0"/>
+                <w:tab w:val="left" w:pos="410"/>
+                <w:tab w:val="left" w:pos="820"/>
+                <w:tab w:val="left" w:pos="1230"/>
+                <w:tab w:val="left" w:pos="1640"/>
+                <w:tab w:val="left" w:pos="2050"/>
+                <w:tab w:val="left" w:pos="2460"/>
+                <w:tab w:val="left" w:pos="2870"/>
+                <w:tab w:val="left" w:pos="3280"/>
+                <w:tab w:val="left" w:pos="3690"/>
+                <w:tab w:val="left" w:pos="4100"/>
+                <w:tab w:val="left" w:pos="4510"/>
+                <w:tab w:val="left" w:pos="4920"/>
+                <w:tab w:val="left" w:pos="5330"/>
+                <w:tab w:val="left" w:pos="5740"/>
+                <w:tab w:val="left" w:pos="6150"/>
+                <w:tab w:val="left" w:pos="6560"/>
+                <w:tab w:val="left" w:pos="6970"/>
+                <w:tab w:val="left" w:pos="7380"/>
+                <w:tab w:val="left" w:pos="7790"/>
+                <w:tab w:val="left" w:pos="8200"/>
+                <w:tab w:val="left" w:pos="8610"/>
+                <w:tab w:val="left" w:pos="9020"/>
+                <w:tab w:val="left" w:pos="9430"/>
+                <w:tab w:val="left" w:pos="9840"/>
+                <w:tab w:val="left" w:pos="10250"/>
+                <w:tab w:val="left" w:pos="10660"/>
+                <w:tab w:val="left" w:pos="11070"/>
+                <w:tab w:val="left" w:pos="11480"/>
+                <w:tab w:val="left" w:pos="11890"/>
+                <w:tab w:val="left" w:pos="12300"/>
+                <w:tab w:val="left" w:pos="12710"/>
+              </w:tabs>
+              <w:autoSpaceDE w:val="0"/>
+              <w:autoSpaceDN w:val="0"/>
+              <w:adjustRightInd w:val="0"/>
+              <w:rPr>
+                <w:rFonts w:ascii="Arial" w:hAnsi="Arial" w:cs="Arial"/>
+                <w:color w:val="DC0000"/>
+                <w:sz w:val="18"/>
+                <w:szCs w:val="18"/>
+              </w:rPr>
+            </w:pPr>
+            <w:r>
+              <w:rPr>
+                <w:rFonts w:ascii="Arial" w:hAnsi="Arial" w:cs="Arial"/>
+                <w:color w:val="009600"/>
+                <w:sz w:val="18"/>
+                <w:szCs w:val="18"/>
+              </w:rPr>
+              <w:t>' calculate 2 cluster centroids between 1975 &amp; 2016</w:t>
+            </w:r>
+          </w:p>
+          <w:p>
+            <w:pPr>
+              <w:tabs>
+                <w:tab w:val="left" w:pos="0"/>
+                <w:tab w:val="left" w:pos="410"/>
+                <w:tab w:val="left" w:pos="820"/>
+                <w:tab w:val="left" w:pos="1230"/>
+                <w:tab w:val="left" w:pos="1640"/>
+                <w:tab w:val="left" w:pos="2050"/>
+                <w:tab w:val="left" w:pos="2460"/>
+                <w:tab w:val="left" w:pos="2870"/>
+                <w:tab w:val="left" w:pos="3280"/>
+                <w:tab w:val="left" w:pos="3690"/>
+                <w:tab w:val="left" w:pos="4100"/>
+                <w:tab w:val="left" w:pos="4510"/>
+                <w:tab w:val="left" w:pos="4920"/>
+                <w:tab w:val="left" w:pos="5330"/>
+                <w:tab w:val="left" w:pos="5740"/>
+                <w:tab w:val="left" w:pos="6150"/>
+                <w:tab w:val="left" w:pos="6560"/>
+                <w:tab w:val="left" w:pos="6970"/>
+                <w:tab w:val="left" w:pos="7380"/>
+                <w:tab w:val="left" w:pos="7790"/>
+                <w:tab w:val="left" w:pos="8200"/>
+                <w:tab w:val="left" w:pos="8610"/>
+                <w:tab w:val="left" w:pos="9020"/>
+                <w:tab w:val="left" w:pos="9430"/>
+                <w:tab w:val="left" w:pos="9840"/>
+                <w:tab w:val="left" w:pos="10250"/>
+                <w:tab w:val="left" w:pos="10660"/>
+                <w:tab w:val="left" w:pos="11070"/>
+                <w:tab w:val="left" w:pos="11480"/>
+                <w:tab w:val="left" w:pos="11890"/>
+                <w:tab w:val="left" w:pos="12300"/>
+                <w:tab w:val="left" w:pos="12710"/>
+              </w:tabs>
+              <w:autoSpaceDE w:val="0"/>
+              <w:autoSpaceDN w:val="0"/>
+              <w:adjustRightInd w:val="0"/>
+              <w:rPr>
+                <w:rFonts w:ascii="Arial" w:hAnsi="Arial" w:cs="Arial"/>
+                <w:sz w:val="18"/>
+                <w:szCs w:val="18"/>
+              </w:rPr>
+            </w:pPr>
+            <w:r>
+              <w:rPr>
+                <w:rFonts w:ascii="Arial" w:hAnsi="Arial" w:cs="Arial"/>
+                <w:color w:val="0000FF"/>
+                <w:sz w:val="18"/>
+                <w:szCs w:val="18"/>
+              </w:rPr>
+              <w:t>exec</w:t>
+            </w:r>
+            <w:r>
+              <w:rPr>
+                <w:rFonts w:ascii="Arial" w:hAnsi="Arial" w:cs="Arial"/>
+                <w:sz w:val="18"/>
+                <w:szCs w:val="18"/>
+              </w:rPr>
+              <w:t xml:space="preserve"> </w:t>
+            </w:r>
+            <w:proofErr w:type="gramStart"/>
+            <w:r>
+              <w:rPr>
+                <w:rFonts w:ascii="Arial" w:hAnsi="Arial" w:cs="Arial"/>
+                <w:sz w:val="18"/>
+                <w:szCs w:val="18"/>
+              </w:rPr>
+              <w:t>.\..\</w:t>
+            </w:r>
+            <w:proofErr w:type="spellStart"/>
+            <w:r>
+              <w:rPr>
+                <w:rFonts w:ascii="Arial" w:hAnsi="Arial" w:cs="Arial"/>
+                <w:sz w:val="18"/>
+                <w:szCs w:val="18"/>
+              </w:rPr>
+              <w:t>kmeans.prg</w:t>
+            </w:r>
+            <w:proofErr w:type="spellEnd"/>
+            <w:r>
+              <w:rPr>
+                <w:rFonts w:ascii="Arial" w:hAnsi="Arial" w:cs="Arial"/>
+                <w:sz w:val="18"/>
+                <w:szCs w:val="18"/>
+              </w:rPr>
+              <w:t>(</w:t>
+            </w:r>
+            <w:proofErr w:type="gramEnd"/>
+            <w:r>
+              <w:rPr>
+                <w:rFonts w:ascii="Arial" w:hAnsi="Arial" w:cs="Arial"/>
+                <w:sz w:val="18"/>
+                <w:szCs w:val="18"/>
+              </w:rPr>
+              <w:t>k = 2)</w:t>
+            </w:r>
+          </w:p>
+          <w:p>
+            <w:pPr>
+              <w:rPr>
+                <w:i/>
+              </w:rPr>
+            </w:pPr>
+          </w:p>
+        </w:tc>
+      </w:tr>
+    </w:tbl>
+    <w:p>
+      <w:pPr>
+        <w:rPr>
+          <w:i/>
+        </w:rPr>
+      </w:pPr>
+    </w:p>
+    <w:p>
+      <w:pPr>
+        <w:rPr>
+          <w:b/>
+          <w:i/>
+        </w:rPr>
+      </w:pPr>
+      <w:r>
+        <w:rPr>
+          <w:b/>
+          <w:i/>
+        </w:rPr>
+        <w:t>Output:</w:t>
+      </w:r>
+    </w:p>
+    <w:p>
+      <w:r>
+        <w:t>a. series object</w:t>
+      </w:r>
+      <w:r>
+        <w:t xml:space="preserve"> (</w:t>
+      </w:r>
+      <w:proofErr w:type="spellStart"/>
+      <w:r>
+        <w:t>obs_cluster</w:t>
+      </w:r>
+      <w:proofErr w:type="spellEnd"/>
+      <w:r>
+        <w:t>)</w:t>
+      </w:r>
+      <w:r>
+        <w:t xml:space="preserve"> indicating which observations correspond to the 2 centroids</w:t>
+      </w:r>
+    </w:p>
+    <w:p>
+      <w:r>
+        <w:drawing>
+          <wp:inline distT="0" distB="0" distL="0" distR="0">
+            <wp:extent cx="5943600" cy="1051600"/>
+            <wp:effectExtent l="0" t="0" r="0" b="0"/>
+            <wp:docPr id="1" name="Picture 1"/>
+            <wp:cNvGraphicFramePr>
+              <a:graphicFrameLocks xmlns:a="http://schemas.openxmlformats.org/drawingml/2006/main" noChangeAspect="1"/>
+            </wp:cNvGraphicFramePr>
+            <a:graphic xmlns:a="http://schemas.openxmlformats.org/drawingml/2006/main">
+              <a:graphicData uri="http://schemas.openxmlformats.org/drawingml/2006/picture">
+                <pic:pic xmlns:pic="http://schemas.openxmlformats.org/drawingml/2006/picture">
+                  <pic:nvPicPr>
+                    <pic:cNvPr id="0" name="Picture 1"/>
+                    <pic:cNvPicPr>
+                      <a:picLocks noChangeAspect="1" noChangeArrowheads="1"/>
+                    </pic:cNvPicPr>
+                  </pic:nvPicPr>
+                  <pic:blipFill>
+                    <a:blip r:embed="rId9">
+                      <a:extLst>
+                        <a:ext uri="{28A0092B-C50C-407E-A947-70E740481C1C}">
+                          <a14:useLocalDpi xmlns:a14="http://schemas.microsoft.com/office/drawing/2010/main" val="0"/>
+                        </a:ext>
+                      </a:extLst>
+                    </a:blip>
+                    <a:srcRect/>
+                    <a:stretch>
+                      <a:fillRect/>
+                    </a:stretch>
+                  </pic:blipFill>
+                  <pic:spPr bwMode="auto">
+                    <a:xfrm>
+                      <a:off x="0" y="0"/>
+                      <a:ext cx="5943600" cy="1051600"/>
+                    </a:xfrm>
+                    <a:prstGeom prst="rect">
+                      <a:avLst/>
+                    </a:prstGeom>
+                    <a:noFill/>
+                    <a:ln>
+                      <a:noFill/>
+                    </a:ln>
+                  </pic:spPr>
+                </pic:pic>
+              </a:graphicData>
+            </a:graphic>
+          </wp:inline>
+        </w:drawing>
+      </w:r>
+    </w:p>
+    <w:p>
+      <w:r>
+        <w:t>b. text file stating how mean of each series for each centroid compares to the series’ aggregate mean</w:t>
+      </w:r>
+    </w:p>
+    <w:p>
+      <w:r>
+        <w:rPr>
+          <w:noProof/>
+        </w:rPr>
+        <w:lastRenderedPageBreak/>
+        <w:drawing>
+          <wp:inline distT="0" distB="0" distL="0" distR="0" wp14:anchorId="1A9DE4C7" wp14:editId="0A4AE7B2">
+            <wp:extent cx="3444616" cy="4997450"/>
+            <wp:effectExtent l="0" t="0" r="3810" b="0"/>
+            <wp:docPr id="2" name="Picture 2"/>
+            <wp:cNvGraphicFramePr>
+              <a:graphicFrameLocks xmlns:a="http://schemas.openxmlformats.org/drawingml/2006/main" noChangeAspect="1"/>
+            </wp:cNvGraphicFramePr>
+            <a:graphic xmlns:a="http://schemas.openxmlformats.org/drawingml/2006/main">
+              <a:graphicData uri="http://schemas.openxmlformats.org/drawingml/2006/picture">
+                <pic:pic xmlns:pic="http://schemas.openxmlformats.org/drawingml/2006/picture">
+                  <pic:nvPicPr>
+                    <pic:cNvPr id="1" name=""/>
+                    <pic:cNvPicPr/>
+                  </pic:nvPicPr>
+                  <pic:blipFill>
+                    <a:blip r:embed="rId10"/>
+                    <a:stretch>
+                      <a:fillRect/>
+                    </a:stretch>
+                  </pic:blipFill>
+                  <pic:spPr>
+                    <a:xfrm>
+                      <a:off x="0" y="0"/>
+                      <a:ext cx="3447690" cy="5001910"/>
+                    </a:xfrm>
+                    <a:prstGeom prst="rect">
+                      <a:avLst/>
+                    </a:prstGeom>
+                  </pic:spPr>
+                </pic:pic>
+              </a:graphicData>
+            </a:graphic>
+          </wp:inline>
+        </w:drawing>
+      </w:r>
+    </w:p>
+    <w:p>
+      <w:r>
+        <w:rPr>
+          <w:b/>
+          <w:i/>
+        </w:rPr>
+        <w:t>Analysis:</w:t>
+      </w:r>
+    </w:p>
+    <w:p>
+      <w:pPr>
+        <w:ind w:firstLine="720"/>
+      </w:pPr>
+      <w:r>
+        <w:t>This k-means application looks at annual U.S. macroeconomic data between 1975 &amp; 2016. Level unemployment &amp; year-over-year percentage changes in real GDP &amp; the unemployment rate capture the state of the US macroeconomy over the past few decades. Choosing 2 clusters centroids means that there are going to be 2 states of the economy captured. Looking at the text file, we can see there i</w:t>
+      </w:r>
+      <w:r>
+        <w:t>s cluster 1 (higher GDP growth and</w:t>
+      </w:r>
+      <w:r>
+        <w:t xml:space="preserve"> lower</w:t>
+      </w:r>
+      <w:r>
+        <w:t xml:space="preserve"> unemployment level &amp; CPI growth</w:t>
+      </w:r>
+      <w:r>
+        <w:t>) a</w:t>
+      </w:r>
+      <w:r>
+        <w:t>nd cluster 2 (lower GDP growth and</w:t>
+      </w:r>
+      <w:r>
+        <w:t xml:space="preserve"> </w:t>
+      </w:r>
+      <w:r>
+        <w:t>higher unemployment level &amp; CPI growth).</w:t>
+      </w:r>
+    </w:p>
+    <w:p>
+      <w:pPr>
+        <w:ind w:firstLine="720"/>
+      </w:pPr>
+      <w:r>
+        <w:t>These economic regimes correspond to understood macroeconomic U.S. history; observations from cluster 2 appear during periods of U.S. recession including in the early 1980s &amp; 1990s, the</w:t>
+      </w:r>
+      <w:r>
+        <w:t xml:space="preserve"> bursting of the tech bubble</w:t>
+      </w:r>
+      <w:r>
+        <w:t>, and the financial crisis</w:t>
+      </w:r>
+      <w:r>
+        <w:t xml:space="preserve"> (with more 2s in the financial crisis than the rest of the recessions here combined, highlighting the severity</w:t>
+      </w:r>
+      <w:r>
+        <w:t xml:space="preserve"> &amp; slow recovery</w:t>
+      </w:r>
+      <w:r>
+        <w:t>)</w:t>
+      </w:r>
+      <w:r>
+        <w:t>.</w:t>
+      </w:r>
+    </w:p>
+    <w:p>
+      <w:pPr>
+        <w:ind w:firstLine="720"/>
+      </w:pPr>
+      <w:r>
+        <w:t xml:space="preserve">This serves as a vindication of accuracy; more interesting applications require increased sophistication. For example, the economist could consider adding more macroeconomic series &amp; increasing k to detect for more complicated regimes (e.g. high GDP growth, lower unemployment &amp; higher inflation). Recessions are defined by GDP; another application would be to see if different </w:t>
+      </w:r>
+      <w:r>
+        <w:lastRenderedPageBreak/>
+        <w:t>economic indicators, like manufacturing/trade data, could be used to pick up recessions</w:t>
+      </w:r>
+      <w:r>
+        <w:t xml:space="preserve"> (or even s</w:t>
+      </w:r>
+      <w:r>
+        <w:t xml:space="preserve">erve as leading indicators </w:t>
+      </w:r>
+      <w:r>
+        <w:t>of recessions when</w:t>
+      </w:r>
+      <w:r>
+        <w:t xml:space="preserve"> the series are</w:t>
+      </w:r>
+      <w:r>
+        <w:t xml:space="preserve"> considered together)</w:t>
+      </w:r>
+      <w:r>
+        <w:t>.</w:t>
+      </w:r>
+    </w:p>
+    <w:p>
+      <w:r>
+        <w:t>To do analysis on 1 centroid of the data, conditional sample definitions can be made:</w:t>
+      </w:r>
+    </w:p>
+    <w:tbl>
+      <w:tblPr>
+        <w:tblStyle w:val="TableGrid"/>
+        <w:tblW w:w="0" w:type="auto"/>
+        <w:tblLook w:val="04A0" w:firstRow="1" w:lastRow="0" w:firstColumn="1" w:lastColumn="0" w:noHBand="0" w:noVBand="1"/>
+      </w:tblPr>
+      <w:tblGrid>
+        <w:gridCol w:w="9350"/>
+      </w:tblGrid>
+      <w:tr>
+        <w:tc>
+          <w:tcPr>
+            <w:tcW w:w="9350" w:type="dxa"/>
+          </w:tcPr>
+          <w:p>
+            <w:pPr>
+              <w:tabs>
+                <w:tab w:val="left" w:pos="0"/>
+                <w:tab w:val="left" w:pos="410"/>
+                <w:tab w:val="left" w:pos="820"/>
+                <w:tab w:val="left" w:pos="1230"/>
+                <w:tab w:val="left" w:pos="1640"/>
+                <w:tab w:val="left" w:pos="2050"/>
+                <w:tab w:val="left" w:pos="2460"/>
+                <w:tab w:val="left" w:pos="2870"/>
+                <w:tab w:val="left" w:pos="3280"/>
+                <w:tab w:val="left" w:pos="3690"/>
+                <w:tab w:val="left" w:pos="4100"/>
+                <w:tab w:val="left" w:pos="4510"/>
+                <w:tab w:val="left" w:pos="4920"/>
+                <w:tab w:val="left" w:pos="5330"/>
+                <w:tab w:val="left" w:pos="5740"/>
+                <w:tab w:val="left" w:pos="6150"/>
+                <w:tab w:val="left" w:pos="6560"/>
+                <w:tab w:val="left" w:pos="6970"/>
+                <w:tab w:val="left" w:pos="7380"/>
+                <w:tab w:val="left" w:pos="7790"/>
+                <w:tab w:val="left" w:pos="8200"/>
+                <w:tab w:val="left" w:pos="8610"/>
+                <w:tab w:val="left" w:pos="9020"/>
+                <w:tab w:val="left" w:pos="9430"/>
+                <w:tab w:val="left" w:pos="9840"/>
+                <w:tab w:val="left" w:pos="10250"/>
+                <w:tab w:val="left" w:pos="10660"/>
+                <w:tab w:val="left" w:pos="11070"/>
+                <w:tab w:val="left" w:pos="11480"/>
+                <w:tab w:val="left" w:pos="11890"/>
+                <w:tab w:val="left" w:pos="12300"/>
+                <w:tab w:val="left" w:pos="12710"/>
+              </w:tabs>
+              <w:autoSpaceDE w:val="0"/>
+              <w:autoSpaceDN w:val="0"/>
+              <w:adjustRightInd w:val="0"/>
+              <w:rPr>
+                <w:rFonts w:ascii="Arial" w:hAnsi="Arial" w:cs="Arial"/>
+                <w:color w:val="009600"/>
+                <w:sz w:val="18"/>
+                <w:szCs w:val="18"/>
+              </w:rPr>
+            </w:pPr>
+            <w:r>
+              <w:rPr>
+                <w:rFonts w:ascii="Arial" w:hAnsi="Arial" w:cs="Arial"/>
+                <w:color w:val="009600"/>
+                <w:sz w:val="18"/>
+                <w:szCs w:val="18"/>
+              </w:rPr>
+              <w:t>' constrain the sample to the recession values</w:t>
+            </w:r>
+          </w:p>
+          <w:p>
+            <w:proofErr w:type="spellStart"/>
+            <w:r>
+              <w:rPr>
+                <w:rFonts w:ascii="Arial" w:hAnsi="Arial" w:cs="Arial"/>
+                <w:sz w:val="18"/>
+                <w:szCs w:val="18"/>
+              </w:rPr>
+              <w:t>smpl</w:t>
+            </w:r>
+            <w:proofErr w:type="spellEnd"/>
+            <w:r>
+              <w:rPr>
+                <w:rFonts w:ascii="Arial" w:hAnsi="Arial" w:cs="Arial"/>
+                <w:sz w:val="18"/>
+                <w:szCs w:val="18"/>
+              </w:rPr>
+              <w:t xml:space="preserve"> @all if </w:t>
+            </w:r>
+            <w:proofErr w:type="spellStart"/>
+            <w:r>
+              <w:rPr>
+                <w:rFonts w:ascii="Arial" w:hAnsi="Arial" w:cs="Arial"/>
+                <w:sz w:val="18"/>
+                <w:szCs w:val="18"/>
+              </w:rPr>
+              <w:t>obs_cluster</w:t>
+            </w:r>
+            <w:proofErr w:type="spellEnd"/>
+            <w:r>
+              <w:rPr>
+                <w:rFonts w:ascii="Arial" w:hAnsi="Arial" w:cs="Arial"/>
+                <w:sz w:val="18"/>
+                <w:szCs w:val="18"/>
+              </w:rPr>
+              <w:t xml:space="preserve"> = 2</w:t>
+            </w:r>
+          </w:p>
+        </w:tc>
+      </w:tr>
+    </w:tbl>
+    <w:p>
+      <w:pPr>
+        <w:ind w:firstLine="720"/>
+      </w:pPr>
     </w:p>
     <w:sectPr>
       <w:pgSz w:w="12240" w:h="15840"/>
@@ -362,12 +2602,155 @@
       </w:r>
     </w:p>
   </w:footnote>
+  <w:footnote w:id="3">
+    <w:p>
+      <w:pPr>
+        <w:pStyle w:val="FootnoteText"/>
+      </w:pPr>
+      <w:r>
+        <w:rPr>
+          <w:rStyle w:val="FootnoteReference"/>
+        </w:rPr>
+        <w:footnoteRef/>
+      </w:r>
+      <w:r>
+        <w:t xml:space="preserve"> </w:t>
+      </w:r>
+      <w:r>
+        <w:t xml:space="preserve">For a more detailed explanation with visualizations, see: </w:t>
+      </w:r>
+      <w:hyperlink r:id="rId3" w:history="1">
+        <w:r>
+          <w:rPr>
+            <w:rStyle w:val="Hyperlink"/>
+          </w:rPr>
+          <w:t>http://cs229.stanford.edu/notes/cs229-notes7a.pdf</w:t>
+        </w:r>
+      </w:hyperlink>
+      <w:r>
+        <w:t xml:space="preserve"> </w:t>
+      </w:r>
+    </w:p>
+  </w:footnote>
 </w:footnotes>
 </file>
 
 <file path=word/numbering.xml><?xml version="1.0" encoding="utf-8"?>
 <w:numbering xmlns:wpc="http://schemas.microsoft.com/office/word/2010/wordprocessingCanvas" xmlns:cx="http://schemas.microsoft.com/office/drawing/2014/chartex" xmlns:cx1="http://schemas.microsoft.com/office/drawing/2015/9/8/chartex" xmlns:cx2="http://schemas.microsoft.com/office/drawing/2015/10/21/chartex" xmlns:cx3="http://schemas.microsoft.com/office/drawing/2016/5/9/chartex" xmlns:cx4="http://schemas.microsoft.com/office/drawing/2016/5/10/chartex" xmlns:cx5="http://schemas.microsoft.com/office/drawing/2016/5/11/chartex" xmlns:cx6="http://schemas.microsoft.com/office/drawing/2016/5/12/chartex" xmlns:cx7="http://schemas.microsoft.com/office/drawing/2016/5/13/chartex" xmlns:cx8="http://schemas.microsoft.com/office/drawing/2016/5/14/chartex" xmlns:mc="http://schemas.openxmlformats.org/markup-compatibility/2006" xmlns:aink="http://schemas.microsoft.com/office/drawing/2016/ink" xmlns:o="urn:schemas-microsoft-com:office:office" xmlns:r="http://schemas.openxmlformats.org/officeDocument/2006/relationships" xmlns:m="http://schemas.openxmlformats.org/officeDocument/2006/math" xmlns:v="urn:schemas-microsoft-com:vml" xmlns:wp14="http://schemas.microsoft.com/office/word/2010/wordprocessingDrawing" xmlns:wp="http://schemas.openxmlformats.org/drawingml/2006/wordprocessingDrawing" xmlns:w10="urn:schemas-microsoft-com:office:word" xmlns:w="http://schemas.openxmlformats.org/wordprocessingml/2006/main" xmlns:w14="http://schemas.microsoft.com/office/word/2010/wordml" xmlns:w15="http://schemas.microsoft.com/office/word/2012/wordml" xmlns:w16se="http://schemas.microsoft.com/office/word/2015/wordml/symex" xmlns:wpg="http://schemas.microsoft.com/office/word/2010/wordprocessingGroup" xmlns:wpi="http://schemas.microsoft.com/office/word/2010/wordprocessingInk" xmlns:wne="http://schemas.microsoft.com/office/word/2006/wordml" xmlns:wps="http://schemas.microsoft.com/office/word/2010/wordprocessingShape" mc:Ignorable="w14 w15 w16se wp14">
   <w:abstractNum w:abstractNumId="0" w15:restartNumberingAfterBreak="0">
+    <w:nsid w:val="047D5E83"/>
+    <w:multiLevelType w:val="hybridMultilevel"/>
+    <w:tmpl w:val="0382E93C"/>
+    <w:lvl w:ilvl="0" w:tplc="04090003">
+      <w:start w:val="1"/>
+      <w:numFmt w:val="bullet"/>
+      <w:lvlText w:val="o"/>
+      <w:lvlJc w:val="left"/>
+      <w:pPr>
+        <w:ind w:left="1080" w:hanging="360"/>
+      </w:pPr>
+      <w:rPr>
+        <w:rFonts w:ascii="Courier New" w:hAnsi="Courier New" w:cs="Courier New" w:hint="default"/>
+      </w:rPr>
+    </w:lvl>
+    <w:lvl w:ilvl="1" w:tplc="04090003" w:tentative="1">
+      <w:start w:val="1"/>
+      <w:numFmt w:val="bullet"/>
+      <w:lvlText w:val="o"/>
+      <w:lvlJc w:val="left"/>
+      <w:pPr>
+        <w:ind w:left="1800" w:hanging="360"/>
+      </w:pPr>
+      <w:rPr>
+        <w:rFonts w:ascii="Courier New" w:hAnsi="Courier New" w:cs="Courier New" w:hint="default"/>
+      </w:rPr>
+    </w:lvl>
+    <w:lvl w:ilvl="2" w:tplc="04090005" w:tentative="1">
+      <w:start w:val="1"/>
+      <w:numFmt w:val="bullet"/>
+      <w:lvlText w:val=""/>
+      <w:lvlJc w:val="left"/>
+      <w:pPr>
+        <w:ind w:left="2520" w:hanging="360"/>
+      </w:pPr>
+      <w:rPr>
+        <w:rFonts w:ascii="Wingdings" w:hAnsi="Wingdings" w:hint="default"/>
+      </w:rPr>
+    </w:lvl>
+    <w:lvl w:ilvl="3" w:tplc="04090001" w:tentative="1">
+      <w:start w:val="1"/>
+      <w:numFmt w:val="bullet"/>
+      <w:lvlText w:val=""/>
+      <w:lvlJc w:val="left"/>
+      <w:pPr>
+        <w:ind w:left="3240" w:hanging="360"/>
+      </w:pPr>
+      <w:rPr>
+        <w:rFonts w:ascii="Symbol" w:hAnsi="Symbol" w:hint="default"/>
+      </w:rPr>
+    </w:lvl>
+    <w:lvl w:ilvl="4" w:tplc="04090003" w:tentative="1">
+      <w:start w:val="1"/>
+      <w:numFmt w:val="bullet"/>
+      <w:lvlText w:val="o"/>
+      <w:lvlJc w:val="left"/>
+      <w:pPr>
+        <w:ind w:left="3960" w:hanging="360"/>
+      </w:pPr>
+      <w:rPr>
+        <w:rFonts w:ascii="Courier New" w:hAnsi="Courier New" w:cs="Courier New" w:hint="default"/>
+      </w:rPr>
+    </w:lvl>
+    <w:lvl w:ilvl="5" w:tplc="04090005" w:tentative="1">
+      <w:start w:val="1"/>
+      <w:numFmt w:val="bullet"/>
+      <w:lvlText w:val=""/>
+      <w:lvlJc w:val="left"/>
+      <w:pPr>
+        <w:ind w:left="4680" w:hanging="360"/>
+      </w:pPr>
+      <w:rPr>
+        <w:rFonts w:ascii="Wingdings" w:hAnsi="Wingdings" w:hint="default"/>
+      </w:rPr>
+    </w:lvl>
+    <w:lvl w:ilvl="6" w:tplc="04090001" w:tentative="1">
+      <w:start w:val="1"/>
+      <w:numFmt w:val="bullet"/>
+      <w:lvlText w:val=""/>
+      <w:lvlJc w:val="left"/>
+      <w:pPr>
+        <w:ind w:left="5400" w:hanging="360"/>
+      </w:pPr>
+      <w:rPr>
+        <w:rFonts w:ascii="Symbol" w:hAnsi="Symbol" w:hint="default"/>
+      </w:rPr>
+    </w:lvl>
+    <w:lvl w:ilvl="7" w:tplc="04090003" w:tentative="1">
+      <w:start w:val="1"/>
+      <w:numFmt w:val="bullet"/>
+      <w:lvlText w:val="o"/>
+      <w:lvlJc w:val="left"/>
+      <w:pPr>
+        <w:ind w:left="6120" w:hanging="360"/>
+      </w:pPr>
+      <w:rPr>
+        <w:rFonts w:ascii="Courier New" w:hAnsi="Courier New" w:cs="Courier New" w:hint="default"/>
+      </w:rPr>
+    </w:lvl>
+    <w:lvl w:ilvl="8" w:tplc="04090005" w:tentative="1">
+      <w:start w:val="1"/>
+      <w:numFmt w:val="bullet"/>
+      <w:lvlText w:val=""/>
+      <w:lvlJc w:val="left"/>
+      <w:pPr>
+        <w:ind w:left="6840" w:hanging="360"/>
+      </w:pPr>
+      <w:rPr>
+        <w:rFonts w:ascii="Wingdings" w:hAnsi="Wingdings" w:hint="default"/>
+      </w:rPr>
+    </w:lvl>
+  </w:abstractNum>
+  <w:abstractNum w:abstractNumId="1" w15:restartNumberingAfterBreak="0">
     <w:nsid w:val="180778D5"/>
     <w:multiLevelType w:val="hybridMultilevel"/>
     <w:tmpl w:val="AF68D10C"/>
@@ -456,8 +2839,591 @@
       </w:pPr>
     </w:lvl>
   </w:abstractNum>
+  <w:abstractNum w:abstractNumId="2" w15:restartNumberingAfterBreak="0">
+    <w:nsid w:val="2B702DD1"/>
+    <w:multiLevelType w:val="hybridMultilevel"/>
+    <w:tmpl w:val="C37AD8C8"/>
+    <w:lvl w:ilvl="0" w:tplc="04090001">
+      <w:start w:val="1"/>
+      <w:numFmt w:val="bullet"/>
+      <w:lvlText w:val=""/>
+      <w:lvlJc w:val="left"/>
+      <w:pPr>
+        <w:ind w:left="720" w:hanging="360"/>
+      </w:pPr>
+      <w:rPr>
+        <w:rFonts w:ascii="Symbol" w:hAnsi="Symbol" w:hint="default"/>
+      </w:rPr>
+    </w:lvl>
+    <w:lvl w:ilvl="1" w:tplc="04090003">
+      <w:start w:val="1"/>
+      <w:numFmt w:val="bullet"/>
+      <w:lvlText w:val="o"/>
+      <w:lvlJc w:val="left"/>
+      <w:pPr>
+        <w:ind w:left="1440" w:hanging="360"/>
+      </w:pPr>
+      <w:rPr>
+        <w:rFonts w:ascii="Courier New" w:hAnsi="Courier New" w:cs="Courier New" w:hint="default"/>
+      </w:rPr>
+    </w:lvl>
+    <w:lvl w:ilvl="2" w:tplc="04090005">
+      <w:start w:val="1"/>
+      <w:numFmt w:val="bullet"/>
+      <w:lvlText w:val=""/>
+      <w:lvlJc w:val="left"/>
+      <w:pPr>
+        <w:ind w:left="2160" w:hanging="360"/>
+      </w:pPr>
+      <w:rPr>
+        <w:rFonts w:ascii="Wingdings" w:hAnsi="Wingdings" w:hint="default"/>
+      </w:rPr>
+    </w:lvl>
+    <w:lvl w:ilvl="3" w:tplc="04090001">
+      <w:start w:val="1"/>
+      <w:numFmt w:val="bullet"/>
+      <w:lvlText w:val=""/>
+      <w:lvlJc w:val="left"/>
+      <w:pPr>
+        <w:ind w:left="2880" w:hanging="360"/>
+      </w:pPr>
+      <w:rPr>
+        <w:rFonts w:ascii="Symbol" w:hAnsi="Symbol" w:hint="default"/>
+      </w:rPr>
+    </w:lvl>
+    <w:lvl w:ilvl="4" w:tplc="04090003" w:tentative="1">
+      <w:start w:val="1"/>
+      <w:numFmt w:val="bullet"/>
+      <w:lvlText w:val="o"/>
+      <w:lvlJc w:val="left"/>
+      <w:pPr>
+        <w:ind w:left="3600" w:hanging="360"/>
+      </w:pPr>
+      <w:rPr>
+        <w:rFonts w:ascii="Courier New" w:hAnsi="Courier New" w:cs="Courier New" w:hint="default"/>
+      </w:rPr>
+    </w:lvl>
+    <w:lvl w:ilvl="5" w:tplc="04090005" w:tentative="1">
+      <w:start w:val="1"/>
+      <w:numFmt w:val="bullet"/>
+      <w:lvlText w:val=""/>
+      <w:lvlJc w:val="left"/>
+      <w:pPr>
+        <w:ind w:left="4320" w:hanging="360"/>
+      </w:pPr>
+      <w:rPr>
+        <w:rFonts w:ascii="Wingdings" w:hAnsi="Wingdings" w:hint="default"/>
+      </w:rPr>
+    </w:lvl>
+    <w:lvl w:ilvl="6" w:tplc="04090001" w:tentative="1">
+      <w:start w:val="1"/>
+      <w:numFmt w:val="bullet"/>
+      <w:lvlText w:val=""/>
+      <w:lvlJc w:val="left"/>
+      <w:pPr>
+        <w:ind w:left="5040" w:hanging="360"/>
+      </w:pPr>
+      <w:rPr>
+        <w:rFonts w:ascii="Symbol" w:hAnsi="Symbol" w:hint="default"/>
+      </w:rPr>
+    </w:lvl>
+    <w:lvl w:ilvl="7" w:tplc="04090003" w:tentative="1">
+      <w:start w:val="1"/>
+      <w:numFmt w:val="bullet"/>
+      <w:lvlText w:val="o"/>
+      <w:lvlJc w:val="left"/>
+      <w:pPr>
+        <w:ind w:left="5760" w:hanging="360"/>
+      </w:pPr>
+      <w:rPr>
+        <w:rFonts w:ascii="Courier New" w:hAnsi="Courier New" w:cs="Courier New" w:hint="default"/>
+      </w:rPr>
+    </w:lvl>
+    <w:lvl w:ilvl="8" w:tplc="04090005" w:tentative="1">
+      <w:start w:val="1"/>
+      <w:numFmt w:val="bullet"/>
+      <w:lvlText w:val=""/>
+      <w:lvlJc w:val="left"/>
+      <w:pPr>
+        <w:ind w:left="6480" w:hanging="360"/>
+      </w:pPr>
+      <w:rPr>
+        <w:rFonts w:ascii="Wingdings" w:hAnsi="Wingdings" w:hint="default"/>
+      </w:rPr>
+    </w:lvl>
+  </w:abstractNum>
+  <w:abstractNum w:abstractNumId="3" w15:restartNumberingAfterBreak="0">
+    <w:nsid w:val="2D752E42"/>
+    <w:multiLevelType w:val="hybridMultilevel"/>
+    <w:tmpl w:val="96605474"/>
+    <w:lvl w:ilvl="0" w:tplc="04090003">
+      <w:start w:val="1"/>
+      <w:numFmt w:val="bullet"/>
+      <w:lvlText w:val="o"/>
+      <w:lvlJc w:val="left"/>
+      <w:pPr>
+        <w:ind w:left="1080" w:hanging="360"/>
+      </w:pPr>
+      <w:rPr>
+        <w:rFonts w:ascii="Courier New" w:hAnsi="Courier New" w:cs="Courier New" w:hint="default"/>
+      </w:rPr>
+    </w:lvl>
+    <w:lvl w:ilvl="1" w:tplc="04090003" w:tentative="1">
+      <w:start w:val="1"/>
+      <w:numFmt w:val="bullet"/>
+      <w:lvlText w:val="o"/>
+      <w:lvlJc w:val="left"/>
+      <w:pPr>
+        <w:ind w:left="1800" w:hanging="360"/>
+      </w:pPr>
+      <w:rPr>
+        <w:rFonts w:ascii="Courier New" w:hAnsi="Courier New" w:cs="Courier New" w:hint="default"/>
+      </w:rPr>
+    </w:lvl>
+    <w:lvl w:ilvl="2" w:tplc="04090005" w:tentative="1">
+      <w:start w:val="1"/>
+      <w:numFmt w:val="bullet"/>
+      <w:lvlText w:val=""/>
+      <w:lvlJc w:val="left"/>
+      <w:pPr>
+        <w:ind w:left="2520" w:hanging="360"/>
+      </w:pPr>
+      <w:rPr>
+        <w:rFonts w:ascii="Wingdings" w:hAnsi="Wingdings" w:hint="default"/>
+      </w:rPr>
+    </w:lvl>
+    <w:lvl w:ilvl="3" w:tplc="04090001" w:tentative="1">
+      <w:start w:val="1"/>
+      <w:numFmt w:val="bullet"/>
+      <w:lvlText w:val=""/>
+      <w:lvlJc w:val="left"/>
+      <w:pPr>
+        <w:ind w:left="3240" w:hanging="360"/>
+      </w:pPr>
+      <w:rPr>
+        <w:rFonts w:ascii="Symbol" w:hAnsi="Symbol" w:hint="default"/>
+      </w:rPr>
+    </w:lvl>
+    <w:lvl w:ilvl="4" w:tplc="04090003" w:tentative="1">
+      <w:start w:val="1"/>
+      <w:numFmt w:val="bullet"/>
+      <w:lvlText w:val="o"/>
+      <w:lvlJc w:val="left"/>
+      <w:pPr>
+        <w:ind w:left="3960" w:hanging="360"/>
+      </w:pPr>
+      <w:rPr>
+        <w:rFonts w:ascii="Courier New" w:hAnsi="Courier New" w:cs="Courier New" w:hint="default"/>
+      </w:rPr>
+    </w:lvl>
+    <w:lvl w:ilvl="5" w:tplc="04090005" w:tentative="1">
+      <w:start w:val="1"/>
+      <w:numFmt w:val="bullet"/>
+      <w:lvlText w:val=""/>
+      <w:lvlJc w:val="left"/>
+      <w:pPr>
+        <w:ind w:left="4680" w:hanging="360"/>
+      </w:pPr>
+      <w:rPr>
+        <w:rFonts w:ascii="Wingdings" w:hAnsi="Wingdings" w:hint="default"/>
+      </w:rPr>
+    </w:lvl>
+    <w:lvl w:ilvl="6" w:tplc="04090001" w:tentative="1">
+      <w:start w:val="1"/>
+      <w:numFmt w:val="bullet"/>
+      <w:lvlText w:val=""/>
+      <w:lvlJc w:val="left"/>
+      <w:pPr>
+        <w:ind w:left="5400" w:hanging="360"/>
+      </w:pPr>
+      <w:rPr>
+        <w:rFonts w:ascii="Symbol" w:hAnsi="Symbol" w:hint="default"/>
+      </w:rPr>
+    </w:lvl>
+    <w:lvl w:ilvl="7" w:tplc="04090003" w:tentative="1">
+      <w:start w:val="1"/>
+      <w:numFmt w:val="bullet"/>
+      <w:lvlText w:val="o"/>
+      <w:lvlJc w:val="left"/>
+      <w:pPr>
+        <w:ind w:left="6120" w:hanging="360"/>
+      </w:pPr>
+      <w:rPr>
+        <w:rFonts w:ascii="Courier New" w:hAnsi="Courier New" w:cs="Courier New" w:hint="default"/>
+      </w:rPr>
+    </w:lvl>
+    <w:lvl w:ilvl="8" w:tplc="04090005" w:tentative="1">
+      <w:start w:val="1"/>
+      <w:numFmt w:val="bullet"/>
+      <w:lvlText w:val=""/>
+      <w:lvlJc w:val="left"/>
+      <w:pPr>
+        <w:ind w:left="6840" w:hanging="360"/>
+      </w:pPr>
+      <w:rPr>
+        <w:rFonts w:ascii="Wingdings" w:hAnsi="Wingdings" w:hint="default"/>
+      </w:rPr>
+    </w:lvl>
+  </w:abstractNum>
+  <w:abstractNum w:abstractNumId="4" w15:restartNumberingAfterBreak="0">
+    <w:nsid w:val="331E523E"/>
+    <w:multiLevelType w:val="hybridMultilevel"/>
+    <w:tmpl w:val="E1089A9E"/>
+    <w:lvl w:ilvl="0" w:tplc="0960F544">
+      <w:start w:val="1"/>
+      <w:numFmt w:val="decimal"/>
+      <w:lvlText w:val="%1)"/>
+      <w:lvlJc w:val="left"/>
+      <w:pPr>
+        <w:ind w:left="720" w:hanging="360"/>
+      </w:pPr>
+      <w:rPr>
+        <w:rFonts w:asciiTheme="minorHAnsi" w:eastAsiaTheme="minorHAnsi" w:hAnsiTheme="minorHAnsi" w:cstheme="minorBidi"/>
+      </w:rPr>
+    </w:lvl>
+    <w:lvl w:ilvl="1" w:tplc="04090003">
+      <w:start w:val="1"/>
+      <w:numFmt w:val="bullet"/>
+      <w:lvlText w:val="o"/>
+      <w:lvlJc w:val="left"/>
+      <w:pPr>
+        <w:ind w:left="1440" w:hanging="360"/>
+      </w:pPr>
+      <w:rPr>
+        <w:rFonts w:ascii="Courier New" w:hAnsi="Courier New" w:cs="Courier New" w:hint="default"/>
+      </w:rPr>
+    </w:lvl>
+    <w:lvl w:ilvl="2" w:tplc="04090005">
+      <w:start w:val="1"/>
+      <w:numFmt w:val="bullet"/>
+      <w:lvlText w:val=""/>
+      <w:lvlJc w:val="left"/>
+      <w:pPr>
+        <w:ind w:left="2160" w:hanging="360"/>
+      </w:pPr>
+      <w:rPr>
+        <w:rFonts w:ascii="Wingdings" w:hAnsi="Wingdings" w:hint="default"/>
+      </w:rPr>
+    </w:lvl>
+    <w:lvl w:ilvl="3" w:tplc="04090001">
+      <w:start w:val="1"/>
+      <w:numFmt w:val="bullet"/>
+      <w:lvlText w:val=""/>
+      <w:lvlJc w:val="left"/>
+      <w:pPr>
+        <w:ind w:left="2880" w:hanging="360"/>
+      </w:pPr>
+      <w:rPr>
+        <w:rFonts w:ascii="Symbol" w:hAnsi="Symbol" w:hint="default"/>
+      </w:rPr>
+    </w:lvl>
+    <w:lvl w:ilvl="4" w:tplc="4BE87C06">
+      <w:start w:val="1"/>
+      <w:numFmt w:val="lowerLetter"/>
+      <w:lvlText w:val="%5."/>
+      <w:lvlJc w:val="left"/>
+      <w:pPr>
+        <w:ind w:left="3600" w:hanging="360"/>
+      </w:pPr>
+      <w:rPr>
+        <w:rFonts w:hint="default"/>
+      </w:rPr>
+    </w:lvl>
+    <w:lvl w:ilvl="5" w:tplc="04090005" w:tentative="1">
+      <w:start w:val="1"/>
+      <w:numFmt w:val="bullet"/>
+      <w:lvlText w:val=""/>
+      <w:lvlJc w:val="left"/>
+      <w:pPr>
+        <w:ind w:left="4320" w:hanging="360"/>
+      </w:pPr>
+      <w:rPr>
+        <w:rFonts w:ascii="Wingdings" w:hAnsi="Wingdings" w:hint="default"/>
+      </w:rPr>
+    </w:lvl>
+    <w:lvl w:ilvl="6" w:tplc="04090001" w:tentative="1">
+      <w:start w:val="1"/>
+      <w:numFmt w:val="bullet"/>
+      <w:lvlText w:val=""/>
+      <w:lvlJc w:val="left"/>
+      <w:pPr>
+        <w:ind w:left="5040" w:hanging="360"/>
+      </w:pPr>
+      <w:rPr>
+        <w:rFonts w:ascii="Symbol" w:hAnsi="Symbol" w:hint="default"/>
+      </w:rPr>
+    </w:lvl>
+    <w:lvl w:ilvl="7" w:tplc="04090003" w:tentative="1">
+      <w:start w:val="1"/>
+      <w:numFmt w:val="bullet"/>
+      <w:lvlText w:val="o"/>
+      <w:lvlJc w:val="left"/>
+      <w:pPr>
+        <w:ind w:left="5760" w:hanging="360"/>
+      </w:pPr>
+      <w:rPr>
+        <w:rFonts w:ascii="Courier New" w:hAnsi="Courier New" w:cs="Courier New" w:hint="default"/>
+      </w:rPr>
+    </w:lvl>
+    <w:lvl w:ilvl="8" w:tplc="04090005" w:tentative="1">
+      <w:start w:val="1"/>
+      <w:numFmt w:val="bullet"/>
+      <w:lvlText w:val=""/>
+      <w:lvlJc w:val="left"/>
+      <w:pPr>
+        <w:ind w:left="6480" w:hanging="360"/>
+      </w:pPr>
+      <w:rPr>
+        <w:rFonts w:ascii="Wingdings" w:hAnsi="Wingdings" w:hint="default"/>
+      </w:rPr>
+    </w:lvl>
+  </w:abstractNum>
+  <w:abstractNum w:abstractNumId="5" w15:restartNumberingAfterBreak="0">
+    <w:nsid w:val="35C32701"/>
+    <w:multiLevelType w:val="hybridMultilevel"/>
+    <w:tmpl w:val="00E8225A"/>
+    <w:lvl w:ilvl="0" w:tplc="04090003">
+      <w:start w:val="1"/>
+      <w:numFmt w:val="bullet"/>
+      <w:lvlText w:val="o"/>
+      <w:lvlJc w:val="left"/>
+      <w:pPr>
+        <w:ind w:left="720" w:hanging="360"/>
+      </w:pPr>
+      <w:rPr>
+        <w:rFonts w:ascii="Courier New" w:hAnsi="Courier New" w:cs="Courier New" w:hint="default"/>
+      </w:rPr>
+    </w:lvl>
+    <w:lvl w:ilvl="1" w:tplc="04090003" w:tentative="1">
+      <w:start w:val="1"/>
+      <w:numFmt w:val="bullet"/>
+      <w:lvlText w:val="o"/>
+      <w:lvlJc w:val="left"/>
+      <w:pPr>
+        <w:ind w:left="1440" w:hanging="360"/>
+      </w:pPr>
+      <w:rPr>
+        <w:rFonts w:ascii="Courier New" w:hAnsi="Courier New" w:cs="Courier New" w:hint="default"/>
+      </w:rPr>
+    </w:lvl>
+    <w:lvl w:ilvl="2" w:tplc="04090005" w:tentative="1">
+      <w:start w:val="1"/>
+      <w:numFmt w:val="bullet"/>
+      <w:lvlText w:val=""/>
+      <w:lvlJc w:val="left"/>
+      <w:pPr>
+        <w:ind w:left="2160" w:hanging="360"/>
+      </w:pPr>
+      <w:rPr>
+        <w:rFonts w:ascii="Wingdings" w:hAnsi="Wingdings" w:hint="default"/>
+      </w:rPr>
+    </w:lvl>
+    <w:lvl w:ilvl="3" w:tplc="04090001" w:tentative="1">
+      <w:start w:val="1"/>
+      <w:numFmt w:val="bullet"/>
+      <w:lvlText w:val=""/>
+      <w:lvlJc w:val="left"/>
+      <w:pPr>
+        <w:ind w:left="2880" w:hanging="360"/>
+      </w:pPr>
+      <w:rPr>
+        <w:rFonts w:ascii="Symbol" w:hAnsi="Symbol" w:hint="default"/>
+      </w:rPr>
+    </w:lvl>
+    <w:lvl w:ilvl="4" w:tplc="04090003" w:tentative="1">
+      <w:start w:val="1"/>
+      <w:numFmt w:val="bullet"/>
+      <w:lvlText w:val="o"/>
+      <w:lvlJc w:val="left"/>
+      <w:pPr>
+        <w:ind w:left="3600" w:hanging="360"/>
+      </w:pPr>
+      <w:rPr>
+        <w:rFonts w:ascii="Courier New" w:hAnsi="Courier New" w:cs="Courier New" w:hint="default"/>
+      </w:rPr>
+    </w:lvl>
+    <w:lvl w:ilvl="5" w:tplc="04090005" w:tentative="1">
+      <w:start w:val="1"/>
+      <w:numFmt w:val="bullet"/>
+      <w:lvlText w:val=""/>
+      <w:lvlJc w:val="left"/>
+      <w:pPr>
+        <w:ind w:left="4320" w:hanging="360"/>
+      </w:pPr>
+      <w:rPr>
+        <w:rFonts w:ascii="Wingdings" w:hAnsi="Wingdings" w:hint="default"/>
+      </w:rPr>
+    </w:lvl>
+    <w:lvl w:ilvl="6" w:tplc="04090001" w:tentative="1">
+      <w:start w:val="1"/>
+      <w:numFmt w:val="bullet"/>
+      <w:lvlText w:val=""/>
+      <w:lvlJc w:val="left"/>
+      <w:pPr>
+        <w:ind w:left="5040" w:hanging="360"/>
+      </w:pPr>
+      <w:rPr>
+        <w:rFonts w:ascii="Symbol" w:hAnsi="Symbol" w:hint="default"/>
+      </w:rPr>
+    </w:lvl>
+    <w:lvl w:ilvl="7" w:tplc="04090003" w:tentative="1">
+      <w:start w:val="1"/>
+      <w:numFmt w:val="bullet"/>
+      <w:lvlText w:val="o"/>
+      <w:lvlJc w:val="left"/>
+      <w:pPr>
+        <w:ind w:left="5760" w:hanging="360"/>
+      </w:pPr>
+      <w:rPr>
+        <w:rFonts w:ascii="Courier New" w:hAnsi="Courier New" w:cs="Courier New" w:hint="default"/>
+      </w:rPr>
+    </w:lvl>
+    <w:lvl w:ilvl="8" w:tplc="04090005" w:tentative="1">
+      <w:start w:val="1"/>
+      <w:numFmt w:val="bullet"/>
+      <w:lvlText w:val=""/>
+      <w:lvlJc w:val="left"/>
+      <w:pPr>
+        <w:ind w:left="6480" w:hanging="360"/>
+      </w:pPr>
+      <w:rPr>
+        <w:rFonts w:ascii="Wingdings" w:hAnsi="Wingdings" w:hint="default"/>
+      </w:rPr>
+    </w:lvl>
+  </w:abstractNum>
+  <w:abstractNum w:abstractNumId="6" w15:restartNumberingAfterBreak="0">
+    <w:nsid w:val="41133EAF"/>
+    <w:multiLevelType w:val="hybridMultilevel"/>
+    <w:tmpl w:val="FB28D8D8"/>
+    <w:lvl w:ilvl="0" w:tplc="04090001">
+      <w:start w:val="1"/>
+      <w:numFmt w:val="bullet"/>
+      <w:lvlText w:val=""/>
+      <w:lvlJc w:val="left"/>
+      <w:pPr>
+        <w:ind w:left="720" w:hanging="360"/>
+      </w:pPr>
+      <w:rPr>
+        <w:rFonts w:ascii="Symbol" w:hAnsi="Symbol" w:hint="default"/>
+      </w:rPr>
+    </w:lvl>
+    <w:lvl w:ilvl="1" w:tplc="04090003">
+      <w:start w:val="1"/>
+      <w:numFmt w:val="bullet"/>
+      <w:lvlText w:val="o"/>
+      <w:lvlJc w:val="left"/>
+      <w:pPr>
+        <w:ind w:left="1440" w:hanging="360"/>
+      </w:pPr>
+      <w:rPr>
+        <w:rFonts w:ascii="Courier New" w:hAnsi="Courier New" w:cs="Courier New" w:hint="default"/>
+      </w:rPr>
+    </w:lvl>
+    <w:lvl w:ilvl="2" w:tplc="04090005" w:tentative="1">
+      <w:start w:val="1"/>
+      <w:numFmt w:val="bullet"/>
+      <w:lvlText w:val=""/>
+      <w:lvlJc w:val="left"/>
+      <w:pPr>
+        <w:ind w:left="2160" w:hanging="360"/>
+      </w:pPr>
+      <w:rPr>
+        <w:rFonts w:ascii="Wingdings" w:hAnsi="Wingdings" w:hint="default"/>
+      </w:rPr>
+    </w:lvl>
+    <w:lvl w:ilvl="3" w:tplc="04090001" w:tentative="1">
+      <w:start w:val="1"/>
+      <w:numFmt w:val="bullet"/>
+      <w:lvlText w:val=""/>
+      <w:lvlJc w:val="left"/>
+      <w:pPr>
+        <w:ind w:left="2880" w:hanging="360"/>
+      </w:pPr>
+      <w:rPr>
+        <w:rFonts w:ascii="Symbol" w:hAnsi="Symbol" w:hint="default"/>
+      </w:rPr>
+    </w:lvl>
+    <w:lvl w:ilvl="4" w:tplc="04090003" w:tentative="1">
+      <w:start w:val="1"/>
+      <w:numFmt w:val="bullet"/>
+      <w:lvlText w:val="o"/>
+      <w:lvlJc w:val="left"/>
+      <w:pPr>
+        <w:ind w:left="3600" w:hanging="360"/>
+      </w:pPr>
+      <w:rPr>
+        <w:rFonts w:ascii="Courier New" w:hAnsi="Courier New" w:cs="Courier New" w:hint="default"/>
+      </w:rPr>
+    </w:lvl>
+    <w:lvl w:ilvl="5" w:tplc="04090005" w:tentative="1">
+      <w:start w:val="1"/>
+      <w:numFmt w:val="bullet"/>
+      <w:lvlText w:val=""/>
+      <w:lvlJc w:val="left"/>
+      <w:pPr>
+        <w:ind w:left="4320" w:hanging="360"/>
+      </w:pPr>
+      <w:rPr>
+        <w:rFonts w:ascii="Wingdings" w:hAnsi="Wingdings" w:hint="default"/>
+      </w:rPr>
+    </w:lvl>
+    <w:lvl w:ilvl="6" w:tplc="04090001" w:tentative="1">
+      <w:start w:val="1"/>
+      <w:numFmt w:val="bullet"/>
+      <w:lvlText w:val=""/>
+      <w:lvlJc w:val="left"/>
+      <w:pPr>
+        <w:ind w:left="5040" w:hanging="360"/>
+      </w:pPr>
+      <w:rPr>
+        <w:rFonts w:ascii="Symbol" w:hAnsi="Symbol" w:hint="default"/>
+      </w:rPr>
+    </w:lvl>
+    <w:lvl w:ilvl="7" w:tplc="04090003" w:tentative="1">
+      <w:start w:val="1"/>
+      <w:numFmt w:val="bullet"/>
+      <w:lvlText w:val="o"/>
+      <w:lvlJc w:val="left"/>
+      <w:pPr>
+        <w:ind w:left="5760" w:hanging="360"/>
+      </w:pPr>
+      <w:rPr>
+        <w:rFonts w:ascii="Courier New" w:hAnsi="Courier New" w:cs="Courier New" w:hint="default"/>
+      </w:rPr>
+    </w:lvl>
+    <w:lvl w:ilvl="8" w:tplc="04090005" w:tentative="1">
+      <w:start w:val="1"/>
+      <w:numFmt w:val="bullet"/>
+      <w:lvlText w:val=""/>
+      <w:lvlJc w:val="left"/>
+      <w:pPr>
+        <w:ind w:left="6480" w:hanging="360"/>
+      </w:pPr>
+      <w:rPr>
+        <w:rFonts w:ascii="Wingdings" w:hAnsi="Wingdings" w:hint="default"/>
+      </w:rPr>
+    </w:lvl>
+  </w:abstractNum>
   <w:num w:numId="1">
+    <w:abstractNumId w:val="1"/>
+  </w:num>
+  <w:num w:numId="2">
+    <w:abstractNumId w:val="2"/>
+  </w:num>
+  <w:num w:numId="3">
+    <w:abstractNumId w:val="6"/>
+  </w:num>
+  <w:num w:numId="4">
+    <w:abstractNumId w:val="4"/>
+  </w:num>
+  <w:num w:numId="5">
     <w:abstractNumId w:val="0"/>
+  </w:num>
+  <w:num w:numId="6">
+    <w:abstractNumId w:val="3"/>
+  </w:num>
+  <w:num w:numId="7">
+    <w:abstractNumId w:val="5"/>
   </w:num>
 </w:numbering>
 </file>
@@ -959,6 +3925,25 @@
       <w:contextualSpacing/>
     </w:pPr>
   </w:style>
+  <w:style w:type="table" w:styleId="TableGrid">
+    <w:name w:val="Table Grid"/>
+    <w:basedOn w:val="TableNormal"/>
+    <w:uiPriority w:val="39"/>
+    <w:rsid w:val="00E12998"/>
+    <w:pPr>
+      <w:spacing w:after="0" w:line="240" w:lineRule="auto"/>
+    </w:pPr>
+    <w:tblPr>
+      <w:tblBorders>
+        <w:top w:val="single" w:sz="4" w:space="0" w:color="auto"/>
+        <w:left w:val="single" w:sz="4" w:space="0" w:color="auto"/>
+        <w:bottom w:val="single" w:sz="4" w:space="0" w:color="auto"/>
+        <w:right w:val="single" w:sz="4" w:space="0" w:color="auto"/>
+        <w:insideH w:val="single" w:sz="4" w:space="0" w:color="auto"/>
+        <w:insideV w:val="single" w:sz="4" w:space="0" w:color="auto"/>
+      </w:tblBorders>
+    </w:tblPr>
+  </w:style>
 </w:styles>
 </file>
 
@@ -1262,7 +4247,7 @@
 </file>
 
 <file path=customXml/itemProps1.xml><?xml version="1.0" encoding="utf-8"?>
-<ds:datastoreItem xmlns:ds="http://schemas.openxmlformats.org/officeDocument/2006/customXml" ds:itemID="{11056877-7FAF-4EB3-A030-B88425B190D7}">
+<ds:datastoreItem xmlns:ds="http://schemas.openxmlformats.org/officeDocument/2006/customXml" ds:itemID="{F446CBBE-892A-4AF6-AAC6-8A5332C0B19B}">
   <ds:schemaRefs>
     <ds:schemaRef ds:uri="http://schemas.openxmlformats.org/officeDocument/2006/bibliography"/>
   </ds:schemaRefs>

</xml_diff>

<commit_message>
enhanced accuracy of documentation
</commit_message>
<xml_diff>
--- a/Docs/kmeans.docx
+++ b/Docs/kmeans.docx
@@ -43,6 +43,8 @@
         </w:rPr>
         <w:t xml:space="preserve"> add-in</w:t>
       </w:r>
+      <w:bookmarkStart w:id="0" w:name="_GoBack"/>
+      <w:bookmarkEnd w:id="0"/>
     </w:p>
     <w:p>
       <w:pPr>
@@ -121,12 +123,7 @@
         <w:t xml:space="preserve"> EViews add-in.</w:t>
       </w:r>
       <w:r>
-        <w:t xml:space="preserve"> The algorithm’s im</w:t>
-      </w:r>
-      <w:bookmarkStart w:id="0" w:name="_GoBack"/>
-      <w:bookmarkEnd w:id="0"/>
-      <w:r>
-        <w:t>plementation adheres to that given by Dr. Andrew Ng’s machine learning course</w:t>
+        <w:t xml:space="preserve"> The algorithm’s implementation adheres to that given by Dr. Andrew Ng’s machine learning course</w:t>
       </w:r>
       <w:r>
         <w:t>.</w:t>
@@ -213,7 +210,13 @@
         <w:t xml:space="preserve"> </w:t>
       </w:r>
       <w:r>
-        <w:t xml:space="preserve">applied to “unlabeled data” (classification/categorization </w:t>
+        <w:t>applied to “unlabeled data</w:t>
+      </w:r>
+      <w:r>
+        <w:t>” (classification</w:t>
+      </w:r>
+      <w:r>
+        <w:t xml:space="preserve"> </w:t>
       </w:r>
       <w:r>
         <w:t>of observations is not given in the dataset</w:t>
@@ -228,31 +231,34 @@
         <w:t xml:space="preserve"> A cluster’s ce</w:t>
       </w:r>
       <w:r>
-        <w:t>ntroid is the coordinates of each</w:t>
-      </w:r>
-      <w:r>
-        <w:t xml:space="preserve"> series</w:t>
-      </w:r>
-      <w:r>
-        <w:t xml:space="preserve"> arithmetically</w:t>
-      </w:r>
-      <w:r>
-        <w:t xml:space="preserve"> averaged over</w:t>
-      </w:r>
-      <w:r>
-        <w:t xml:space="preserve"> its</w:t>
-      </w:r>
-      <w:r>
-        <w:t xml:space="preserve"> associated observation.</w:t>
-      </w:r>
-      <w:r>
-        <w:t xml:space="preserve"> This assignment is done by finding the centroid that minimizes the cost function, a measure that values centroids that have close proximity to their associated points.</w:t>
+        <w:t xml:space="preserve">ntroid is the </w:t>
+      </w:r>
+      <w:r>
+        <w:t>arithmetic average of each series for its associated observations</w:t>
+      </w:r>
+      <w:r>
+        <w:t>.</w:t>
+      </w:r>
+      <w:r>
+        <w:t xml:space="preserve"> This assignment is done by finding the centroid</w:t>
+      </w:r>
+      <w:r>
+        <w:t>s</w:t>
+      </w:r>
+      <w:r>
+        <w:t xml:space="preserve"> that minimizes the cost function, a measure that values centroids that have close proximity to their associated points.</w:t>
       </w:r>
       <w:r>
         <w:t xml:space="preserve"> Therefore, clustering algorithms are a useful form of exploratory data analysis and can be used in EViews wi</w:t>
       </w:r>
       <w:r>
-        <w:t>th time series (e.g. classifying</w:t>
+        <w:t>th time series</w:t>
+      </w:r>
+      <w:r>
+        <w:t xml:space="preserve"> data</w:t>
+      </w:r>
+      <w:r>
+        <w:t xml:space="preserve"> (e.g. classifying</w:t>
       </w:r>
       <w:r>
         <w:t xml:space="preserve"> macroeconomic regimes</w:t>
@@ -261,10 +267,16 @@
         <w:t xml:space="preserve"> over a country’s history</w:t>
       </w:r>
       <w:r>
-        <w:t>) &amp; cross section (e.g. customer segmentation)</w:t>
-      </w:r>
-      <w:r>
-        <w:t xml:space="preserve"> data.</w:t>
+        <w:t>) &amp; cross section</w:t>
+      </w:r>
+      <w:r>
+        <w:t xml:space="preserve"> data</w:t>
+      </w:r>
+      <w:r>
+        <w:t xml:space="preserve"> (e.g. customer segmentation)</w:t>
+      </w:r>
+      <w:r>
+        <w:t>.</w:t>
       </w:r>
       <w:r>
         <w:t xml:space="preserve">   </w:t>
@@ -754,7 +766,10 @@
         </w:numPr>
       </w:pPr>
       <w:r>
-        <w:t>recalculate the cluster centroids as the arithmetic mean of its associated points</w:t>
+        <w:t>recalculate the cluster centroids as the arithmetic mean of its associated</w:t>
+      </w:r>
+      <w:r>
+        <w:t xml:space="preserve"> observations</w:t>
       </w:r>
     </w:p>
     <w:p>
@@ -778,7 +793,19 @@
         </w:numPr>
       </w:pPr>
       <w:r>
-        <w:t>calculate the cost function (a measure of how dispersed all the observations are to their associated centroid)</w:t>
+        <w:t>calculate the cost func</w:t>
+      </w:r>
+      <w:r>
+        <w:t>tion (a measure of how distant</w:t>
+      </w:r>
+      <w:r>
+        <w:t xml:space="preserve"> all the observations are</w:t>
+      </w:r>
+      <w:r>
+        <w:t xml:space="preserve"> from</w:t>
+      </w:r>
+      <w:r>
+        <w:t xml:space="preserve"> their associated centroid)</w:t>
       </w:r>
     </w:p>
     <w:p>
@@ -1192,16 +1219,7 @@
                 <w:sz w:val="18"/>
                 <w:szCs w:val="18"/>
               </w:rPr>
-              <w:t>' fetch series</w:t>
-            </w:r>
-            <w:r>
-              <w:rPr>
-                <w:rFonts w:ascii="Arial" w:hAnsi="Arial" w:cs="Arial"/>
-                <w:color w:val="009600"/>
-                <w:sz w:val="18"/>
-                <w:szCs w:val="18"/>
-              </w:rPr>
-              <w:t xml:space="preserve"> (accessed via FRED API)</w:t>
+              <w:t>' fetch series (accessed via FRED API)</w:t>
             </w:r>
           </w:p>
           <w:p>
@@ -1310,6 +1328,7 @@
                 <w:sz w:val="18"/>
                 <w:szCs w:val="18"/>
               </w:rPr>
+              <w:lastRenderedPageBreak/>
               <w:t xml:space="preserve">fetch </w:t>
             </w:r>
             <w:proofErr w:type="spellStart"/>
@@ -1396,7 +1415,6 @@
                 <w:sz w:val="18"/>
                 <w:szCs w:val="18"/>
               </w:rPr>
-              <w:lastRenderedPageBreak/>
               <w:t xml:space="preserve">' b) </w:t>
             </w:r>
             <w:proofErr w:type="spellStart"/>
@@ -2166,6 +2184,9 @@
       </w:r>
       <w:proofErr w:type="spellStart"/>
       <w:r>
+        <w:rPr>
+          <w:i/>
+        </w:rPr>
         <w:t>obs_cluster</w:t>
       </w:r>
       <w:proofErr w:type="spellEnd"/>
@@ -2178,6 +2199,9 @@
     </w:p>
     <w:p>
       <w:r>
+        <w:rPr>
+          <w:noProof/>
+        </w:rPr>
         <w:drawing>
           <wp:inline distT="0" distB="0" distL="0" distR="0">
             <wp:extent cx="5943600" cy="1051600"/>
@@ -2230,7 +2254,22 @@
     </w:p>
     <w:p>
       <w:r>
-        <w:t>b. text file stating how mean of each series for each centroid compares to the series’ aggregate mean</w:t>
+        <w:t>b. text file</w:t>
+      </w:r>
+      <w:r>
+        <w:t xml:space="preserve"> (</w:t>
+      </w:r>
+      <w:r>
+        <w:rPr>
+          <w:i/>
+        </w:rPr>
+        <w:t>kmeans_results01</w:t>
+      </w:r>
+      <w:r>
+        <w:t>)</w:t>
+      </w:r>
+      <w:r>
+        <w:t xml:space="preserve"> stating how mean of each series for each centroid compares to the series’ aggregate mean</w:t>
       </w:r>
     </w:p>
     <w:p>
@@ -2345,11 +2384,17 @@
         <w:ind w:firstLine="720"/>
       </w:pPr>
       <w:r>
-        <w:t xml:space="preserve">This serves as a vindication of accuracy; more interesting applications require increased sophistication. For example, the economist could consider adding more macroeconomic series &amp; increasing k to detect for more complicated regimes (e.g. high GDP growth, lower unemployment &amp; higher inflation). Recessions are defined by GDP; another application would be to see if different </w:t>
+        <w:t>This serves as a vindication of accuracy; more interesting applications require increased sophistication</w:t>
+      </w:r>
+      <w:r>
+        <w:t xml:space="preserve"> of problem setup</w:t>
+      </w:r>
+      <w:r>
+        <w:t xml:space="preserve">. For example, the economist could consider adding more macroeconomic series &amp; increasing k to detect for more complicated regimes (e.g. high GDP growth, lower unemployment &amp; higher inflation). Recessions are defined by GDP; another application would be </w:t>
       </w:r>
       <w:r>
         <w:lastRenderedPageBreak/>
-        <w:t>economic indicators, like manufacturing/trade data, could be used to pick up recessions</w:t>
+        <w:t>to see if different economic indicators, like manufacturing/trade data, could be used to pick up recessions</w:t>
       </w:r>
       <w:r>
         <w:t xml:space="preserve"> (or even s</w:t>
@@ -4247,7 +4292,7 @@
 </file>
 
 <file path=customXml/itemProps1.xml><?xml version="1.0" encoding="utf-8"?>
-<ds:datastoreItem xmlns:ds="http://schemas.openxmlformats.org/officeDocument/2006/customXml" ds:itemID="{F446CBBE-892A-4AF6-AAC6-8A5332C0B19B}">
+<ds:datastoreItem xmlns:ds="http://schemas.openxmlformats.org/officeDocument/2006/customXml" ds:itemID="{2E27293E-5EE1-4257-B373-6E996B7E8A8C}">
   <ds:schemaRefs>
     <ds:schemaRef ds:uri="http://schemas.openxmlformats.org/officeDocument/2006/bibliography"/>
   </ds:schemaRefs>

</xml_diff>

<commit_message>
added FAQs to documentation
</commit_message>
<xml_diff>
--- a/Docs/kmeans.docx
+++ b/Docs/kmeans.docx
@@ -43,8 +43,6 @@
         </w:rPr>
         <w:t xml:space="preserve"> add-in</w:t>
       </w:r>
-      <w:bookmarkStart w:id="0" w:name="_GoBack"/>
-      <w:bookmarkEnd w:id="0"/>
     </w:p>
     <w:p>
       <w:pPr>
@@ -108,6 +106,12 @@
         <w:rPr>
           <w:b/>
         </w:rPr>
+        <w:t xml:space="preserve">Document </w:t>
+      </w:r>
+      <w:r>
+        <w:rPr>
+          <w:b/>
+        </w:rPr>
         <w:t>Overview</w:t>
       </w:r>
     </w:p>
@@ -123,7 +127,13 @@
         <w:t xml:space="preserve"> EViews add-in.</w:t>
       </w:r>
       <w:r>
-        <w:t xml:space="preserve"> The algorithm’s implementation adheres to that given by Dr. Andrew Ng’s machine learning course</w:t>
+        <w:t xml:space="preserve"> The algorithm’s implementation adheres to that given by Dr. Andrew Ng’s</w:t>
+      </w:r>
+      <w:r>
+        <w:t xml:space="preserve"> Stanford</w:t>
+      </w:r>
+      <w:r>
+        <w:t xml:space="preserve"> machine learning course</w:t>
       </w:r>
       <w:r>
         <w:t>.</w:t>
@@ -135,7 +145,19 @@
         <w:footnoteReference w:id="1"/>
       </w:r>
       <w:r>
-        <w:t xml:space="preserve"> However, any deviations from the pseudocode are of course the error of the add-in’s author.</w:t>
+        <w:t xml:space="preserve"> However, any</w:t>
+      </w:r>
+      <w:r>
+        <w:t xml:space="preserve"> implementation</w:t>
+      </w:r>
+      <w:r>
+        <w:t xml:space="preserve"> deviations from the ps</w:t>
+      </w:r>
+      <w:r>
+        <w:t>eudocode are of course the responsibility</w:t>
+      </w:r>
+      <w:r>
+        <w:t xml:space="preserve"> of the add-in’s author.</w:t>
       </w:r>
       <w:r>
         <w:t xml:space="preserve"> Inquiries of any kind are warmly welcomed; the add-in’s author, </w:t>
@@ -213,7 +235,13 @@
         <w:t>applied to “unlabeled data</w:t>
       </w:r>
       <w:r>
-        <w:t>” (classification</w:t>
+        <w:t>” (</w:t>
+      </w:r>
+      <w:r>
+        <w:t xml:space="preserve">the </w:t>
+      </w:r>
+      <w:r>
+        <w:t>classification</w:t>
       </w:r>
       <w:r>
         <w:t xml:space="preserve"> </w:t>
@@ -225,13 +253,25 @@
         <w:t xml:space="preserve">). </w:t>
       </w:r>
       <w:r>
-        <w:t>Given a dataset of n observations, k-means clustering assigns each observation in the dataset to belong to one of cluster centroid 1 or 2 or … or k, conditioned that the # of centroids is less than n.</w:t>
+        <w:t>Given a dataset of m</w:t>
+      </w:r>
+      <w:r>
+        <w:t xml:space="preserve"> observations, k-means clustering assigns each observation in the dataset to belong to one of cluster centroid 1 or 2 or … or k, conditioned that t</w:t>
+      </w:r>
+      <w:r>
+        <w:t>he # of centroids is less than m</w:t>
+      </w:r>
+      <w:r>
+        <w:t>.</w:t>
       </w:r>
       <w:r>
         <w:t xml:space="preserve"> A cluster’s ce</w:t>
       </w:r>
       <w:r>
         <w:t xml:space="preserve">ntroid is the </w:t>
+      </w:r>
+      <w:r>
+        <w:t xml:space="preserve">coordinates of the </w:t>
       </w:r>
       <w:r>
         <w:t>arithmetic average of each series for its associated observations</w:t>
@@ -394,14 +434,12 @@
           <w:numId w:val="2"/>
         </w:numPr>
       </w:pPr>
-      <w:proofErr w:type="spellStart"/>
       <w:r>
         <w:rPr>
           <w:b/>
         </w:rPr>
         <w:t>inits</w:t>
       </w:r>
-      <w:proofErr w:type="spellEnd"/>
       <w:r>
         <w:t xml:space="preserve"> – the # of random initializations &amp; solves of the cluster centroids to occur</w:t>
       </w:r>
@@ -426,14 +464,12 @@
           <w:numId w:val="2"/>
         </w:numPr>
       </w:pPr>
-      <w:proofErr w:type="spellStart"/>
       <w:r>
         <w:rPr>
           <w:b/>
         </w:rPr>
         <w:t>max_iters</w:t>
       </w:r>
-      <w:proofErr w:type="spellEnd"/>
       <w:r>
         <w:t xml:space="preserve"> – the maximum # of times the cluster centroids are allowed to move based on its associated observations</w:t>
       </w:r>
@@ -510,19 +546,11 @@
           <w:numId w:val="2"/>
         </w:numPr>
       </w:pPr>
-      <w:proofErr w:type="spellStart"/>
-      <w:r>
-        <w:rPr>
-          <w:b/>
-        </w:rPr>
-        <w:t>smpl</w:t>
-      </w:r>
-      <w:proofErr w:type="spellEnd"/>
-      <w:r>
-        <w:rPr>
-          <w:b/>
-        </w:rPr>
-        <w:t xml:space="preserve"> </w:t>
+      <w:r>
+        <w:rPr>
+          <w:b/>
+        </w:rPr>
+        <w:t xml:space="preserve">smpl </w:t>
       </w:r>
       <w:r>
         <w:t>– observations to be included in the clustering algorithm</w:t>
@@ -549,23 +577,7 @@
         </w:numPr>
       </w:pPr>
       <w:r>
-        <w:t xml:space="preserve">if </w:t>
-      </w:r>
-      <w:proofErr w:type="spellStart"/>
-      <w:r>
-        <w:t>smpl</w:t>
-      </w:r>
-      <w:proofErr w:type="spellEnd"/>
-      <w:r>
-        <w:t xml:space="preserve"> = @all or </w:t>
-      </w:r>
-      <w:proofErr w:type="spellStart"/>
-      <w:r>
-        <w:t>smpl</w:t>
-      </w:r>
-      <w:proofErr w:type="spellEnd"/>
-      <w:r>
-        <w:t xml:space="preserve"> = all, then set sample to equal the range</w:t>
+        <w:t>if smpl = @all or smpl = all, then set sample to equal the range</w:t>
       </w:r>
     </w:p>
     <w:p>
@@ -647,305 +659,6 @@
           <w:b/>
         </w:rPr>
         <w:footnoteReference w:id="3"/>
-      </w:r>
-    </w:p>
-    <w:p>
-      <w:pPr>
-        <w:pStyle w:val="ListParagraph"/>
-        <w:numPr>
-          <w:ilvl w:val="0"/>
-          <w:numId w:val="4"/>
-        </w:numPr>
-      </w:pPr>
-      <w:r>
-        <w:t>each series is normalized</w:t>
-      </w:r>
-      <w:r>
-        <w:t xml:space="preserve"> to remove scaling impacts</w:t>
-      </w:r>
-      <w:r>
-        <w:t xml:space="preserve"> </w:t>
-      </w:r>
-    </w:p>
-    <w:p>
-      <w:pPr>
-        <w:pStyle w:val="ListParagraph"/>
-        <w:numPr>
-          <w:ilvl w:val="0"/>
-          <w:numId w:val="4"/>
-        </w:numPr>
-      </w:pPr>
-      <w:r>
-        <w:t xml:space="preserve">imputation occurs if the user selects this option </w:t>
-      </w:r>
-    </w:p>
-    <w:p>
-      <w:pPr>
-        <w:pStyle w:val="ListParagraph"/>
-        <w:numPr>
-          <w:ilvl w:val="0"/>
-          <w:numId w:val="4"/>
-        </w:numPr>
-      </w:pPr>
-      <w:r>
-        <w:t>any observation with an NA in at least 1 series is removed from the clustering process (an NA is returned for that period in the output)</w:t>
-      </w:r>
-    </w:p>
-    <w:p>
-      <w:pPr>
-        <w:pStyle w:val="ListParagraph"/>
-        <w:numPr>
-          <w:ilvl w:val="0"/>
-          <w:numId w:val="4"/>
-        </w:numPr>
-      </w:pPr>
-      <w:r>
-        <w:t>f</w:t>
-      </w:r>
-      <w:r>
-        <w:t>or each random</w:t>
-      </w:r>
-      <w:r>
-        <w:t xml:space="preserve"> initialization to be solved</w:t>
-      </w:r>
-      <w:r>
-        <w:t>:</w:t>
-      </w:r>
-    </w:p>
-    <w:p>
-      <w:pPr>
-        <w:pStyle w:val="ListParagraph"/>
-        <w:numPr>
-          <w:ilvl w:val="1"/>
-          <w:numId w:val="4"/>
-        </w:numPr>
-      </w:pPr>
-      <w:r>
-        <w:t>initialize k random observations</w:t>
-      </w:r>
-      <w:r>
-        <w:t xml:space="preserve"> as the cluster centroids</w:t>
-      </w:r>
-    </w:p>
-    <w:p>
-      <w:pPr>
-        <w:pStyle w:val="ListParagraph"/>
-        <w:numPr>
-          <w:ilvl w:val="1"/>
-          <w:numId w:val="4"/>
-        </w:numPr>
-      </w:pPr>
-      <w:r>
-        <w:t>w</w:t>
-      </w:r>
-      <w:r>
-        <w:t>hile the</w:t>
-      </w:r>
-      <w:r>
-        <w:t xml:space="preserve"> cluster centroids continue to converge to the solution OR the maximum # of cluster moves is NOT reached for the random initialization:</w:t>
-      </w:r>
-    </w:p>
-    <w:p>
-      <w:pPr>
-        <w:pStyle w:val="ListParagraph"/>
-        <w:numPr>
-          <w:ilvl w:val="2"/>
-          <w:numId w:val="4"/>
-        </w:numPr>
-      </w:pPr>
-      <w:r>
-        <w:t>find the closest centroid that each observation corresponds to</w:t>
-      </w:r>
-    </w:p>
-    <w:p>
-      <w:pPr>
-        <w:pStyle w:val="ListParagraph"/>
-        <w:numPr>
-          <w:ilvl w:val="2"/>
-          <w:numId w:val="4"/>
-        </w:numPr>
-      </w:pPr>
-      <w:r>
-        <w:t>recalculate the cluster centroids as the arithmetic mean of its associated</w:t>
-      </w:r>
-      <w:r>
-        <w:t xml:space="preserve"> observations</w:t>
-      </w:r>
-    </w:p>
-    <w:p>
-      <w:pPr>
-        <w:pStyle w:val="ListParagraph"/>
-        <w:numPr>
-          <w:ilvl w:val="1"/>
-          <w:numId w:val="4"/>
-        </w:numPr>
-      </w:pPr>
-      <w:r>
-        <w:t>find the closest centroid that each observation corresponds to</w:t>
-      </w:r>
-    </w:p>
-    <w:p>
-      <w:pPr>
-        <w:pStyle w:val="ListParagraph"/>
-        <w:numPr>
-          <w:ilvl w:val="1"/>
-          <w:numId w:val="4"/>
-        </w:numPr>
-      </w:pPr>
-      <w:r>
-        <w:t>calculate the cost func</w:t>
-      </w:r>
-      <w:r>
-        <w:t>tion (a measure of how distant</w:t>
-      </w:r>
-      <w:r>
-        <w:t xml:space="preserve"> all the observations are</w:t>
-      </w:r>
-      <w:r>
-        <w:t xml:space="preserve"> from</w:t>
-      </w:r>
-      <w:r>
-        <w:t xml:space="preserve"> their associated centroid)</w:t>
-      </w:r>
-    </w:p>
-    <w:p>
-      <w:pPr>
-        <w:pStyle w:val="ListParagraph"/>
-        <w:numPr>
-          <w:ilvl w:val="1"/>
-          <w:numId w:val="4"/>
-        </w:numPr>
-      </w:pPr>
-      <w:r>
-        <w:t>if the cost function is the smallest for all initializations thus far:</w:t>
-      </w:r>
-    </w:p>
-    <w:p>
-      <w:pPr>
-        <w:pStyle w:val="ListParagraph"/>
-        <w:numPr>
-          <w:ilvl w:val="2"/>
-          <w:numId w:val="4"/>
-        </w:numPr>
-      </w:pPr>
-      <w:r>
-        <w:t xml:space="preserve">store the centroids &amp; associated observations as the optimal clustering thus far  </w:t>
-      </w:r>
-      <w:r>
-        <w:t xml:space="preserve"> </w:t>
-      </w:r>
-    </w:p>
-    <w:p>
-      <w:pPr>
-        <w:jc w:val="center"/>
-        <w:rPr>
-          <w:b/>
-        </w:rPr>
-      </w:pPr>
-      <w:r>
-        <w:rPr>
-          <w:b/>
-        </w:rPr>
-        <w:t>Add-in Output</w:t>
-      </w:r>
-    </w:p>
-    <w:p>
-      <w:pPr>
-        <w:pStyle w:val="ListParagraph"/>
-        <w:numPr>
-          <w:ilvl w:val="0"/>
-          <w:numId w:val="3"/>
-        </w:numPr>
-      </w:pPr>
-      <w:r>
-        <w:t>2 objects are returned to the add-in page:</w:t>
-      </w:r>
-    </w:p>
-    <w:p>
-      <w:pPr>
-        <w:pStyle w:val="ListParagraph"/>
-        <w:numPr>
-          <w:ilvl w:val="1"/>
-          <w:numId w:val="3"/>
-        </w:numPr>
-        <w:rPr>
-          <w:b/>
-        </w:rPr>
-      </w:pPr>
-      <w:proofErr w:type="spellStart"/>
-      <w:r>
-        <w:rPr>
-          <w:b/>
-        </w:rPr>
-        <w:t>obs_cluster</w:t>
-      </w:r>
-      <w:proofErr w:type="spellEnd"/>
-      <w:r>
-        <w:rPr>
-          <w:b/>
-        </w:rPr>
-        <w:t xml:space="preserve"> </w:t>
-      </w:r>
-      <w:r>
-        <w:t>– a series object where each observation states the cluster # to which the observation belongs</w:t>
-      </w:r>
-    </w:p>
-    <w:p>
-      <w:pPr>
-        <w:pStyle w:val="ListParagraph"/>
-        <w:numPr>
-          <w:ilvl w:val="1"/>
-          <w:numId w:val="3"/>
-        </w:numPr>
-        <w:rPr>
-          <w:b/>
-        </w:rPr>
-      </w:pPr>
-      <w:proofErr w:type="spellStart"/>
-      <w:r>
-        <w:rPr>
-          <w:b/>
-        </w:rPr>
-        <w:t>kmeans_results</w:t>
-      </w:r>
-      <w:proofErr w:type="spellEnd"/>
-      <w:r>
-        <w:t xml:space="preserve"> – a text object declaring, for each centroid, how the mean of each </w:t>
-      </w:r>
-      <w:r>
-        <w:t xml:space="preserve">of its </w:t>
-      </w:r>
-      <w:r>
-        <w:t>series (both nominal &amp; percentage differences) compares to the overall series mean</w:t>
-      </w:r>
-    </w:p>
-    <w:p>
-      <w:pPr>
-        <w:jc w:val="center"/>
-        <w:rPr>
-          <w:b/>
-        </w:rPr>
-      </w:pPr>
-      <w:r>
-        <w:rPr>
-          <w:b/>
-        </w:rPr>
-        <w:t>Example Application</w:t>
-      </w:r>
-    </w:p>
-    <w:p>
-      <w:pPr>
-        <w:rPr>
-          <w:b/>
-          <w:i/>
-        </w:rPr>
-      </w:pPr>
-      <w:r>
-        <w:rPr>
-          <w:b/>
-          <w:i/>
-        </w:rPr>
-        <w:t>Program:</w:t>
       </w:r>
     </w:p>
     <w:tbl>
@@ -1014,7 +727,16 @@
                 <w:sz w:val="18"/>
                 <w:szCs w:val="18"/>
               </w:rPr>
-              <w:t>' create an annual workfile</w:t>
+              <w:t xml:space="preserve">' </w:t>
+            </w:r>
+            <w:r>
+              <w:rPr>
+                <w:rFonts w:ascii="Arial" w:hAnsi="Arial" w:cs="Arial"/>
+                <w:color w:val="009600"/>
+                <w:sz w:val="18"/>
+                <w:szCs w:val="18"/>
+              </w:rPr>
+              <w:t>preprocess series</w:t>
             </w:r>
           </w:p>
           <w:p>
@@ -1062,61 +784,14 @@
                 <w:szCs w:val="18"/>
               </w:rPr>
             </w:pPr>
-            <w:proofErr w:type="spellStart"/>
-            <w:proofErr w:type="gramStart"/>
             <w:r>
               <w:rPr>
                 <w:rFonts w:ascii="Arial" w:hAnsi="Arial" w:cs="Arial"/>
-                <w:sz w:val="18"/>
-                <w:szCs w:val="18"/>
-              </w:rPr>
-              <w:t>wfcreate</w:t>
-            </w:r>
-            <w:proofErr w:type="spellEnd"/>
-            <w:r>
-              <w:rPr>
-                <w:rFonts w:ascii="Arial" w:hAnsi="Arial" w:cs="Arial"/>
-                <w:sz w:val="18"/>
-                <w:szCs w:val="18"/>
-              </w:rPr>
-              <w:t>(</w:t>
-            </w:r>
-            <w:proofErr w:type="spellStart"/>
-            <w:proofErr w:type="gramEnd"/>
-            <w:r>
-              <w:rPr>
-                <w:rFonts w:ascii="Arial" w:hAnsi="Arial" w:cs="Arial"/>
-                <w:sz w:val="18"/>
-                <w:szCs w:val="18"/>
-              </w:rPr>
-              <w:t>wf</w:t>
-            </w:r>
-            <w:proofErr w:type="spellEnd"/>
-            <w:r>
-              <w:rPr>
-                <w:rFonts w:ascii="Arial" w:hAnsi="Arial" w:cs="Arial"/>
-                <w:sz w:val="18"/>
-                <w:szCs w:val="18"/>
-              </w:rPr>
-              <w:t>=</w:t>
-            </w:r>
-            <w:proofErr w:type="spellStart"/>
-            <w:r>
-              <w:rPr>
-                <w:rFonts w:ascii="Arial" w:hAnsi="Arial" w:cs="Arial"/>
-                <w:sz w:val="18"/>
-                <w:szCs w:val="18"/>
-              </w:rPr>
-              <w:t>k_means_example</w:t>
-            </w:r>
-            <w:proofErr w:type="spellEnd"/>
-            <w:r>
-              <w:rPr>
-                <w:rFonts w:ascii="Arial" w:hAnsi="Arial" w:cs="Arial"/>
-                <w:sz w:val="18"/>
-                <w:szCs w:val="18"/>
-              </w:rPr>
-              <w:t>, page=DATA_A) a 1975 2016</w:t>
+                <w:color w:val="009600"/>
+                <w:sz w:val="18"/>
+                <w:szCs w:val="18"/>
+              </w:rPr>
+              <w:t>' for each random initialization:</w:t>
             </w:r>
           </w:p>
           <w:p>
@@ -1160,54 +835,6 @@
               <w:adjustRightInd w:val="0"/>
               <w:rPr>
                 <w:rFonts w:ascii="Arial" w:hAnsi="Arial" w:cs="Arial"/>
-                <w:color w:val="009600"/>
-                <w:sz w:val="18"/>
-                <w:szCs w:val="18"/>
-              </w:rPr>
-            </w:pPr>
-          </w:p>
-          <w:p>
-            <w:pPr>
-              <w:tabs>
-                <w:tab w:val="left" w:pos="0"/>
-                <w:tab w:val="left" w:pos="410"/>
-                <w:tab w:val="left" w:pos="820"/>
-                <w:tab w:val="left" w:pos="1230"/>
-                <w:tab w:val="left" w:pos="1640"/>
-                <w:tab w:val="left" w:pos="2050"/>
-                <w:tab w:val="left" w:pos="2460"/>
-                <w:tab w:val="left" w:pos="2870"/>
-                <w:tab w:val="left" w:pos="3280"/>
-                <w:tab w:val="left" w:pos="3690"/>
-                <w:tab w:val="left" w:pos="4100"/>
-                <w:tab w:val="left" w:pos="4510"/>
-                <w:tab w:val="left" w:pos="4920"/>
-                <w:tab w:val="left" w:pos="5330"/>
-                <w:tab w:val="left" w:pos="5740"/>
-                <w:tab w:val="left" w:pos="6150"/>
-                <w:tab w:val="left" w:pos="6560"/>
-                <w:tab w:val="left" w:pos="6970"/>
-                <w:tab w:val="left" w:pos="7380"/>
-                <w:tab w:val="left" w:pos="7790"/>
-                <w:tab w:val="left" w:pos="8200"/>
-                <w:tab w:val="left" w:pos="8610"/>
-                <w:tab w:val="left" w:pos="9020"/>
-                <w:tab w:val="left" w:pos="9430"/>
-                <w:tab w:val="left" w:pos="9840"/>
-                <w:tab w:val="left" w:pos="10250"/>
-                <w:tab w:val="left" w:pos="10660"/>
-                <w:tab w:val="left" w:pos="11070"/>
-                <w:tab w:val="left" w:pos="11480"/>
-                <w:tab w:val="left" w:pos="11890"/>
-                <w:tab w:val="left" w:pos="12300"/>
-                <w:tab w:val="left" w:pos="12710"/>
-              </w:tabs>
-              <w:autoSpaceDE w:val="0"/>
-              <w:autoSpaceDN w:val="0"/>
-              <w:adjustRightInd w:val="0"/>
-              <w:rPr>
-                <w:rFonts w:ascii="Arial" w:hAnsi="Arial" w:cs="Arial"/>
-                <w:color w:val="009600"/>
                 <w:sz w:val="18"/>
                 <w:szCs w:val="18"/>
               </w:rPr>
@@ -1219,7 +846,17 @@
                 <w:sz w:val="18"/>
                 <w:szCs w:val="18"/>
               </w:rPr>
-              <w:t>' fetch series (accessed via FRED API)</w:t>
+              <w:t>'</w:t>
+            </w:r>
+            <w:r>
+              <w:rPr>
+                <w:rFonts w:ascii="Arial" w:hAnsi="Arial" w:cs="Arial"/>
+                <w:color w:val="009600"/>
+                <w:sz w:val="18"/>
+                <w:szCs w:val="18"/>
+              </w:rPr>
+              <w:tab/>
+              <w:t>initialize k random obs as cluster centroids</w:t>
             </w:r>
           </w:p>
           <w:p>
@@ -1274,7 +911,17 @@
                 <w:sz w:val="18"/>
                 <w:szCs w:val="18"/>
               </w:rPr>
-              <w:t>' a) unemployment rate</w:t>
+              <w:t xml:space="preserve">' </w:t>
+            </w:r>
+            <w:r>
+              <w:rPr>
+                <w:rFonts w:ascii="Arial" w:hAnsi="Arial" w:cs="Arial"/>
+                <w:color w:val="009600"/>
+                <w:sz w:val="18"/>
+                <w:szCs w:val="18"/>
+              </w:rPr>
+              <w:tab/>
+              <w:t>while the cluster centroids continue to converge OR the max # of cluster moves is NOT reached:</w:t>
             </w:r>
           </w:p>
           <w:p>
@@ -1325,210 +972,30 @@
             <w:r>
               <w:rPr>
                 <w:rFonts w:ascii="Arial" w:hAnsi="Arial" w:cs="Arial"/>
-                <w:sz w:val="18"/>
-                <w:szCs w:val="18"/>
-              </w:rPr>
-              <w:lastRenderedPageBreak/>
-              <w:t xml:space="preserve">fetch </w:t>
+                <w:color w:val="009600"/>
+                <w:sz w:val="18"/>
+                <w:szCs w:val="18"/>
+              </w:rPr>
+              <w:t>'</w:t>
             </w:r>
-            <w:proofErr w:type="spellStart"/>
-            <w:proofErr w:type="gramStart"/>
             <w:r>
               <w:rPr>
                 <w:rFonts w:ascii="Arial" w:hAnsi="Arial" w:cs="Arial"/>
-                <w:sz w:val="18"/>
-                <w:szCs w:val="18"/>
-              </w:rPr>
-              <w:t>fred</w:t>
+                <w:color w:val="009600"/>
+                <w:sz w:val="18"/>
+                <w:szCs w:val="18"/>
+              </w:rPr>
+              <w:tab/>
             </w:r>
-            <w:proofErr w:type="spellEnd"/>
             <w:r>
               <w:rPr>
                 <w:rFonts w:ascii="Arial" w:hAnsi="Arial" w:cs="Arial"/>
-                <w:sz w:val="18"/>
-                <w:szCs w:val="18"/>
-              </w:rPr>
-              <w:t>::</w:t>
-            </w:r>
-            <w:proofErr w:type="spellStart"/>
-            <w:proofErr w:type="gramEnd"/>
-            <w:r>
-              <w:rPr>
-                <w:rFonts w:ascii="Arial" w:hAnsi="Arial" w:cs="Arial"/>
-                <w:sz w:val="18"/>
-                <w:szCs w:val="18"/>
-              </w:rPr>
-              <w:t>unrate</w:t>
-            </w:r>
-            <w:proofErr w:type="spellEnd"/>
-          </w:p>
-          <w:p>
-            <w:pPr>
-              <w:tabs>
-                <w:tab w:val="left" w:pos="0"/>
-                <w:tab w:val="left" w:pos="410"/>
-                <w:tab w:val="left" w:pos="820"/>
-                <w:tab w:val="left" w:pos="1230"/>
-                <w:tab w:val="left" w:pos="1640"/>
-                <w:tab w:val="left" w:pos="2050"/>
-                <w:tab w:val="left" w:pos="2460"/>
-                <w:tab w:val="left" w:pos="2870"/>
-                <w:tab w:val="left" w:pos="3280"/>
-                <w:tab w:val="left" w:pos="3690"/>
-                <w:tab w:val="left" w:pos="4100"/>
-                <w:tab w:val="left" w:pos="4510"/>
-                <w:tab w:val="left" w:pos="4920"/>
-                <w:tab w:val="left" w:pos="5330"/>
-                <w:tab w:val="left" w:pos="5740"/>
-                <w:tab w:val="left" w:pos="6150"/>
-                <w:tab w:val="left" w:pos="6560"/>
-                <w:tab w:val="left" w:pos="6970"/>
-                <w:tab w:val="left" w:pos="7380"/>
-                <w:tab w:val="left" w:pos="7790"/>
-                <w:tab w:val="left" w:pos="8200"/>
-                <w:tab w:val="left" w:pos="8610"/>
-                <w:tab w:val="left" w:pos="9020"/>
-                <w:tab w:val="left" w:pos="9430"/>
-                <w:tab w:val="left" w:pos="9840"/>
-                <w:tab w:val="left" w:pos="10250"/>
-                <w:tab w:val="left" w:pos="10660"/>
-                <w:tab w:val="left" w:pos="11070"/>
-                <w:tab w:val="left" w:pos="11480"/>
-                <w:tab w:val="left" w:pos="11890"/>
-                <w:tab w:val="left" w:pos="12300"/>
-                <w:tab w:val="left" w:pos="12710"/>
-              </w:tabs>
-              <w:autoSpaceDE w:val="0"/>
-              <w:autoSpaceDN w:val="0"/>
-              <w:adjustRightInd w:val="0"/>
-              <w:rPr>
-                <w:rFonts w:ascii="Arial" w:hAnsi="Arial" w:cs="Arial"/>
                 <w:color w:val="009600"/>
                 <w:sz w:val="18"/>
                 <w:szCs w:val="18"/>
               </w:rPr>
-            </w:pPr>
-            <w:r>
-              <w:rPr>
-                <w:rFonts w:ascii="Arial" w:hAnsi="Arial" w:cs="Arial"/>
-                <w:color w:val="009600"/>
-                <w:sz w:val="18"/>
-                <w:szCs w:val="18"/>
-              </w:rPr>
-              <w:t xml:space="preserve">' b) </w:t>
-            </w:r>
-            <w:proofErr w:type="spellStart"/>
-            <w:r>
-              <w:rPr>
-                <w:rFonts w:ascii="Arial" w:hAnsi="Arial" w:cs="Arial"/>
-                <w:color w:val="009600"/>
-                <w:sz w:val="18"/>
-                <w:szCs w:val="18"/>
-              </w:rPr>
-              <w:t>gdp</w:t>
-            </w:r>
-            <w:proofErr w:type="spellEnd"/>
-            <w:r>
-              <w:rPr>
-                <w:rFonts w:ascii="Arial" w:hAnsi="Arial" w:cs="Arial"/>
-                <w:color w:val="009600"/>
-                <w:sz w:val="18"/>
-                <w:szCs w:val="18"/>
-              </w:rPr>
-              <w:t xml:space="preserve"> </w:t>
-            </w:r>
-            <w:proofErr w:type="spellStart"/>
-            <w:r>
-              <w:rPr>
-                <w:rFonts w:ascii="Arial" w:hAnsi="Arial" w:cs="Arial"/>
-                <w:color w:val="009600"/>
-                <w:sz w:val="18"/>
-                <w:szCs w:val="18"/>
-              </w:rPr>
-              <w:t>yoy</w:t>
-            </w:r>
-            <w:proofErr w:type="spellEnd"/>
-          </w:p>
-          <w:p>
-            <w:pPr>
-              <w:tabs>
-                <w:tab w:val="left" w:pos="0"/>
-                <w:tab w:val="left" w:pos="410"/>
-                <w:tab w:val="left" w:pos="820"/>
-                <w:tab w:val="left" w:pos="1230"/>
-                <w:tab w:val="left" w:pos="1640"/>
-                <w:tab w:val="left" w:pos="2050"/>
-                <w:tab w:val="left" w:pos="2460"/>
-                <w:tab w:val="left" w:pos="2870"/>
-                <w:tab w:val="left" w:pos="3280"/>
-                <w:tab w:val="left" w:pos="3690"/>
-                <w:tab w:val="left" w:pos="4100"/>
-                <w:tab w:val="left" w:pos="4510"/>
-                <w:tab w:val="left" w:pos="4920"/>
-                <w:tab w:val="left" w:pos="5330"/>
-                <w:tab w:val="left" w:pos="5740"/>
-                <w:tab w:val="left" w:pos="6150"/>
-                <w:tab w:val="left" w:pos="6560"/>
-                <w:tab w:val="left" w:pos="6970"/>
-                <w:tab w:val="left" w:pos="7380"/>
-                <w:tab w:val="left" w:pos="7790"/>
-                <w:tab w:val="left" w:pos="8200"/>
-                <w:tab w:val="left" w:pos="8610"/>
-                <w:tab w:val="left" w:pos="9020"/>
-                <w:tab w:val="left" w:pos="9430"/>
-                <w:tab w:val="left" w:pos="9840"/>
-                <w:tab w:val="left" w:pos="10250"/>
-                <w:tab w:val="left" w:pos="10660"/>
-                <w:tab w:val="left" w:pos="11070"/>
-                <w:tab w:val="left" w:pos="11480"/>
-                <w:tab w:val="left" w:pos="11890"/>
-                <w:tab w:val="left" w:pos="12300"/>
-                <w:tab w:val="left" w:pos="12710"/>
-              </w:tabs>
-              <w:autoSpaceDE w:val="0"/>
-              <w:autoSpaceDN w:val="0"/>
-              <w:adjustRightInd w:val="0"/>
-              <w:rPr>
-                <w:rFonts w:ascii="Arial" w:hAnsi="Arial" w:cs="Arial"/>
-                <w:sz w:val="18"/>
-                <w:szCs w:val="18"/>
-              </w:rPr>
-            </w:pPr>
-            <w:r>
-              <w:rPr>
-                <w:rFonts w:ascii="Arial" w:hAnsi="Arial" w:cs="Arial"/>
-                <w:sz w:val="18"/>
-                <w:szCs w:val="18"/>
-              </w:rPr>
-              <w:t xml:space="preserve">fetch </w:t>
-            </w:r>
-            <w:proofErr w:type="spellStart"/>
-            <w:proofErr w:type="gramStart"/>
-            <w:r>
-              <w:rPr>
-                <w:rFonts w:ascii="Arial" w:hAnsi="Arial" w:cs="Arial"/>
-                <w:sz w:val="18"/>
-                <w:szCs w:val="18"/>
-              </w:rPr>
-              <w:t>fred</w:t>
-            </w:r>
-            <w:proofErr w:type="spellEnd"/>
-            <w:r>
-              <w:rPr>
-                <w:rFonts w:ascii="Arial" w:hAnsi="Arial" w:cs="Arial"/>
-                <w:sz w:val="18"/>
-                <w:szCs w:val="18"/>
-              </w:rPr>
-              <w:t>::</w:t>
-            </w:r>
-            <w:proofErr w:type="gramEnd"/>
-            <w:r>
-              <w:rPr>
-                <w:rFonts w:ascii="Arial" w:hAnsi="Arial" w:cs="Arial"/>
-                <w:sz w:val="18"/>
-                <w:szCs w:val="18"/>
-              </w:rPr>
-              <w:t>a191ro1q156nbea</w:t>
+              <w:tab/>
+              <w:t>find the closest centroid to each obs</w:t>
             </w:r>
           </w:p>
           <w:p>
@@ -1579,301 +1046,30 @@
             <w:r>
               <w:rPr>
                 <w:rFonts w:ascii="Arial" w:hAnsi="Arial" w:cs="Arial"/>
+                <w:color w:val="009600"/>
+                <w:sz w:val="18"/>
+                <w:szCs w:val="18"/>
+              </w:rPr>
+              <w:t>'</w:t>
+            </w:r>
+            <w:r>
+              <w:rPr>
+                <w:rFonts w:ascii="Arial" w:hAnsi="Arial" w:cs="Arial"/>
+                <w:color w:val="009600"/>
                 <w:sz w:val="18"/>
                 <w:szCs w:val="18"/>
               </w:rPr>
               <w:tab/>
-              <w:t xml:space="preserve">rename a191ro1q156nbea </w:t>
             </w:r>
-            <w:proofErr w:type="spellStart"/>
             <w:r>
               <w:rPr>
                 <w:rFonts w:ascii="Arial" w:hAnsi="Arial" w:cs="Arial"/>
-                <w:sz w:val="18"/>
-                <w:szCs w:val="18"/>
-              </w:rPr>
-              <w:t>gdp_yoy</w:t>
-            </w:r>
-            <w:proofErr w:type="spellEnd"/>
-          </w:p>
-          <w:p>
-            <w:pPr>
-              <w:tabs>
-                <w:tab w:val="left" w:pos="0"/>
-                <w:tab w:val="left" w:pos="410"/>
-                <w:tab w:val="left" w:pos="820"/>
-                <w:tab w:val="left" w:pos="1230"/>
-                <w:tab w:val="left" w:pos="1640"/>
-                <w:tab w:val="left" w:pos="2050"/>
-                <w:tab w:val="left" w:pos="2460"/>
-                <w:tab w:val="left" w:pos="2870"/>
-                <w:tab w:val="left" w:pos="3280"/>
-                <w:tab w:val="left" w:pos="3690"/>
-                <w:tab w:val="left" w:pos="4100"/>
-                <w:tab w:val="left" w:pos="4510"/>
-                <w:tab w:val="left" w:pos="4920"/>
-                <w:tab w:val="left" w:pos="5330"/>
-                <w:tab w:val="left" w:pos="5740"/>
-                <w:tab w:val="left" w:pos="6150"/>
-                <w:tab w:val="left" w:pos="6560"/>
-                <w:tab w:val="left" w:pos="6970"/>
-                <w:tab w:val="left" w:pos="7380"/>
-                <w:tab w:val="left" w:pos="7790"/>
-                <w:tab w:val="left" w:pos="8200"/>
-                <w:tab w:val="left" w:pos="8610"/>
-                <w:tab w:val="left" w:pos="9020"/>
-                <w:tab w:val="left" w:pos="9430"/>
-                <w:tab w:val="left" w:pos="9840"/>
-                <w:tab w:val="left" w:pos="10250"/>
-                <w:tab w:val="left" w:pos="10660"/>
-                <w:tab w:val="left" w:pos="11070"/>
-                <w:tab w:val="left" w:pos="11480"/>
-                <w:tab w:val="left" w:pos="11890"/>
-                <w:tab w:val="left" w:pos="12300"/>
-                <w:tab w:val="left" w:pos="12710"/>
-              </w:tabs>
-              <w:autoSpaceDE w:val="0"/>
-              <w:autoSpaceDN w:val="0"/>
-              <w:adjustRightInd w:val="0"/>
-              <w:rPr>
-                <w:rFonts w:ascii="Arial" w:hAnsi="Arial" w:cs="Arial"/>
                 <w:color w:val="009600"/>
                 <w:sz w:val="18"/>
                 <w:szCs w:val="18"/>
               </w:rPr>
-            </w:pPr>
-            <w:r>
-              <w:rPr>
-                <w:rFonts w:ascii="Arial" w:hAnsi="Arial" w:cs="Arial"/>
-                <w:color w:val="009600"/>
-                <w:sz w:val="18"/>
-                <w:szCs w:val="18"/>
-              </w:rPr>
-              <w:t xml:space="preserve">' c) </w:t>
-            </w:r>
-            <w:proofErr w:type="spellStart"/>
-            <w:r>
-              <w:rPr>
-                <w:rFonts w:ascii="Arial" w:hAnsi="Arial" w:cs="Arial"/>
-                <w:color w:val="009600"/>
-                <w:sz w:val="18"/>
-                <w:szCs w:val="18"/>
-              </w:rPr>
-              <w:t>cpi</w:t>
-            </w:r>
-            <w:proofErr w:type="spellEnd"/>
-            <w:r>
-              <w:rPr>
-                <w:rFonts w:ascii="Arial" w:hAnsi="Arial" w:cs="Arial"/>
-                <w:color w:val="009600"/>
-                <w:sz w:val="18"/>
-                <w:szCs w:val="18"/>
-              </w:rPr>
-              <w:t xml:space="preserve"> </w:t>
-            </w:r>
-            <w:proofErr w:type="spellStart"/>
-            <w:r>
-              <w:rPr>
-                <w:rFonts w:ascii="Arial" w:hAnsi="Arial" w:cs="Arial"/>
-                <w:color w:val="009600"/>
-                <w:sz w:val="18"/>
-                <w:szCs w:val="18"/>
-              </w:rPr>
-              <w:t>yoy</w:t>
-            </w:r>
-            <w:proofErr w:type="spellEnd"/>
-          </w:p>
-          <w:p>
-            <w:pPr>
-              <w:tabs>
-                <w:tab w:val="left" w:pos="0"/>
-                <w:tab w:val="left" w:pos="410"/>
-                <w:tab w:val="left" w:pos="820"/>
-                <w:tab w:val="left" w:pos="1230"/>
-                <w:tab w:val="left" w:pos="1640"/>
-                <w:tab w:val="left" w:pos="2050"/>
-                <w:tab w:val="left" w:pos="2460"/>
-                <w:tab w:val="left" w:pos="2870"/>
-                <w:tab w:val="left" w:pos="3280"/>
-                <w:tab w:val="left" w:pos="3690"/>
-                <w:tab w:val="left" w:pos="4100"/>
-                <w:tab w:val="left" w:pos="4510"/>
-                <w:tab w:val="left" w:pos="4920"/>
-                <w:tab w:val="left" w:pos="5330"/>
-                <w:tab w:val="left" w:pos="5740"/>
-                <w:tab w:val="left" w:pos="6150"/>
-                <w:tab w:val="left" w:pos="6560"/>
-                <w:tab w:val="left" w:pos="6970"/>
-                <w:tab w:val="left" w:pos="7380"/>
-                <w:tab w:val="left" w:pos="7790"/>
-                <w:tab w:val="left" w:pos="8200"/>
-                <w:tab w:val="left" w:pos="8610"/>
-                <w:tab w:val="left" w:pos="9020"/>
-                <w:tab w:val="left" w:pos="9430"/>
-                <w:tab w:val="left" w:pos="9840"/>
-                <w:tab w:val="left" w:pos="10250"/>
-                <w:tab w:val="left" w:pos="10660"/>
-                <w:tab w:val="left" w:pos="11070"/>
-                <w:tab w:val="left" w:pos="11480"/>
-                <w:tab w:val="left" w:pos="11890"/>
-                <w:tab w:val="left" w:pos="12300"/>
-                <w:tab w:val="left" w:pos="12710"/>
-              </w:tabs>
-              <w:autoSpaceDE w:val="0"/>
-              <w:autoSpaceDN w:val="0"/>
-              <w:adjustRightInd w:val="0"/>
-              <w:rPr>
-                <w:rFonts w:ascii="Arial" w:hAnsi="Arial" w:cs="Arial"/>
-                <w:sz w:val="18"/>
-                <w:szCs w:val="18"/>
-              </w:rPr>
-            </w:pPr>
-            <w:r>
-              <w:rPr>
-                <w:rFonts w:ascii="Arial" w:hAnsi="Arial" w:cs="Arial"/>
-                <w:sz w:val="18"/>
-                <w:szCs w:val="18"/>
-              </w:rPr>
-              <w:t xml:space="preserve">fetch </w:t>
-            </w:r>
-            <w:proofErr w:type="spellStart"/>
-            <w:proofErr w:type="gramStart"/>
-            <w:r>
-              <w:rPr>
-                <w:rFonts w:ascii="Arial" w:hAnsi="Arial" w:cs="Arial"/>
-                <w:sz w:val="18"/>
-                <w:szCs w:val="18"/>
-              </w:rPr>
-              <w:t>fred</w:t>
-            </w:r>
-            <w:proofErr w:type="spellEnd"/>
-            <w:r>
-              <w:rPr>
-                <w:rFonts w:ascii="Arial" w:hAnsi="Arial" w:cs="Arial"/>
-                <w:sz w:val="18"/>
-                <w:szCs w:val="18"/>
-              </w:rPr>
-              <w:t>::</w:t>
-            </w:r>
-            <w:proofErr w:type="spellStart"/>
-            <w:proofErr w:type="gramEnd"/>
-            <w:r>
-              <w:rPr>
-                <w:rFonts w:ascii="Arial" w:hAnsi="Arial" w:cs="Arial"/>
-                <w:sz w:val="18"/>
-                <w:szCs w:val="18"/>
-              </w:rPr>
-              <w:t>cpiaucns</w:t>
-            </w:r>
-            <w:proofErr w:type="spellEnd"/>
-          </w:p>
-          <w:p>
-            <w:pPr>
-              <w:tabs>
-                <w:tab w:val="left" w:pos="0"/>
-                <w:tab w:val="left" w:pos="410"/>
-                <w:tab w:val="left" w:pos="820"/>
-                <w:tab w:val="left" w:pos="1230"/>
-                <w:tab w:val="left" w:pos="1640"/>
-                <w:tab w:val="left" w:pos="2050"/>
-                <w:tab w:val="left" w:pos="2460"/>
-                <w:tab w:val="left" w:pos="2870"/>
-                <w:tab w:val="left" w:pos="3280"/>
-                <w:tab w:val="left" w:pos="3690"/>
-                <w:tab w:val="left" w:pos="4100"/>
-                <w:tab w:val="left" w:pos="4510"/>
-                <w:tab w:val="left" w:pos="4920"/>
-                <w:tab w:val="left" w:pos="5330"/>
-                <w:tab w:val="left" w:pos="5740"/>
-                <w:tab w:val="left" w:pos="6150"/>
-                <w:tab w:val="left" w:pos="6560"/>
-                <w:tab w:val="left" w:pos="6970"/>
-                <w:tab w:val="left" w:pos="7380"/>
-                <w:tab w:val="left" w:pos="7790"/>
-                <w:tab w:val="left" w:pos="8200"/>
-                <w:tab w:val="left" w:pos="8610"/>
-                <w:tab w:val="left" w:pos="9020"/>
-                <w:tab w:val="left" w:pos="9430"/>
-                <w:tab w:val="left" w:pos="9840"/>
-                <w:tab w:val="left" w:pos="10250"/>
-                <w:tab w:val="left" w:pos="10660"/>
-                <w:tab w:val="left" w:pos="11070"/>
-                <w:tab w:val="left" w:pos="11480"/>
-                <w:tab w:val="left" w:pos="11890"/>
-                <w:tab w:val="left" w:pos="12300"/>
-                <w:tab w:val="left" w:pos="12710"/>
-              </w:tabs>
-              <w:autoSpaceDE w:val="0"/>
-              <w:autoSpaceDN w:val="0"/>
-              <w:adjustRightInd w:val="0"/>
-              <w:rPr>
-                <w:rFonts w:ascii="Arial" w:hAnsi="Arial" w:cs="Arial"/>
-                <w:sz w:val="18"/>
-                <w:szCs w:val="18"/>
-              </w:rPr>
-            </w:pPr>
-            <w:r>
-              <w:rPr>
-                <w:rFonts w:ascii="Arial" w:hAnsi="Arial" w:cs="Arial"/>
-                <w:sz w:val="18"/>
-                <w:szCs w:val="18"/>
-              </w:rPr>
               <w:tab/>
-              <w:t xml:space="preserve">series </w:t>
-            </w:r>
-            <w:proofErr w:type="spellStart"/>
-            <w:r>
-              <w:rPr>
-                <w:rFonts w:ascii="Arial" w:hAnsi="Arial" w:cs="Arial"/>
-                <w:sz w:val="18"/>
-                <w:szCs w:val="18"/>
-              </w:rPr>
-              <w:t>cpi_yoy</w:t>
-            </w:r>
-            <w:proofErr w:type="spellEnd"/>
-            <w:r>
-              <w:rPr>
-                <w:rFonts w:ascii="Arial" w:hAnsi="Arial" w:cs="Arial"/>
-                <w:sz w:val="18"/>
-                <w:szCs w:val="18"/>
-              </w:rPr>
-              <w:t xml:space="preserve"> = @</w:t>
-            </w:r>
-            <w:proofErr w:type="spellStart"/>
-            <w:r>
-              <w:rPr>
-                <w:rFonts w:ascii="Arial" w:hAnsi="Arial" w:cs="Arial"/>
-                <w:sz w:val="18"/>
-                <w:szCs w:val="18"/>
-              </w:rPr>
-              <w:t>pcy</w:t>
-            </w:r>
-            <w:proofErr w:type="spellEnd"/>
-            <w:r>
-              <w:rPr>
-                <w:rFonts w:ascii="Arial" w:hAnsi="Arial" w:cs="Arial"/>
-                <w:sz w:val="18"/>
-                <w:szCs w:val="18"/>
-              </w:rPr>
-              <w:t>(</w:t>
-            </w:r>
-            <w:proofErr w:type="spellStart"/>
-            <w:r>
-              <w:rPr>
-                <w:rFonts w:ascii="Arial" w:hAnsi="Arial" w:cs="Arial"/>
-                <w:sz w:val="18"/>
-                <w:szCs w:val="18"/>
-              </w:rPr>
-              <w:t>cpiaucns</w:t>
-            </w:r>
-            <w:proofErr w:type="spellEnd"/>
-            <w:r>
-              <w:rPr>
-                <w:rFonts w:ascii="Arial" w:hAnsi="Arial" w:cs="Arial"/>
-                <w:sz w:val="18"/>
-                <w:szCs w:val="18"/>
-              </w:rPr>
-              <w:t>)</w:t>
+              <w:t>set each cluster centroid equal to the mean of its associated obs for all series</w:t>
             </w:r>
           </w:p>
           <w:p>
@@ -1924,124 +1120,21 @@
             <w:r>
               <w:rPr>
                 <w:rFonts w:ascii="Arial" w:hAnsi="Arial" w:cs="Arial"/>
+                <w:color w:val="009600"/>
+                <w:sz w:val="18"/>
+                <w:szCs w:val="18"/>
+              </w:rPr>
+              <w:t xml:space="preserve">' </w:t>
+            </w:r>
+            <w:r>
+              <w:rPr>
+                <w:rFonts w:ascii="Arial" w:hAnsi="Arial" w:cs="Arial"/>
+                <w:color w:val="009600"/>
                 <w:sz w:val="18"/>
                 <w:szCs w:val="18"/>
               </w:rPr>
               <w:tab/>
-              <w:t xml:space="preserve">delete </w:t>
-            </w:r>
-            <w:proofErr w:type="spellStart"/>
-            <w:r>
-              <w:rPr>
-                <w:rFonts w:ascii="Arial" w:hAnsi="Arial" w:cs="Arial"/>
-                <w:sz w:val="18"/>
-                <w:szCs w:val="18"/>
-              </w:rPr>
-              <w:t>cpiaucns</w:t>
-            </w:r>
-            <w:proofErr w:type="spellEnd"/>
-          </w:p>
-          <w:p>
-            <w:pPr>
-              <w:tabs>
-                <w:tab w:val="left" w:pos="0"/>
-                <w:tab w:val="left" w:pos="410"/>
-                <w:tab w:val="left" w:pos="820"/>
-                <w:tab w:val="left" w:pos="1230"/>
-                <w:tab w:val="left" w:pos="1640"/>
-                <w:tab w:val="left" w:pos="2050"/>
-                <w:tab w:val="left" w:pos="2460"/>
-                <w:tab w:val="left" w:pos="2870"/>
-                <w:tab w:val="left" w:pos="3280"/>
-                <w:tab w:val="left" w:pos="3690"/>
-                <w:tab w:val="left" w:pos="4100"/>
-                <w:tab w:val="left" w:pos="4510"/>
-                <w:tab w:val="left" w:pos="4920"/>
-                <w:tab w:val="left" w:pos="5330"/>
-                <w:tab w:val="left" w:pos="5740"/>
-                <w:tab w:val="left" w:pos="6150"/>
-                <w:tab w:val="left" w:pos="6560"/>
-                <w:tab w:val="left" w:pos="6970"/>
-                <w:tab w:val="left" w:pos="7380"/>
-                <w:tab w:val="left" w:pos="7790"/>
-                <w:tab w:val="left" w:pos="8200"/>
-                <w:tab w:val="left" w:pos="8610"/>
-                <w:tab w:val="left" w:pos="9020"/>
-                <w:tab w:val="left" w:pos="9430"/>
-                <w:tab w:val="left" w:pos="9840"/>
-                <w:tab w:val="left" w:pos="10250"/>
-                <w:tab w:val="left" w:pos="10660"/>
-                <w:tab w:val="left" w:pos="11070"/>
-                <w:tab w:val="left" w:pos="11480"/>
-                <w:tab w:val="left" w:pos="11890"/>
-                <w:tab w:val="left" w:pos="12300"/>
-                <w:tab w:val="left" w:pos="12710"/>
-              </w:tabs>
-              <w:autoSpaceDE w:val="0"/>
-              <w:autoSpaceDN w:val="0"/>
-              <w:adjustRightInd w:val="0"/>
-              <w:rPr>
-                <w:rFonts w:ascii="Arial" w:hAnsi="Arial" w:cs="Arial"/>
-                <w:color w:val="DC0000"/>
-                <w:sz w:val="18"/>
-                <w:szCs w:val="18"/>
-              </w:rPr>
-            </w:pPr>
-          </w:p>
-          <w:p>
-            <w:pPr>
-              <w:tabs>
-                <w:tab w:val="left" w:pos="0"/>
-                <w:tab w:val="left" w:pos="410"/>
-                <w:tab w:val="left" w:pos="820"/>
-                <w:tab w:val="left" w:pos="1230"/>
-                <w:tab w:val="left" w:pos="1640"/>
-                <w:tab w:val="left" w:pos="2050"/>
-                <w:tab w:val="left" w:pos="2460"/>
-                <w:tab w:val="left" w:pos="2870"/>
-                <w:tab w:val="left" w:pos="3280"/>
-                <w:tab w:val="left" w:pos="3690"/>
-                <w:tab w:val="left" w:pos="4100"/>
-                <w:tab w:val="left" w:pos="4510"/>
-                <w:tab w:val="left" w:pos="4920"/>
-                <w:tab w:val="left" w:pos="5330"/>
-                <w:tab w:val="left" w:pos="5740"/>
-                <w:tab w:val="left" w:pos="6150"/>
-                <w:tab w:val="left" w:pos="6560"/>
-                <w:tab w:val="left" w:pos="6970"/>
-                <w:tab w:val="left" w:pos="7380"/>
-                <w:tab w:val="left" w:pos="7790"/>
-                <w:tab w:val="left" w:pos="8200"/>
-                <w:tab w:val="left" w:pos="8610"/>
-                <w:tab w:val="left" w:pos="9020"/>
-                <w:tab w:val="left" w:pos="9430"/>
-                <w:tab w:val="left" w:pos="9840"/>
-                <w:tab w:val="left" w:pos="10250"/>
-                <w:tab w:val="left" w:pos="10660"/>
-                <w:tab w:val="left" w:pos="11070"/>
-                <w:tab w:val="left" w:pos="11480"/>
-                <w:tab w:val="left" w:pos="11890"/>
-                <w:tab w:val="left" w:pos="12300"/>
-                <w:tab w:val="left" w:pos="12710"/>
-              </w:tabs>
-              <w:autoSpaceDE w:val="0"/>
-              <w:autoSpaceDN w:val="0"/>
-              <w:adjustRightInd w:val="0"/>
-              <w:rPr>
-                <w:rFonts w:ascii="Arial" w:hAnsi="Arial" w:cs="Arial"/>
-                <w:color w:val="DC0000"/>
-                <w:sz w:val="18"/>
-                <w:szCs w:val="18"/>
-              </w:rPr>
-            </w:pPr>
-            <w:r>
-              <w:rPr>
-                <w:rFonts w:ascii="Arial" w:hAnsi="Arial" w:cs="Arial"/>
-                <w:color w:val="009600"/>
-                <w:sz w:val="18"/>
-                <w:szCs w:val="18"/>
-              </w:rPr>
-              <w:t>' calculate 2 cluster centroids between 1975 &amp; 2016</w:t>
+              <w:t>find the closest centroid to each obs</w:t>
             </w:r>
           </w:p>
           <w:p>
@@ -2092,332 +1185,238 @@
             <w:r>
               <w:rPr>
                 <w:rFonts w:ascii="Arial" w:hAnsi="Arial" w:cs="Arial"/>
-                <w:color w:val="0000FF"/>
-                <w:sz w:val="18"/>
-                <w:szCs w:val="18"/>
-              </w:rPr>
-              <w:t>exec</w:t>
+                <w:color w:val="009600"/>
+                <w:sz w:val="18"/>
+                <w:szCs w:val="18"/>
+              </w:rPr>
+              <w:t xml:space="preserve">' </w:t>
             </w:r>
             <w:r>
               <w:rPr>
                 <w:rFonts w:ascii="Arial" w:hAnsi="Arial" w:cs="Arial"/>
-                <w:sz w:val="18"/>
-                <w:szCs w:val="18"/>
-              </w:rPr>
-              <w:t xml:space="preserve"> </w:t>
-            </w:r>
-            <w:proofErr w:type="gramStart"/>
-            <w:r>
-              <w:rPr>
-                <w:rFonts w:ascii="Arial" w:hAnsi="Arial" w:cs="Arial"/>
-                <w:sz w:val="18"/>
-                <w:szCs w:val="18"/>
-              </w:rPr>
-              <w:t>.\..\</w:t>
-            </w:r>
-            <w:proofErr w:type="spellStart"/>
-            <w:r>
-              <w:rPr>
-                <w:rFonts w:ascii="Arial" w:hAnsi="Arial" w:cs="Arial"/>
-                <w:sz w:val="18"/>
-                <w:szCs w:val="18"/>
-              </w:rPr>
-              <w:t>kmeans.prg</w:t>
-            </w:r>
-            <w:proofErr w:type="spellEnd"/>
-            <w:r>
-              <w:rPr>
-                <w:rFonts w:ascii="Arial" w:hAnsi="Arial" w:cs="Arial"/>
-                <w:sz w:val="18"/>
-                <w:szCs w:val="18"/>
-              </w:rPr>
-              <w:t>(</w:t>
-            </w:r>
-            <w:proofErr w:type="gramEnd"/>
-            <w:r>
-              <w:rPr>
-                <w:rFonts w:ascii="Arial" w:hAnsi="Arial" w:cs="Arial"/>
-                <w:sz w:val="18"/>
-                <w:szCs w:val="18"/>
-              </w:rPr>
-              <w:t>k = 2)</w:t>
+                <w:color w:val="009600"/>
+                <w:sz w:val="18"/>
+                <w:szCs w:val="18"/>
+              </w:rPr>
+              <w:tab/>
+              <w:t>calculate the cost function of the cluster solve</w:t>
             </w:r>
           </w:p>
           <w:p>
             <w:pPr>
-              <w:rPr>
-                <w:i/>
+              <w:tabs>
+                <w:tab w:val="left" w:pos="0"/>
+                <w:tab w:val="left" w:pos="410"/>
+                <w:tab w:val="left" w:pos="820"/>
+                <w:tab w:val="left" w:pos="1230"/>
+                <w:tab w:val="left" w:pos="1640"/>
+                <w:tab w:val="left" w:pos="2050"/>
+                <w:tab w:val="left" w:pos="2460"/>
+                <w:tab w:val="left" w:pos="2870"/>
+                <w:tab w:val="left" w:pos="3280"/>
+                <w:tab w:val="left" w:pos="3690"/>
+                <w:tab w:val="left" w:pos="4100"/>
+                <w:tab w:val="left" w:pos="4510"/>
+                <w:tab w:val="left" w:pos="4920"/>
+                <w:tab w:val="left" w:pos="5330"/>
+                <w:tab w:val="left" w:pos="5740"/>
+                <w:tab w:val="left" w:pos="6150"/>
+                <w:tab w:val="left" w:pos="6560"/>
+                <w:tab w:val="left" w:pos="6970"/>
+                <w:tab w:val="left" w:pos="7380"/>
+                <w:tab w:val="left" w:pos="7790"/>
+                <w:tab w:val="left" w:pos="8200"/>
+                <w:tab w:val="left" w:pos="8610"/>
+                <w:tab w:val="left" w:pos="9020"/>
+                <w:tab w:val="left" w:pos="9430"/>
+                <w:tab w:val="left" w:pos="9840"/>
+                <w:tab w:val="left" w:pos="10250"/>
+                <w:tab w:val="left" w:pos="10660"/>
+                <w:tab w:val="left" w:pos="11070"/>
+                <w:tab w:val="left" w:pos="11480"/>
+                <w:tab w:val="left" w:pos="11890"/>
+                <w:tab w:val="left" w:pos="12300"/>
+                <w:tab w:val="left" w:pos="12710"/>
+              </w:tabs>
+              <w:autoSpaceDE w:val="0"/>
+              <w:autoSpaceDN w:val="0"/>
+              <w:adjustRightInd w:val="0"/>
+              <w:rPr>
+                <w:rFonts w:ascii="Arial" w:hAnsi="Arial" w:cs="Arial"/>
+                <w:sz w:val="18"/>
+                <w:szCs w:val="18"/>
               </w:rPr>
             </w:pPr>
+            <w:r>
+              <w:rPr>
+                <w:rFonts w:ascii="Arial" w:hAnsi="Arial" w:cs="Arial"/>
+                <w:color w:val="009600"/>
+                <w:sz w:val="18"/>
+                <w:szCs w:val="18"/>
+              </w:rPr>
+              <w:t xml:space="preserve">' </w:t>
+            </w:r>
+            <w:r>
+              <w:rPr>
+                <w:rFonts w:ascii="Arial" w:hAnsi="Arial" w:cs="Arial"/>
+                <w:color w:val="009600"/>
+                <w:sz w:val="18"/>
+                <w:szCs w:val="18"/>
+              </w:rPr>
+              <w:tab/>
+              <w:t>if the cost function is the smallest yet for all solutions:</w:t>
+            </w:r>
+          </w:p>
+          <w:p>
+            <w:pPr>
+              <w:rPr>
+                <w:b/>
+              </w:rPr>
+            </w:pPr>
+            <w:r>
+              <w:rPr>
+                <w:rFonts w:ascii="Arial" w:hAnsi="Arial" w:cs="Arial"/>
+                <w:color w:val="009600"/>
+                <w:sz w:val="18"/>
+                <w:szCs w:val="18"/>
+              </w:rPr>
+              <w:t>'</w:t>
+            </w:r>
+            <w:r>
+              <w:rPr>
+                <w:rFonts w:ascii="Arial" w:hAnsi="Arial" w:cs="Arial"/>
+                <w:color w:val="009600"/>
+                <w:sz w:val="18"/>
+                <w:szCs w:val="18"/>
+              </w:rPr>
+              <w:tab/>
+              <w:t xml:space="preserve">store the centroids &amp; associated obs as the optimal clustering thus far   </w:t>
+            </w:r>
           </w:p>
         </w:tc>
       </w:tr>
     </w:tbl>
     <w:p>
       <w:pPr>
-        <w:rPr>
+        <w:jc w:val="center"/>
+        <w:rPr>
+          <w:b/>
+        </w:rPr>
+      </w:pPr>
+    </w:p>
+    <w:p>
+      <w:pPr>
+        <w:jc w:val="center"/>
+        <w:rPr>
+          <w:b/>
+        </w:rPr>
+      </w:pPr>
+      <w:r>
+        <w:rPr>
+          <w:b/>
+        </w:rPr>
+        <w:t>Add-in Output</w:t>
+      </w:r>
+    </w:p>
+    <w:p>
+      <w:pPr>
+        <w:pStyle w:val="ListParagraph"/>
+        <w:numPr>
+          <w:ilvl w:val="0"/>
+          <w:numId w:val="3"/>
+        </w:numPr>
+      </w:pPr>
+      <w:r>
+        <w:t>2 objects are returned to the add-in page:</w:t>
+      </w:r>
+    </w:p>
+    <w:p>
+      <w:pPr>
+        <w:pStyle w:val="ListParagraph"/>
+        <w:numPr>
+          <w:ilvl w:val="1"/>
+          <w:numId w:val="3"/>
+        </w:numPr>
+        <w:rPr>
+          <w:b/>
+        </w:rPr>
+      </w:pPr>
+      <w:r>
+        <w:rPr>
+          <w:b/>
+        </w:rPr>
+        <w:t>obs_cluster</w:t>
+      </w:r>
+      <w:r>
+        <w:rPr>
+          <w:b/>
+        </w:rPr>
+        <w:t xml:space="preserve"> </w:t>
+      </w:r>
+      <w:r>
+        <w:t>– a series object where each observation states the cluster # to which the observation belongs</w:t>
+      </w:r>
+    </w:p>
+    <w:p>
+      <w:pPr>
+        <w:pStyle w:val="ListParagraph"/>
+        <w:numPr>
+          <w:ilvl w:val="1"/>
+          <w:numId w:val="3"/>
+        </w:numPr>
+        <w:rPr>
+          <w:b/>
+        </w:rPr>
+      </w:pPr>
+      <w:r>
+        <w:rPr>
+          <w:b/>
+        </w:rPr>
+        <w:t>kmeans_results</w:t>
+      </w:r>
+      <w:r>
+        <w:t xml:space="preserve"> – a text object declaring, for each centroid, how the mean of each </w:t>
+      </w:r>
+      <w:r>
+        <w:t xml:space="preserve">of its </w:t>
+      </w:r>
+      <w:r>
+        <w:t>series compares to the overall series mean</w:t>
+      </w:r>
+      <w:r>
+        <w:t xml:space="preserve"> </w:t>
+      </w:r>
+      <w:r>
+        <w:t>(both nominal &amp; percentage differences)</w:t>
+      </w:r>
+    </w:p>
+    <w:p>
+      <w:pPr>
+        <w:jc w:val="center"/>
+        <w:rPr>
+          <w:b/>
+        </w:rPr>
+      </w:pPr>
+      <w:r>
+        <w:rPr>
+          <w:b/>
+        </w:rPr>
+        <w:t>Example Application</w:t>
+      </w:r>
+    </w:p>
+    <w:p>
+      <w:pPr>
+        <w:rPr>
+          <w:b/>
           <w:i/>
         </w:rPr>
       </w:pPr>
-    </w:p>
-    <w:p>
-      <w:pPr>
+      <w:r>
         <w:rPr>
           <w:b/>
           <w:i/>
         </w:rPr>
-      </w:pPr>
-      <w:r>
-        <w:rPr>
-          <w:b/>
-          <w:i/>
-        </w:rPr>
-        <w:t>Output:</w:t>
-      </w:r>
-    </w:p>
-    <w:p>
-      <w:r>
-        <w:t>a. series object</w:t>
-      </w:r>
-      <w:r>
-        <w:t xml:space="preserve"> (</w:t>
-      </w:r>
-      <w:proofErr w:type="spellStart"/>
-      <w:r>
-        <w:rPr>
-          <w:i/>
-        </w:rPr>
-        <w:t>obs_cluster</w:t>
-      </w:r>
-      <w:proofErr w:type="spellEnd"/>
-      <w:r>
-        <w:t>)</w:t>
-      </w:r>
-      <w:r>
-        <w:t xml:space="preserve"> indicating which observations correspond to the 2 centroids</w:t>
-      </w:r>
-    </w:p>
-    <w:p>
-      <w:r>
-        <w:rPr>
-          <w:noProof/>
-        </w:rPr>
-        <w:drawing>
-          <wp:inline distT="0" distB="0" distL="0" distR="0">
-            <wp:extent cx="5943600" cy="1051600"/>
-            <wp:effectExtent l="0" t="0" r="0" b="0"/>
-            <wp:docPr id="1" name="Picture 1"/>
-            <wp:cNvGraphicFramePr>
-              <a:graphicFrameLocks xmlns:a="http://schemas.openxmlformats.org/drawingml/2006/main" noChangeAspect="1"/>
-            </wp:cNvGraphicFramePr>
-            <a:graphic xmlns:a="http://schemas.openxmlformats.org/drawingml/2006/main">
-              <a:graphicData uri="http://schemas.openxmlformats.org/drawingml/2006/picture">
-                <pic:pic xmlns:pic="http://schemas.openxmlformats.org/drawingml/2006/picture">
-                  <pic:nvPicPr>
-                    <pic:cNvPr id="0" name="Picture 1"/>
-                    <pic:cNvPicPr>
-                      <a:picLocks noChangeAspect="1" noChangeArrowheads="1"/>
-                    </pic:cNvPicPr>
-                  </pic:nvPicPr>
-                  <pic:blipFill>
-                    <a:blip r:embed="rId9">
-                      <a:extLst>
-                        <a:ext uri="{28A0092B-C50C-407E-A947-70E740481C1C}">
-                          <a14:useLocalDpi xmlns:a14="http://schemas.microsoft.com/office/drawing/2010/main" val="0"/>
-                        </a:ext>
-                      </a:extLst>
-                    </a:blip>
-                    <a:srcRect/>
-                    <a:stretch>
-                      <a:fillRect/>
-                    </a:stretch>
-                  </pic:blipFill>
-                  <pic:spPr bwMode="auto">
-                    <a:xfrm>
-                      <a:off x="0" y="0"/>
-                      <a:ext cx="5943600" cy="1051600"/>
-                    </a:xfrm>
-                    <a:prstGeom prst="rect">
-                      <a:avLst/>
-                    </a:prstGeom>
-                    <a:noFill/>
-                    <a:ln>
-                      <a:noFill/>
-                    </a:ln>
-                  </pic:spPr>
-                </pic:pic>
-              </a:graphicData>
-            </a:graphic>
-          </wp:inline>
-        </w:drawing>
-      </w:r>
-    </w:p>
-    <w:p>
-      <w:r>
-        <w:t>b. text file</w:t>
-      </w:r>
-      <w:r>
-        <w:t xml:space="preserve"> (</w:t>
-      </w:r>
-      <w:r>
-        <w:rPr>
-          <w:i/>
-        </w:rPr>
-        <w:t>kmeans_results01</w:t>
-      </w:r>
-      <w:r>
-        <w:t>)</w:t>
-      </w:r>
-      <w:r>
-        <w:t xml:space="preserve"> stating how mean of each series for each centroid compares to the series’ aggregate mean</w:t>
-      </w:r>
-    </w:p>
-    <w:p>
-      <w:r>
-        <w:rPr>
-          <w:noProof/>
-        </w:rPr>
-        <w:lastRenderedPageBreak/>
-        <w:drawing>
-          <wp:inline distT="0" distB="0" distL="0" distR="0" wp14:anchorId="1A9DE4C7" wp14:editId="0A4AE7B2">
-            <wp:extent cx="3444616" cy="4997450"/>
-            <wp:effectExtent l="0" t="0" r="3810" b="0"/>
-            <wp:docPr id="2" name="Picture 2"/>
-            <wp:cNvGraphicFramePr>
-              <a:graphicFrameLocks xmlns:a="http://schemas.openxmlformats.org/drawingml/2006/main" noChangeAspect="1"/>
-            </wp:cNvGraphicFramePr>
-            <a:graphic xmlns:a="http://schemas.openxmlformats.org/drawingml/2006/main">
-              <a:graphicData uri="http://schemas.openxmlformats.org/drawingml/2006/picture">
-                <pic:pic xmlns:pic="http://schemas.openxmlformats.org/drawingml/2006/picture">
-                  <pic:nvPicPr>
-                    <pic:cNvPr id="1" name=""/>
-                    <pic:cNvPicPr/>
-                  </pic:nvPicPr>
-                  <pic:blipFill>
-                    <a:blip r:embed="rId10"/>
-                    <a:stretch>
-                      <a:fillRect/>
-                    </a:stretch>
-                  </pic:blipFill>
-                  <pic:spPr>
-                    <a:xfrm>
-                      <a:off x="0" y="0"/>
-                      <a:ext cx="3447690" cy="5001910"/>
-                    </a:xfrm>
-                    <a:prstGeom prst="rect">
-                      <a:avLst/>
-                    </a:prstGeom>
-                  </pic:spPr>
-                </pic:pic>
-              </a:graphicData>
-            </a:graphic>
-          </wp:inline>
-        </w:drawing>
-      </w:r>
-    </w:p>
-    <w:p>
-      <w:r>
-        <w:rPr>
-          <w:b/>
-          <w:i/>
-        </w:rPr>
-        <w:t>Analysis:</w:t>
-      </w:r>
-    </w:p>
-    <w:p>
-      <w:pPr>
-        <w:ind w:firstLine="720"/>
-      </w:pPr>
-      <w:r>
-        <w:t>This k-means application looks at annual U.S. macroeconomic data between 1975 &amp; 2016. Level unemployment &amp; year-over-year percentage changes in real GDP &amp; the unemployment rate capture the state of the US macroeconomy over the past few decades. Choosing 2 clusters centroids means that there are going to be 2 states of the economy captured. Looking at the text file, we can see there i</w:t>
-      </w:r>
-      <w:r>
-        <w:t>s cluster 1 (higher GDP growth and</w:t>
-      </w:r>
-      <w:r>
-        <w:t xml:space="preserve"> lower</w:t>
-      </w:r>
-      <w:r>
-        <w:t xml:space="preserve"> unemployment level &amp; CPI growth</w:t>
-      </w:r>
-      <w:r>
-        <w:t>) a</w:t>
-      </w:r>
-      <w:r>
-        <w:t>nd cluster 2 (lower GDP growth and</w:t>
-      </w:r>
-      <w:r>
-        <w:t xml:space="preserve"> </w:t>
-      </w:r>
-      <w:r>
-        <w:t>higher unemployment level &amp; CPI growth).</w:t>
-      </w:r>
-    </w:p>
-    <w:p>
-      <w:pPr>
-        <w:ind w:firstLine="720"/>
-      </w:pPr>
-      <w:r>
-        <w:t>These economic regimes correspond to understood macroeconomic U.S. history; observations from cluster 2 appear during periods of U.S. recession including in the early 1980s &amp; 1990s, the</w:t>
-      </w:r>
-      <w:r>
-        <w:t xml:space="preserve"> bursting of the tech bubble</w:t>
-      </w:r>
-      <w:r>
-        <w:t>, and the financial crisis</w:t>
-      </w:r>
-      <w:r>
-        <w:t xml:space="preserve"> (with more 2s in the financial crisis than the rest of the recessions here combined, highlighting the severity</w:t>
-      </w:r>
-      <w:r>
-        <w:t xml:space="preserve"> &amp; slow recovery</w:t>
-      </w:r>
-      <w:r>
-        <w:t>)</w:t>
-      </w:r>
-      <w:r>
-        <w:t>.</w:t>
-      </w:r>
-    </w:p>
-    <w:p>
-      <w:pPr>
-        <w:ind w:firstLine="720"/>
-      </w:pPr>
-      <w:r>
-        <w:t>This serves as a vindication of accuracy; more interesting applications require increased sophistication</w:t>
-      </w:r>
-      <w:r>
-        <w:t xml:space="preserve"> of problem setup</w:t>
-      </w:r>
-      <w:r>
-        <w:t xml:space="preserve">. For example, the economist could consider adding more macroeconomic series &amp; increasing k to detect for more complicated regimes (e.g. high GDP growth, lower unemployment &amp; higher inflation). Recessions are defined by GDP; another application would be </w:t>
-      </w:r>
-      <w:r>
-        <w:lastRenderedPageBreak/>
-        <w:t>to see if different economic indicators, like manufacturing/trade data, could be used to pick up recessions</w:t>
-      </w:r>
-      <w:r>
-        <w:t xml:space="preserve"> (or even s</w:t>
-      </w:r>
-      <w:r>
-        <w:t xml:space="preserve">erve as leading indicators </w:t>
-      </w:r>
-      <w:r>
-        <w:t>of recessions when</w:t>
-      </w:r>
-      <w:r>
-        <w:t xml:space="preserve"> the series are</w:t>
-      </w:r>
-      <w:r>
-        <w:t xml:space="preserve"> considered together)</w:t>
-      </w:r>
-      <w:r>
-        <w:t>.</w:t>
-      </w:r>
-    </w:p>
-    <w:p>
-      <w:r>
-        <w:t>To do analysis on 1 centroid of the data, conditional sample definitions can be made:</w:t>
+        <w:t>Program:</w:t>
       </w:r>
     </w:p>
     <w:tbl>
@@ -2475,6 +1474,1193 @@
               <w:adjustRightInd w:val="0"/>
               <w:rPr>
                 <w:rFonts w:ascii="Arial" w:hAnsi="Arial" w:cs="Arial"/>
+                <w:sz w:val="18"/>
+                <w:szCs w:val="18"/>
+              </w:rPr>
+            </w:pPr>
+            <w:r>
+              <w:rPr>
+                <w:rFonts w:ascii="Arial" w:hAnsi="Arial" w:cs="Arial"/>
+                <w:color w:val="009600"/>
+                <w:sz w:val="18"/>
+                <w:szCs w:val="18"/>
+              </w:rPr>
+              <w:t>' create an annual workfile</w:t>
+            </w:r>
+          </w:p>
+          <w:p>
+            <w:pPr>
+              <w:tabs>
+                <w:tab w:val="left" w:pos="0"/>
+                <w:tab w:val="left" w:pos="410"/>
+                <w:tab w:val="left" w:pos="820"/>
+                <w:tab w:val="left" w:pos="1230"/>
+                <w:tab w:val="left" w:pos="1640"/>
+                <w:tab w:val="left" w:pos="2050"/>
+                <w:tab w:val="left" w:pos="2460"/>
+                <w:tab w:val="left" w:pos="2870"/>
+                <w:tab w:val="left" w:pos="3280"/>
+                <w:tab w:val="left" w:pos="3690"/>
+                <w:tab w:val="left" w:pos="4100"/>
+                <w:tab w:val="left" w:pos="4510"/>
+                <w:tab w:val="left" w:pos="4920"/>
+                <w:tab w:val="left" w:pos="5330"/>
+                <w:tab w:val="left" w:pos="5740"/>
+                <w:tab w:val="left" w:pos="6150"/>
+                <w:tab w:val="left" w:pos="6560"/>
+                <w:tab w:val="left" w:pos="6970"/>
+                <w:tab w:val="left" w:pos="7380"/>
+                <w:tab w:val="left" w:pos="7790"/>
+                <w:tab w:val="left" w:pos="8200"/>
+                <w:tab w:val="left" w:pos="8610"/>
+                <w:tab w:val="left" w:pos="9020"/>
+                <w:tab w:val="left" w:pos="9430"/>
+                <w:tab w:val="left" w:pos="9840"/>
+                <w:tab w:val="left" w:pos="10250"/>
+                <w:tab w:val="left" w:pos="10660"/>
+                <w:tab w:val="left" w:pos="11070"/>
+                <w:tab w:val="left" w:pos="11480"/>
+                <w:tab w:val="left" w:pos="11890"/>
+                <w:tab w:val="left" w:pos="12300"/>
+                <w:tab w:val="left" w:pos="12710"/>
+              </w:tabs>
+              <w:autoSpaceDE w:val="0"/>
+              <w:autoSpaceDN w:val="0"/>
+              <w:adjustRightInd w:val="0"/>
+              <w:rPr>
+                <w:rFonts w:ascii="Arial" w:hAnsi="Arial" w:cs="Arial"/>
+                <w:sz w:val="18"/>
+                <w:szCs w:val="18"/>
+              </w:rPr>
+            </w:pPr>
+            <w:r>
+              <w:rPr>
+                <w:rFonts w:ascii="Arial" w:hAnsi="Arial" w:cs="Arial"/>
+                <w:sz w:val="18"/>
+                <w:szCs w:val="18"/>
+              </w:rPr>
+              <w:t>wfcreate(wf=k_means_example, page=DATA_A) a 1975 2016</w:t>
+            </w:r>
+          </w:p>
+          <w:p>
+            <w:pPr>
+              <w:tabs>
+                <w:tab w:val="left" w:pos="0"/>
+                <w:tab w:val="left" w:pos="410"/>
+                <w:tab w:val="left" w:pos="820"/>
+                <w:tab w:val="left" w:pos="1230"/>
+                <w:tab w:val="left" w:pos="1640"/>
+                <w:tab w:val="left" w:pos="2050"/>
+                <w:tab w:val="left" w:pos="2460"/>
+                <w:tab w:val="left" w:pos="2870"/>
+                <w:tab w:val="left" w:pos="3280"/>
+                <w:tab w:val="left" w:pos="3690"/>
+                <w:tab w:val="left" w:pos="4100"/>
+                <w:tab w:val="left" w:pos="4510"/>
+                <w:tab w:val="left" w:pos="4920"/>
+                <w:tab w:val="left" w:pos="5330"/>
+                <w:tab w:val="left" w:pos="5740"/>
+                <w:tab w:val="left" w:pos="6150"/>
+                <w:tab w:val="left" w:pos="6560"/>
+                <w:tab w:val="left" w:pos="6970"/>
+                <w:tab w:val="left" w:pos="7380"/>
+                <w:tab w:val="left" w:pos="7790"/>
+                <w:tab w:val="left" w:pos="8200"/>
+                <w:tab w:val="left" w:pos="8610"/>
+                <w:tab w:val="left" w:pos="9020"/>
+                <w:tab w:val="left" w:pos="9430"/>
+                <w:tab w:val="left" w:pos="9840"/>
+                <w:tab w:val="left" w:pos="10250"/>
+                <w:tab w:val="left" w:pos="10660"/>
+                <w:tab w:val="left" w:pos="11070"/>
+                <w:tab w:val="left" w:pos="11480"/>
+                <w:tab w:val="left" w:pos="11890"/>
+                <w:tab w:val="left" w:pos="12300"/>
+                <w:tab w:val="left" w:pos="12710"/>
+              </w:tabs>
+              <w:autoSpaceDE w:val="0"/>
+              <w:autoSpaceDN w:val="0"/>
+              <w:adjustRightInd w:val="0"/>
+              <w:rPr>
+                <w:rFonts w:ascii="Arial" w:hAnsi="Arial" w:cs="Arial"/>
+                <w:color w:val="009600"/>
+                <w:sz w:val="18"/>
+                <w:szCs w:val="18"/>
+              </w:rPr>
+            </w:pPr>
+          </w:p>
+          <w:p>
+            <w:pPr>
+              <w:tabs>
+                <w:tab w:val="left" w:pos="0"/>
+                <w:tab w:val="left" w:pos="410"/>
+                <w:tab w:val="left" w:pos="820"/>
+                <w:tab w:val="left" w:pos="1230"/>
+                <w:tab w:val="left" w:pos="1640"/>
+                <w:tab w:val="left" w:pos="2050"/>
+                <w:tab w:val="left" w:pos="2460"/>
+                <w:tab w:val="left" w:pos="2870"/>
+                <w:tab w:val="left" w:pos="3280"/>
+                <w:tab w:val="left" w:pos="3690"/>
+                <w:tab w:val="left" w:pos="4100"/>
+                <w:tab w:val="left" w:pos="4510"/>
+                <w:tab w:val="left" w:pos="4920"/>
+                <w:tab w:val="left" w:pos="5330"/>
+                <w:tab w:val="left" w:pos="5740"/>
+                <w:tab w:val="left" w:pos="6150"/>
+                <w:tab w:val="left" w:pos="6560"/>
+                <w:tab w:val="left" w:pos="6970"/>
+                <w:tab w:val="left" w:pos="7380"/>
+                <w:tab w:val="left" w:pos="7790"/>
+                <w:tab w:val="left" w:pos="8200"/>
+                <w:tab w:val="left" w:pos="8610"/>
+                <w:tab w:val="left" w:pos="9020"/>
+                <w:tab w:val="left" w:pos="9430"/>
+                <w:tab w:val="left" w:pos="9840"/>
+                <w:tab w:val="left" w:pos="10250"/>
+                <w:tab w:val="left" w:pos="10660"/>
+                <w:tab w:val="left" w:pos="11070"/>
+                <w:tab w:val="left" w:pos="11480"/>
+                <w:tab w:val="left" w:pos="11890"/>
+                <w:tab w:val="left" w:pos="12300"/>
+                <w:tab w:val="left" w:pos="12710"/>
+              </w:tabs>
+              <w:autoSpaceDE w:val="0"/>
+              <w:autoSpaceDN w:val="0"/>
+              <w:adjustRightInd w:val="0"/>
+              <w:rPr>
+                <w:rFonts w:ascii="Arial" w:hAnsi="Arial" w:cs="Arial"/>
+                <w:color w:val="009600"/>
+                <w:sz w:val="18"/>
+                <w:szCs w:val="18"/>
+              </w:rPr>
+            </w:pPr>
+            <w:r>
+              <w:rPr>
+                <w:rFonts w:ascii="Arial" w:hAnsi="Arial" w:cs="Arial"/>
+                <w:color w:val="009600"/>
+                <w:sz w:val="18"/>
+                <w:szCs w:val="18"/>
+              </w:rPr>
+              <w:t>' fetch series (accessed via FRED API)</w:t>
+            </w:r>
+          </w:p>
+          <w:p>
+            <w:pPr>
+              <w:tabs>
+                <w:tab w:val="left" w:pos="0"/>
+                <w:tab w:val="left" w:pos="410"/>
+                <w:tab w:val="left" w:pos="820"/>
+                <w:tab w:val="left" w:pos="1230"/>
+                <w:tab w:val="left" w:pos="1640"/>
+                <w:tab w:val="left" w:pos="2050"/>
+                <w:tab w:val="left" w:pos="2460"/>
+                <w:tab w:val="left" w:pos="2870"/>
+                <w:tab w:val="left" w:pos="3280"/>
+                <w:tab w:val="left" w:pos="3690"/>
+                <w:tab w:val="left" w:pos="4100"/>
+                <w:tab w:val="left" w:pos="4510"/>
+                <w:tab w:val="left" w:pos="4920"/>
+                <w:tab w:val="left" w:pos="5330"/>
+                <w:tab w:val="left" w:pos="5740"/>
+                <w:tab w:val="left" w:pos="6150"/>
+                <w:tab w:val="left" w:pos="6560"/>
+                <w:tab w:val="left" w:pos="6970"/>
+                <w:tab w:val="left" w:pos="7380"/>
+                <w:tab w:val="left" w:pos="7790"/>
+                <w:tab w:val="left" w:pos="8200"/>
+                <w:tab w:val="left" w:pos="8610"/>
+                <w:tab w:val="left" w:pos="9020"/>
+                <w:tab w:val="left" w:pos="9430"/>
+                <w:tab w:val="left" w:pos="9840"/>
+                <w:tab w:val="left" w:pos="10250"/>
+                <w:tab w:val="left" w:pos="10660"/>
+                <w:tab w:val="left" w:pos="11070"/>
+                <w:tab w:val="left" w:pos="11480"/>
+                <w:tab w:val="left" w:pos="11890"/>
+                <w:tab w:val="left" w:pos="12300"/>
+                <w:tab w:val="left" w:pos="12710"/>
+              </w:tabs>
+              <w:autoSpaceDE w:val="0"/>
+              <w:autoSpaceDN w:val="0"/>
+              <w:adjustRightInd w:val="0"/>
+              <w:rPr>
+                <w:rFonts w:ascii="Arial" w:hAnsi="Arial" w:cs="Arial"/>
+                <w:sz w:val="18"/>
+                <w:szCs w:val="18"/>
+              </w:rPr>
+            </w:pPr>
+            <w:r>
+              <w:rPr>
+                <w:rFonts w:ascii="Arial" w:hAnsi="Arial" w:cs="Arial"/>
+                <w:color w:val="009600"/>
+                <w:sz w:val="18"/>
+                <w:szCs w:val="18"/>
+              </w:rPr>
+              <w:t>' a) unemployment rate</w:t>
+            </w:r>
+          </w:p>
+          <w:p>
+            <w:pPr>
+              <w:tabs>
+                <w:tab w:val="left" w:pos="0"/>
+                <w:tab w:val="left" w:pos="410"/>
+                <w:tab w:val="left" w:pos="820"/>
+                <w:tab w:val="left" w:pos="1230"/>
+                <w:tab w:val="left" w:pos="1640"/>
+                <w:tab w:val="left" w:pos="2050"/>
+                <w:tab w:val="left" w:pos="2460"/>
+                <w:tab w:val="left" w:pos="2870"/>
+                <w:tab w:val="left" w:pos="3280"/>
+                <w:tab w:val="left" w:pos="3690"/>
+                <w:tab w:val="left" w:pos="4100"/>
+                <w:tab w:val="left" w:pos="4510"/>
+                <w:tab w:val="left" w:pos="4920"/>
+                <w:tab w:val="left" w:pos="5330"/>
+                <w:tab w:val="left" w:pos="5740"/>
+                <w:tab w:val="left" w:pos="6150"/>
+                <w:tab w:val="left" w:pos="6560"/>
+                <w:tab w:val="left" w:pos="6970"/>
+                <w:tab w:val="left" w:pos="7380"/>
+                <w:tab w:val="left" w:pos="7790"/>
+                <w:tab w:val="left" w:pos="8200"/>
+                <w:tab w:val="left" w:pos="8610"/>
+                <w:tab w:val="left" w:pos="9020"/>
+                <w:tab w:val="left" w:pos="9430"/>
+                <w:tab w:val="left" w:pos="9840"/>
+                <w:tab w:val="left" w:pos="10250"/>
+                <w:tab w:val="left" w:pos="10660"/>
+                <w:tab w:val="left" w:pos="11070"/>
+                <w:tab w:val="left" w:pos="11480"/>
+                <w:tab w:val="left" w:pos="11890"/>
+                <w:tab w:val="left" w:pos="12300"/>
+                <w:tab w:val="left" w:pos="12710"/>
+              </w:tabs>
+              <w:autoSpaceDE w:val="0"/>
+              <w:autoSpaceDN w:val="0"/>
+              <w:adjustRightInd w:val="0"/>
+              <w:rPr>
+                <w:rFonts w:ascii="Arial" w:hAnsi="Arial" w:cs="Arial"/>
+                <w:sz w:val="18"/>
+                <w:szCs w:val="18"/>
+              </w:rPr>
+            </w:pPr>
+            <w:r>
+              <w:rPr>
+                <w:rFonts w:ascii="Arial" w:hAnsi="Arial" w:cs="Arial"/>
+                <w:sz w:val="18"/>
+                <w:szCs w:val="18"/>
+              </w:rPr>
+              <w:t>fetch fred::unrate</w:t>
+            </w:r>
+          </w:p>
+          <w:p>
+            <w:pPr>
+              <w:tabs>
+                <w:tab w:val="left" w:pos="0"/>
+                <w:tab w:val="left" w:pos="410"/>
+                <w:tab w:val="left" w:pos="820"/>
+                <w:tab w:val="left" w:pos="1230"/>
+                <w:tab w:val="left" w:pos="1640"/>
+                <w:tab w:val="left" w:pos="2050"/>
+                <w:tab w:val="left" w:pos="2460"/>
+                <w:tab w:val="left" w:pos="2870"/>
+                <w:tab w:val="left" w:pos="3280"/>
+                <w:tab w:val="left" w:pos="3690"/>
+                <w:tab w:val="left" w:pos="4100"/>
+                <w:tab w:val="left" w:pos="4510"/>
+                <w:tab w:val="left" w:pos="4920"/>
+                <w:tab w:val="left" w:pos="5330"/>
+                <w:tab w:val="left" w:pos="5740"/>
+                <w:tab w:val="left" w:pos="6150"/>
+                <w:tab w:val="left" w:pos="6560"/>
+                <w:tab w:val="left" w:pos="6970"/>
+                <w:tab w:val="left" w:pos="7380"/>
+                <w:tab w:val="left" w:pos="7790"/>
+                <w:tab w:val="left" w:pos="8200"/>
+                <w:tab w:val="left" w:pos="8610"/>
+                <w:tab w:val="left" w:pos="9020"/>
+                <w:tab w:val="left" w:pos="9430"/>
+                <w:tab w:val="left" w:pos="9840"/>
+                <w:tab w:val="left" w:pos="10250"/>
+                <w:tab w:val="left" w:pos="10660"/>
+                <w:tab w:val="left" w:pos="11070"/>
+                <w:tab w:val="left" w:pos="11480"/>
+                <w:tab w:val="left" w:pos="11890"/>
+                <w:tab w:val="left" w:pos="12300"/>
+                <w:tab w:val="left" w:pos="12710"/>
+              </w:tabs>
+              <w:autoSpaceDE w:val="0"/>
+              <w:autoSpaceDN w:val="0"/>
+              <w:adjustRightInd w:val="0"/>
+              <w:rPr>
+                <w:rFonts w:ascii="Arial" w:hAnsi="Arial" w:cs="Arial"/>
+                <w:color w:val="009600"/>
+                <w:sz w:val="18"/>
+                <w:szCs w:val="18"/>
+              </w:rPr>
+            </w:pPr>
+            <w:r>
+              <w:rPr>
+                <w:rFonts w:ascii="Arial" w:hAnsi="Arial" w:cs="Arial"/>
+                <w:color w:val="009600"/>
+                <w:sz w:val="18"/>
+                <w:szCs w:val="18"/>
+              </w:rPr>
+              <w:t>' b) gdp yoy</w:t>
+            </w:r>
+          </w:p>
+          <w:p>
+            <w:pPr>
+              <w:tabs>
+                <w:tab w:val="left" w:pos="0"/>
+                <w:tab w:val="left" w:pos="410"/>
+                <w:tab w:val="left" w:pos="820"/>
+                <w:tab w:val="left" w:pos="1230"/>
+                <w:tab w:val="left" w:pos="1640"/>
+                <w:tab w:val="left" w:pos="2050"/>
+                <w:tab w:val="left" w:pos="2460"/>
+                <w:tab w:val="left" w:pos="2870"/>
+                <w:tab w:val="left" w:pos="3280"/>
+                <w:tab w:val="left" w:pos="3690"/>
+                <w:tab w:val="left" w:pos="4100"/>
+                <w:tab w:val="left" w:pos="4510"/>
+                <w:tab w:val="left" w:pos="4920"/>
+                <w:tab w:val="left" w:pos="5330"/>
+                <w:tab w:val="left" w:pos="5740"/>
+                <w:tab w:val="left" w:pos="6150"/>
+                <w:tab w:val="left" w:pos="6560"/>
+                <w:tab w:val="left" w:pos="6970"/>
+                <w:tab w:val="left" w:pos="7380"/>
+                <w:tab w:val="left" w:pos="7790"/>
+                <w:tab w:val="left" w:pos="8200"/>
+                <w:tab w:val="left" w:pos="8610"/>
+                <w:tab w:val="left" w:pos="9020"/>
+                <w:tab w:val="left" w:pos="9430"/>
+                <w:tab w:val="left" w:pos="9840"/>
+                <w:tab w:val="left" w:pos="10250"/>
+                <w:tab w:val="left" w:pos="10660"/>
+                <w:tab w:val="left" w:pos="11070"/>
+                <w:tab w:val="left" w:pos="11480"/>
+                <w:tab w:val="left" w:pos="11890"/>
+                <w:tab w:val="left" w:pos="12300"/>
+                <w:tab w:val="left" w:pos="12710"/>
+              </w:tabs>
+              <w:autoSpaceDE w:val="0"/>
+              <w:autoSpaceDN w:val="0"/>
+              <w:adjustRightInd w:val="0"/>
+              <w:rPr>
+                <w:rFonts w:ascii="Arial" w:hAnsi="Arial" w:cs="Arial"/>
+                <w:sz w:val="18"/>
+                <w:szCs w:val="18"/>
+              </w:rPr>
+            </w:pPr>
+            <w:r>
+              <w:rPr>
+                <w:rFonts w:ascii="Arial" w:hAnsi="Arial" w:cs="Arial"/>
+                <w:sz w:val="18"/>
+                <w:szCs w:val="18"/>
+              </w:rPr>
+              <w:t>fetch fred::a191ro1q156nbea</w:t>
+            </w:r>
+          </w:p>
+          <w:p>
+            <w:pPr>
+              <w:tabs>
+                <w:tab w:val="left" w:pos="0"/>
+                <w:tab w:val="left" w:pos="410"/>
+                <w:tab w:val="left" w:pos="820"/>
+                <w:tab w:val="left" w:pos="1230"/>
+                <w:tab w:val="left" w:pos="1640"/>
+                <w:tab w:val="left" w:pos="2050"/>
+                <w:tab w:val="left" w:pos="2460"/>
+                <w:tab w:val="left" w:pos="2870"/>
+                <w:tab w:val="left" w:pos="3280"/>
+                <w:tab w:val="left" w:pos="3690"/>
+                <w:tab w:val="left" w:pos="4100"/>
+                <w:tab w:val="left" w:pos="4510"/>
+                <w:tab w:val="left" w:pos="4920"/>
+                <w:tab w:val="left" w:pos="5330"/>
+                <w:tab w:val="left" w:pos="5740"/>
+                <w:tab w:val="left" w:pos="6150"/>
+                <w:tab w:val="left" w:pos="6560"/>
+                <w:tab w:val="left" w:pos="6970"/>
+                <w:tab w:val="left" w:pos="7380"/>
+                <w:tab w:val="left" w:pos="7790"/>
+                <w:tab w:val="left" w:pos="8200"/>
+                <w:tab w:val="left" w:pos="8610"/>
+                <w:tab w:val="left" w:pos="9020"/>
+                <w:tab w:val="left" w:pos="9430"/>
+                <w:tab w:val="left" w:pos="9840"/>
+                <w:tab w:val="left" w:pos="10250"/>
+                <w:tab w:val="left" w:pos="10660"/>
+                <w:tab w:val="left" w:pos="11070"/>
+                <w:tab w:val="left" w:pos="11480"/>
+                <w:tab w:val="left" w:pos="11890"/>
+                <w:tab w:val="left" w:pos="12300"/>
+                <w:tab w:val="left" w:pos="12710"/>
+              </w:tabs>
+              <w:autoSpaceDE w:val="0"/>
+              <w:autoSpaceDN w:val="0"/>
+              <w:adjustRightInd w:val="0"/>
+              <w:rPr>
+                <w:rFonts w:ascii="Arial" w:hAnsi="Arial" w:cs="Arial"/>
+                <w:sz w:val="18"/>
+                <w:szCs w:val="18"/>
+              </w:rPr>
+            </w:pPr>
+            <w:r>
+              <w:rPr>
+                <w:rFonts w:ascii="Arial" w:hAnsi="Arial" w:cs="Arial"/>
+                <w:sz w:val="18"/>
+                <w:szCs w:val="18"/>
+              </w:rPr>
+              <w:tab/>
+              <w:t>rename a191ro1q156nbea gdp_yoy</w:t>
+            </w:r>
+          </w:p>
+          <w:p>
+            <w:pPr>
+              <w:tabs>
+                <w:tab w:val="left" w:pos="0"/>
+                <w:tab w:val="left" w:pos="410"/>
+                <w:tab w:val="left" w:pos="820"/>
+                <w:tab w:val="left" w:pos="1230"/>
+                <w:tab w:val="left" w:pos="1640"/>
+                <w:tab w:val="left" w:pos="2050"/>
+                <w:tab w:val="left" w:pos="2460"/>
+                <w:tab w:val="left" w:pos="2870"/>
+                <w:tab w:val="left" w:pos="3280"/>
+                <w:tab w:val="left" w:pos="3690"/>
+                <w:tab w:val="left" w:pos="4100"/>
+                <w:tab w:val="left" w:pos="4510"/>
+                <w:tab w:val="left" w:pos="4920"/>
+                <w:tab w:val="left" w:pos="5330"/>
+                <w:tab w:val="left" w:pos="5740"/>
+                <w:tab w:val="left" w:pos="6150"/>
+                <w:tab w:val="left" w:pos="6560"/>
+                <w:tab w:val="left" w:pos="6970"/>
+                <w:tab w:val="left" w:pos="7380"/>
+                <w:tab w:val="left" w:pos="7790"/>
+                <w:tab w:val="left" w:pos="8200"/>
+                <w:tab w:val="left" w:pos="8610"/>
+                <w:tab w:val="left" w:pos="9020"/>
+                <w:tab w:val="left" w:pos="9430"/>
+                <w:tab w:val="left" w:pos="9840"/>
+                <w:tab w:val="left" w:pos="10250"/>
+                <w:tab w:val="left" w:pos="10660"/>
+                <w:tab w:val="left" w:pos="11070"/>
+                <w:tab w:val="left" w:pos="11480"/>
+                <w:tab w:val="left" w:pos="11890"/>
+                <w:tab w:val="left" w:pos="12300"/>
+                <w:tab w:val="left" w:pos="12710"/>
+              </w:tabs>
+              <w:autoSpaceDE w:val="0"/>
+              <w:autoSpaceDN w:val="0"/>
+              <w:adjustRightInd w:val="0"/>
+              <w:rPr>
+                <w:rFonts w:ascii="Arial" w:hAnsi="Arial" w:cs="Arial"/>
+                <w:color w:val="009600"/>
+                <w:sz w:val="18"/>
+                <w:szCs w:val="18"/>
+              </w:rPr>
+            </w:pPr>
+            <w:r>
+              <w:rPr>
+                <w:rFonts w:ascii="Arial" w:hAnsi="Arial" w:cs="Arial"/>
+                <w:color w:val="009600"/>
+                <w:sz w:val="18"/>
+                <w:szCs w:val="18"/>
+              </w:rPr>
+              <w:t>' c) cpi yoy</w:t>
+            </w:r>
+          </w:p>
+          <w:p>
+            <w:pPr>
+              <w:tabs>
+                <w:tab w:val="left" w:pos="0"/>
+                <w:tab w:val="left" w:pos="410"/>
+                <w:tab w:val="left" w:pos="820"/>
+                <w:tab w:val="left" w:pos="1230"/>
+                <w:tab w:val="left" w:pos="1640"/>
+                <w:tab w:val="left" w:pos="2050"/>
+                <w:tab w:val="left" w:pos="2460"/>
+                <w:tab w:val="left" w:pos="2870"/>
+                <w:tab w:val="left" w:pos="3280"/>
+                <w:tab w:val="left" w:pos="3690"/>
+                <w:tab w:val="left" w:pos="4100"/>
+                <w:tab w:val="left" w:pos="4510"/>
+                <w:tab w:val="left" w:pos="4920"/>
+                <w:tab w:val="left" w:pos="5330"/>
+                <w:tab w:val="left" w:pos="5740"/>
+                <w:tab w:val="left" w:pos="6150"/>
+                <w:tab w:val="left" w:pos="6560"/>
+                <w:tab w:val="left" w:pos="6970"/>
+                <w:tab w:val="left" w:pos="7380"/>
+                <w:tab w:val="left" w:pos="7790"/>
+                <w:tab w:val="left" w:pos="8200"/>
+                <w:tab w:val="left" w:pos="8610"/>
+                <w:tab w:val="left" w:pos="9020"/>
+                <w:tab w:val="left" w:pos="9430"/>
+                <w:tab w:val="left" w:pos="9840"/>
+                <w:tab w:val="left" w:pos="10250"/>
+                <w:tab w:val="left" w:pos="10660"/>
+                <w:tab w:val="left" w:pos="11070"/>
+                <w:tab w:val="left" w:pos="11480"/>
+                <w:tab w:val="left" w:pos="11890"/>
+                <w:tab w:val="left" w:pos="12300"/>
+                <w:tab w:val="left" w:pos="12710"/>
+              </w:tabs>
+              <w:autoSpaceDE w:val="0"/>
+              <w:autoSpaceDN w:val="0"/>
+              <w:adjustRightInd w:val="0"/>
+              <w:rPr>
+                <w:rFonts w:ascii="Arial" w:hAnsi="Arial" w:cs="Arial"/>
+                <w:sz w:val="18"/>
+                <w:szCs w:val="18"/>
+              </w:rPr>
+            </w:pPr>
+            <w:r>
+              <w:rPr>
+                <w:rFonts w:ascii="Arial" w:hAnsi="Arial" w:cs="Arial"/>
+                <w:sz w:val="18"/>
+                <w:szCs w:val="18"/>
+              </w:rPr>
+              <w:t>fetch fred::cpiaucns</w:t>
+            </w:r>
+          </w:p>
+          <w:p>
+            <w:pPr>
+              <w:tabs>
+                <w:tab w:val="left" w:pos="0"/>
+                <w:tab w:val="left" w:pos="410"/>
+                <w:tab w:val="left" w:pos="820"/>
+                <w:tab w:val="left" w:pos="1230"/>
+                <w:tab w:val="left" w:pos="1640"/>
+                <w:tab w:val="left" w:pos="2050"/>
+                <w:tab w:val="left" w:pos="2460"/>
+                <w:tab w:val="left" w:pos="2870"/>
+                <w:tab w:val="left" w:pos="3280"/>
+                <w:tab w:val="left" w:pos="3690"/>
+                <w:tab w:val="left" w:pos="4100"/>
+                <w:tab w:val="left" w:pos="4510"/>
+                <w:tab w:val="left" w:pos="4920"/>
+                <w:tab w:val="left" w:pos="5330"/>
+                <w:tab w:val="left" w:pos="5740"/>
+                <w:tab w:val="left" w:pos="6150"/>
+                <w:tab w:val="left" w:pos="6560"/>
+                <w:tab w:val="left" w:pos="6970"/>
+                <w:tab w:val="left" w:pos="7380"/>
+                <w:tab w:val="left" w:pos="7790"/>
+                <w:tab w:val="left" w:pos="8200"/>
+                <w:tab w:val="left" w:pos="8610"/>
+                <w:tab w:val="left" w:pos="9020"/>
+                <w:tab w:val="left" w:pos="9430"/>
+                <w:tab w:val="left" w:pos="9840"/>
+                <w:tab w:val="left" w:pos="10250"/>
+                <w:tab w:val="left" w:pos="10660"/>
+                <w:tab w:val="left" w:pos="11070"/>
+                <w:tab w:val="left" w:pos="11480"/>
+                <w:tab w:val="left" w:pos="11890"/>
+                <w:tab w:val="left" w:pos="12300"/>
+                <w:tab w:val="left" w:pos="12710"/>
+              </w:tabs>
+              <w:autoSpaceDE w:val="0"/>
+              <w:autoSpaceDN w:val="0"/>
+              <w:adjustRightInd w:val="0"/>
+              <w:rPr>
+                <w:rFonts w:ascii="Arial" w:hAnsi="Arial" w:cs="Arial"/>
+                <w:sz w:val="18"/>
+                <w:szCs w:val="18"/>
+              </w:rPr>
+            </w:pPr>
+            <w:r>
+              <w:rPr>
+                <w:rFonts w:ascii="Arial" w:hAnsi="Arial" w:cs="Arial"/>
+                <w:sz w:val="18"/>
+                <w:szCs w:val="18"/>
+              </w:rPr>
+              <w:tab/>
+              <w:t>series cpi_yoy = @pcy(cpiaucns)</w:t>
+            </w:r>
+          </w:p>
+          <w:p>
+            <w:pPr>
+              <w:tabs>
+                <w:tab w:val="left" w:pos="0"/>
+                <w:tab w:val="left" w:pos="410"/>
+                <w:tab w:val="left" w:pos="820"/>
+                <w:tab w:val="left" w:pos="1230"/>
+                <w:tab w:val="left" w:pos="1640"/>
+                <w:tab w:val="left" w:pos="2050"/>
+                <w:tab w:val="left" w:pos="2460"/>
+                <w:tab w:val="left" w:pos="2870"/>
+                <w:tab w:val="left" w:pos="3280"/>
+                <w:tab w:val="left" w:pos="3690"/>
+                <w:tab w:val="left" w:pos="4100"/>
+                <w:tab w:val="left" w:pos="4510"/>
+                <w:tab w:val="left" w:pos="4920"/>
+                <w:tab w:val="left" w:pos="5330"/>
+                <w:tab w:val="left" w:pos="5740"/>
+                <w:tab w:val="left" w:pos="6150"/>
+                <w:tab w:val="left" w:pos="6560"/>
+                <w:tab w:val="left" w:pos="6970"/>
+                <w:tab w:val="left" w:pos="7380"/>
+                <w:tab w:val="left" w:pos="7790"/>
+                <w:tab w:val="left" w:pos="8200"/>
+                <w:tab w:val="left" w:pos="8610"/>
+                <w:tab w:val="left" w:pos="9020"/>
+                <w:tab w:val="left" w:pos="9430"/>
+                <w:tab w:val="left" w:pos="9840"/>
+                <w:tab w:val="left" w:pos="10250"/>
+                <w:tab w:val="left" w:pos="10660"/>
+                <w:tab w:val="left" w:pos="11070"/>
+                <w:tab w:val="left" w:pos="11480"/>
+                <w:tab w:val="left" w:pos="11890"/>
+                <w:tab w:val="left" w:pos="12300"/>
+                <w:tab w:val="left" w:pos="12710"/>
+              </w:tabs>
+              <w:autoSpaceDE w:val="0"/>
+              <w:autoSpaceDN w:val="0"/>
+              <w:adjustRightInd w:val="0"/>
+              <w:rPr>
+                <w:rFonts w:ascii="Arial" w:hAnsi="Arial" w:cs="Arial"/>
+                <w:sz w:val="18"/>
+                <w:szCs w:val="18"/>
+              </w:rPr>
+            </w:pPr>
+            <w:r>
+              <w:rPr>
+                <w:rFonts w:ascii="Arial" w:hAnsi="Arial" w:cs="Arial"/>
+                <w:sz w:val="18"/>
+                <w:szCs w:val="18"/>
+              </w:rPr>
+              <w:tab/>
+              <w:t>delete cpiaucns</w:t>
+            </w:r>
+          </w:p>
+          <w:p>
+            <w:pPr>
+              <w:tabs>
+                <w:tab w:val="left" w:pos="0"/>
+                <w:tab w:val="left" w:pos="410"/>
+                <w:tab w:val="left" w:pos="820"/>
+                <w:tab w:val="left" w:pos="1230"/>
+                <w:tab w:val="left" w:pos="1640"/>
+                <w:tab w:val="left" w:pos="2050"/>
+                <w:tab w:val="left" w:pos="2460"/>
+                <w:tab w:val="left" w:pos="2870"/>
+                <w:tab w:val="left" w:pos="3280"/>
+                <w:tab w:val="left" w:pos="3690"/>
+                <w:tab w:val="left" w:pos="4100"/>
+                <w:tab w:val="left" w:pos="4510"/>
+                <w:tab w:val="left" w:pos="4920"/>
+                <w:tab w:val="left" w:pos="5330"/>
+                <w:tab w:val="left" w:pos="5740"/>
+                <w:tab w:val="left" w:pos="6150"/>
+                <w:tab w:val="left" w:pos="6560"/>
+                <w:tab w:val="left" w:pos="6970"/>
+                <w:tab w:val="left" w:pos="7380"/>
+                <w:tab w:val="left" w:pos="7790"/>
+                <w:tab w:val="left" w:pos="8200"/>
+                <w:tab w:val="left" w:pos="8610"/>
+                <w:tab w:val="left" w:pos="9020"/>
+                <w:tab w:val="left" w:pos="9430"/>
+                <w:tab w:val="left" w:pos="9840"/>
+                <w:tab w:val="left" w:pos="10250"/>
+                <w:tab w:val="left" w:pos="10660"/>
+                <w:tab w:val="left" w:pos="11070"/>
+                <w:tab w:val="left" w:pos="11480"/>
+                <w:tab w:val="left" w:pos="11890"/>
+                <w:tab w:val="left" w:pos="12300"/>
+                <w:tab w:val="left" w:pos="12710"/>
+              </w:tabs>
+              <w:autoSpaceDE w:val="0"/>
+              <w:autoSpaceDN w:val="0"/>
+              <w:adjustRightInd w:val="0"/>
+              <w:rPr>
+                <w:rFonts w:ascii="Arial" w:hAnsi="Arial" w:cs="Arial"/>
+                <w:color w:val="DC0000"/>
+                <w:sz w:val="18"/>
+                <w:szCs w:val="18"/>
+              </w:rPr>
+            </w:pPr>
+          </w:p>
+          <w:p>
+            <w:pPr>
+              <w:tabs>
+                <w:tab w:val="left" w:pos="0"/>
+                <w:tab w:val="left" w:pos="410"/>
+                <w:tab w:val="left" w:pos="820"/>
+                <w:tab w:val="left" w:pos="1230"/>
+                <w:tab w:val="left" w:pos="1640"/>
+                <w:tab w:val="left" w:pos="2050"/>
+                <w:tab w:val="left" w:pos="2460"/>
+                <w:tab w:val="left" w:pos="2870"/>
+                <w:tab w:val="left" w:pos="3280"/>
+                <w:tab w:val="left" w:pos="3690"/>
+                <w:tab w:val="left" w:pos="4100"/>
+                <w:tab w:val="left" w:pos="4510"/>
+                <w:tab w:val="left" w:pos="4920"/>
+                <w:tab w:val="left" w:pos="5330"/>
+                <w:tab w:val="left" w:pos="5740"/>
+                <w:tab w:val="left" w:pos="6150"/>
+                <w:tab w:val="left" w:pos="6560"/>
+                <w:tab w:val="left" w:pos="6970"/>
+                <w:tab w:val="left" w:pos="7380"/>
+                <w:tab w:val="left" w:pos="7790"/>
+                <w:tab w:val="left" w:pos="8200"/>
+                <w:tab w:val="left" w:pos="8610"/>
+                <w:tab w:val="left" w:pos="9020"/>
+                <w:tab w:val="left" w:pos="9430"/>
+                <w:tab w:val="left" w:pos="9840"/>
+                <w:tab w:val="left" w:pos="10250"/>
+                <w:tab w:val="left" w:pos="10660"/>
+                <w:tab w:val="left" w:pos="11070"/>
+                <w:tab w:val="left" w:pos="11480"/>
+                <w:tab w:val="left" w:pos="11890"/>
+                <w:tab w:val="left" w:pos="12300"/>
+                <w:tab w:val="left" w:pos="12710"/>
+              </w:tabs>
+              <w:autoSpaceDE w:val="0"/>
+              <w:autoSpaceDN w:val="0"/>
+              <w:adjustRightInd w:val="0"/>
+              <w:rPr>
+                <w:rFonts w:ascii="Arial" w:hAnsi="Arial" w:cs="Arial"/>
+                <w:color w:val="DC0000"/>
+                <w:sz w:val="18"/>
+                <w:szCs w:val="18"/>
+              </w:rPr>
+            </w:pPr>
+            <w:r>
+              <w:rPr>
+                <w:rFonts w:ascii="Arial" w:hAnsi="Arial" w:cs="Arial"/>
+                <w:color w:val="009600"/>
+                <w:sz w:val="18"/>
+                <w:szCs w:val="18"/>
+              </w:rPr>
+              <w:t>' calculate 2 cluster centroids between 1975 &amp; 2016</w:t>
+            </w:r>
+          </w:p>
+          <w:p>
+            <w:pPr>
+              <w:tabs>
+                <w:tab w:val="left" w:pos="0"/>
+                <w:tab w:val="left" w:pos="410"/>
+                <w:tab w:val="left" w:pos="820"/>
+                <w:tab w:val="left" w:pos="1230"/>
+                <w:tab w:val="left" w:pos="1640"/>
+                <w:tab w:val="left" w:pos="2050"/>
+                <w:tab w:val="left" w:pos="2460"/>
+                <w:tab w:val="left" w:pos="2870"/>
+                <w:tab w:val="left" w:pos="3280"/>
+                <w:tab w:val="left" w:pos="3690"/>
+                <w:tab w:val="left" w:pos="4100"/>
+                <w:tab w:val="left" w:pos="4510"/>
+                <w:tab w:val="left" w:pos="4920"/>
+                <w:tab w:val="left" w:pos="5330"/>
+                <w:tab w:val="left" w:pos="5740"/>
+                <w:tab w:val="left" w:pos="6150"/>
+                <w:tab w:val="left" w:pos="6560"/>
+                <w:tab w:val="left" w:pos="6970"/>
+                <w:tab w:val="left" w:pos="7380"/>
+                <w:tab w:val="left" w:pos="7790"/>
+                <w:tab w:val="left" w:pos="8200"/>
+                <w:tab w:val="left" w:pos="8610"/>
+                <w:tab w:val="left" w:pos="9020"/>
+                <w:tab w:val="left" w:pos="9430"/>
+                <w:tab w:val="left" w:pos="9840"/>
+                <w:tab w:val="left" w:pos="10250"/>
+                <w:tab w:val="left" w:pos="10660"/>
+                <w:tab w:val="left" w:pos="11070"/>
+                <w:tab w:val="left" w:pos="11480"/>
+                <w:tab w:val="left" w:pos="11890"/>
+                <w:tab w:val="left" w:pos="12300"/>
+                <w:tab w:val="left" w:pos="12710"/>
+              </w:tabs>
+              <w:autoSpaceDE w:val="0"/>
+              <w:autoSpaceDN w:val="0"/>
+              <w:adjustRightInd w:val="0"/>
+              <w:rPr>
+                <w:rFonts w:ascii="Arial" w:hAnsi="Arial" w:cs="Arial"/>
+                <w:sz w:val="18"/>
+                <w:szCs w:val="18"/>
+              </w:rPr>
+            </w:pPr>
+            <w:r>
+              <w:rPr>
+                <w:rFonts w:ascii="Arial" w:hAnsi="Arial" w:cs="Arial"/>
+                <w:color w:val="0000FF"/>
+                <w:sz w:val="18"/>
+                <w:szCs w:val="18"/>
+              </w:rPr>
+              <w:t>exec</w:t>
+            </w:r>
+            <w:r>
+              <w:rPr>
+                <w:rFonts w:ascii="Arial" w:hAnsi="Arial" w:cs="Arial"/>
+                <w:sz w:val="18"/>
+                <w:szCs w:val="18"/>
+              </w:rPr>
+              <w:t xml:space="preserve"> .\..\kmeans.prg(k = 2)</w:t>
+            </w:r>
+          </w:p>
+          <w:p>
+            <w:pPr>
+              <w:rPr>
+                <w:i/>
+              </w:rPr>
+            </w:pPr>
+          </w:p>
+        </w:tc>
+      </w:tr>
+    </w:tbl>
+    <w:p>
+      <w:pPr>
+        <w:rPr>
+          <w:i/>
+        </w:rPr>
+      </w:pPr>
+    </w:p>
+    <w:p>
+      <w:pPr>
+        <w:rPr>
+          <w:b/>
+          <w:i/>
+        </w:rPr>
+      </w:pPr>
+      <w:r>
+        <w:rPr>
+          <w:b/>
+          <w:i/>
+        </w:rPr>
+        <w:t>Output:</w:t>
+      </w:r>
+    </w:p>
+    <w:p>
+      <w:r>
+        <w:t>a. series object</w:t>
+      </w:r>
+      <w:r>
+        <w:t xml:space="preserve"> (</w:t>
+      </w:r>
+      <w:r>
+        <w:rPr>
+          <w:i/>
+        </w:rPr>
+        <w:t>obs_cluster</w:t>
+      </w:r>
+      <w:r>
+        <w:t>)</w:t>
+      </w:r>
+      <w:r>
+        <w:t xml:space="preserve"> indicating which observations correspond to the 2 centroids</w:t>
+      </w:r>
+    </w:p>
+    <w:p>
+      <w:r>
+        <w:rPr>
+          <w:noProof/>
+        </w:rPr>
+        <w:drawing>
+          <wp:inline distT="0" distB="0" distL="0" distR="0">
+            <wp:extent cx="5943600" cy="1051600"/>
+            <wp:effectExtent l="0" t="0" r="0" b="0"/>
+            <wp:docPr id="1" name="Picture 1"/>
+            <wp:cNvGraphicFramePr>
+              <a:graphicFrameLocks xmlns:a="http://schemas.openxmlformats.org/drawingml/2006/main" noChangeAspect="1"/>
+            </wp:cNvGraphicFramePr>
+            <a:graphic xmlns:a="http://schemas.openxmlformats.org/drawingml/2006/main">
+              <a:graphicData uri="http://schemas.openxmlformats.org/drawingml/2006/picture">
+                <pic:pic xmlns:pic="http://schemas.openxmlformats.org/drawingml/2006/picture">
+                  <pic:nvPicPr>
+                    <pic:cNvPr id="0" name="Picture 1"/>
+                    <pic:cNvPicPr>
+                      <a:picLocks noChangeAspect="1" noChangeArrowheads="1"/>
+                    </pic:cNvPicPr>
+                  </pic:nvPicPr>
+                  <pic:blipFill>
+                    <a:blip r:embed="rId9">
+                      <a:extLst>
+                        <a:ext uri="{28A0092B-C50C-407E-A947-70E740481C1C}">
+                          <a14:useLocalDpi xmlns:a14="http://schemas.microsoft.com/office/drawing/2010/main" val="0"/>
+                        </a:ext>
+                      </a:extLst>
+                    </a:blip>
+                    <a:srcRect/>
+                    <a:stretch>
+                      <a:fillRect/>
+                    </a:stretch>
+                  </pic:blipFill>
+                  <pic:spPr bwMode="auto">
+                    <a:xfrm>
+                      <a:off x="0" y="0"/>
+                      <a:ext cx="5943600" cy="1051600"/>
+                    </a:xfrm>
+                    <a:prstGeom prst="rect">
+                      <a:avLst/>
+                    </a:prstGeom>
+                    <a:noFill/>
+                    <a:ln>
+                      <a:noFill/>
+                    </a:ln>
+                  </pic:spPr>
+                </pic:pic>
+              </a:graphicData>
+            </a:graphic>
+          </wp:inline>
+        </w:drawing>
+      </w:r>
+    </w:p>
+    <w:p>
+      <w:r>
+        <w:t>b. text file</w:t>
+      </w:r>
+      <w:r>
+        <w:t xml:space="preserve"> (</w:t>
+      </w:r>
+      <w:r>
+        <w:rPr>
+          <w:i/>
+        </w:rPr>
+        <w:t>kmeans_results01</w:t>
+      </w:r>
+      <w:r>
+        <w:t>)</w:t>
+      </w:r>
+      <w:r>
+        <w:t xml:space="preserve"> stating how mean of each series for each centroid compares to the series’ aggregate mean</w:t>
+      </w:r>
+    </w:p>
+    <w:p>
+      <w:r>
+        <w:rPr>
+          <w:noProof/>
+        </w:rPr>
+        <w:drawing>
+          <wp:inline distT="0" distB="0" distL="0" distR="0" wp14:anchorId="1A9DE4C7" wp14:editId="0A4AE7B2">
+            <wp:extent cx="3444616" cy="4997450"/>
+            <wp:effectExtent l="0" t="0" r="3810" b="0"/>
+            <wp:docPr id="2" name="Picture 2"/>
+            <wp:cNvGraphicFramePr>
+              <a:graphicFrameLocks xmlns:a="http://schemas.openxmlformats.org/drawingml/2006/main" noChangeAspect="1"/>
+            </wp:cNvGraphicFramePr>
+            <a:graphic xmlns:a="http://schemas.openxmlformats.org/drawingml/2006/main">
+              <a:graphicData uri="http://schemas.openxmlformats.org/drawingml/2006/picture">
+                <pic:pic xmlns:pic="http://schemas.openxmlformats.org/drawingml/2006/picture">
+                  <pic:nvPicPr>
+                    <pic:cNvPr id="1" name=""/>
+                    <pic:cNvPicPr/>
+                  </pic:nvPicPr>
+                  <pic:blipFill>
+                    <a:blip r:embed="rId10"/>
+                    <a:stretch>
+                      <a:fillRect/>
+                    </a:stretch>
+                  </pic:blipFill>
+                  <pic:spPr>
+                    <a:xfrm>
+                      <a:off x="0" y="0"/>
+                      <a:ext cx="3447690" cy="5001910"/>
+                    </a:xfrm>
+                    <a:prstGeom prst="rect">
+                      <a:avLst/>
+                    </a:prstGeom>
+                  </pic:spPr>
+                </pic:pic>
+              </a:graphicData>
+            </a:graphic>
+          </wp:inline>
+        </w:drawing>
+      </w:r>
+    </w:p>
+    <w:p>
+      <w:r>
+        <w:rPr>
+          <w:b/>
+          <w:i/>
+        </w:rPr>
+        <w:t>Analysis:</w:t>
+      </w:r>
+    </w:p>
+    <w:p>
+      <w:pPr>
+        <w:ind w:firstLine="720"/>
+      </w:pPr>
+      <w:r>
+        <w:lastRenderedPageBreak/>
+        <w:t>This k-means application looks at annual U.S. macroeconomic data between 1975 &amp; 2016. Level unemployment &amp; year-over-year percentage changes in real GDP &amp; the unemployment rate capture the state of the US macroeconomy over the past few decades. Choosing 2 clusters centroids means that there are going to be 2 states of the economy captured. Looking at the text file, we can see there i</w:t>
+      </w:r>
+      <w:r>
+        <w:t>s cluster 1 (higher GDP growth and</w:t>
+      </w:r>
+      <w:r>
+        <w:t xml:space="preserve"> lower</w:t>
+      </w:r>
+      <w:r>
+        <w:t xml:space="preserve"> unemployment level &amp; CPI growth</w:t>
+      </w:r>
+      <w:r>
+        <w:t>) a</w:t>
+      </w:r>
+      <w:r>
+        <w:t>nd cluster 2 (lower GDP growth and</w:t>
+      </w:r>
+      <w:r>
+        <w:t xml:space="preserve"> </w:t>
+      </w:r>
+      <w:r>
+        <w:t>higher unemployment level &amp; CPI growth)</w:t>
+      </w:r>
+      <w:r>
+        <w:t>, with these comparison to the overall mean derived from the text output</w:t>
+      </w:r>
+      <w:r>
+        <w:t>.</w:t>
+      </w:r>
+    </w:p>
+    <w:p>
+      <w:pPr>
+        <w:ind w:firstLine="720"/>
+      </w:pPr>
+      <w:r>
+        <w:t>These economic regimes correspond to understood macroeconomic U.S. history; observations from cluster 2 appear during periods of U.S. recession including in the early 1980s &amp; 1990s, the</w:t>
+      </w:r>
+      <w:r>
+        <w:t xml:space="preserve"> bursting of the tech bubble</w:t>
+      </w:r>
+      <w:r>
+        <w:t>, and the financial crisis</w:t>
+      </w:r>
+      <w:r>
+        <w:t xml:space="preserve"> (with more 2s in the financial crisis than the rest of the recessions here combined, highlighting the severity</w:t>
+      </w:r>
+      <w:r>
+        <w:t xml:space="preserve"> &amp; slow recovery</w:t>
+      </w:r>
+      <w:r>
+        <w:t>)</w:t>
+      </w:r>
+      <w:r>
+        <w:t>.</w:t>
+      </w:r>
+    </w:p>
+    <w:p>
+      <w:pPr>
+        <w:ind w:firstLine="720"/>
+      </w:pPr>
+      <w:r>
+        <w:t>This serves as a vindication of accuracy; more interesting applications require increased sophistication</w:t>
+      </w:r>
+      <w:r>
+        <w:t xml:space="preserve"> of problem setup</w:t>
+      </w:r>
+      <w:r>
+        <w:t>. For example, the economist could consider adding more macroeconomic series</w:t>
+      </w:r>
+      <w:r>
+        <w:t xml:space="preserve"> &amp; higher frequency and</w:t>
+      </w:r>
+      <w:r>
+        <w:t xml:space="preserve"> increasing k to detect for more complicated regimes (e.g. high GDP growth, lower unemployment &amp; higher inflation)</w:t>
+      </w:r>
+      <w:r>
+        <w:t>. Recessions are defined by GDP, so</w:t>
+      </w:r>
+      <w:r>
+        <w:t xml:space="preserve"> another application would be to</w:t>
+      </w:r>
+      <w:r>
+        <w:t xml:space="preserve"> remove GDP &amp;</w:t>
+      </w:r>
+      <w:r>
+        <w:t xml:space="preserve"> see if different economic indicators, like manufacturing/trade data, could be used to pick up recessions</w:t>
+      </w:r>
+      <w:r>
+        <w:t xml:space="preserve"> (or even s</w:t>
+      </w:r>
+      <w:r>
+        <w:t xml:space="preserve">erve as leading indicators </w:t>
+      </w:r>
+      <w:r>
+        <w:t>of recessions when</w:t>
+      </w:r>
+      <w:r>
+        <w:t xml:space="preserve"> the series are</w:t>
+      </w:r>
+      <w:r>
+        <w:t xml:space="preserve"> considered together)</w:t>
+      </w:r>
+      <w:r>
+        <w:t>.</w:t>
+      </w:r>
+    </w:p>
+    <w:p>
+      <w:r>
+        <w:t>To do analysis on 1 centroid of the data, conditiona</w:t>
+      </w:r>
+      <w:r>
+        <w:t>l sample definitions can be called</w:t>
+      </w:r>
+      <w:r>
+        <w:t>:</w:t>
+      </w:r>
+    </w:p>
+    <w:tbl>
+      <w:tblPr>
+        <w:tblStyle w:val="TableGrid"/>
+        <w:tblW w:w="0" w:type="auto"/>
+        <w:tblLook w:val="04A0" w:firstRow="1" w:lastRow="0" w:firstColumn="1" w:lastColumn="0" w:noHBand="0" w:noVBand="1"/>
+      </w:tblPr>
+      <w:tblGrid>
+        <w:gridCol w:w="9350"/>
+      </w:tblGrid>
+      <w:tr>
+        <w:tc>
+          <w:tcPr>
+            <w:tcW w:w="9350" w:type="dxa"/>
+          </w:tcPr>
+          <w:p>
+            <w:pPr>
+              <w:tabs>
+                <w:tab w:val="left" w:pos="0"/>
+                <w:tab w:val="left" w:pos="410"/>
+                <w:tab w:val="left" w:pos="820"/>
+                <w:tab w:val="left" w:pos="1230"/>
+                <w:tab w:val="left" w:pos="1640"/>
+                <w:tab w:val="left" w:pos="2050"/>
+                <w:tab w:val="left" w:pos="2460"/>
+                <w:tab w:val="left" w:pos="2870"/>
+                <w:tab w:val="left" w:pos="3280"/>
+                <w:tab w:val="left" w:pos="3690"/>
+                <w:tab w:val="left" w:pos="4100"/>
+                <w:tab w:val="left" w:pos="4510"/>
+                <w:tab w:val="left" w:pos="4920"/>
+                <w:tab w:val="left" w:pos="5330"/>
+                <w:tab w:val="left" w:pos="5740"/>
+                <w:tab w:val="left" w:pos="6150"/>
+                <w:tab w:val="left" w:pos="6560"/>
+                <w:tab w:val="left" w:pos="6970"/>
+                <w:tab w:val="left" w:pos="7380"/>
+                <w:tab w:val="left" w:pos="7790"/>
+                <w:tab w:val="left" w:pos="8200"/>
+                <w:tab w:val="left" w:pos="8610"/>
+                <w:tab w:val="left" w:pos="9020"/>
+                <w:tab w:val="left" w:pos="9430"/>
+                <w:tab w:val="left" w:pos="9840"/>
+                <w:tab w:val="left" w:pos="10250"/>
+                <w:tab w:val="left" w:pos="10660"/>
+                <w:tab w:val="left" w:pos="11070"/>
+                <w:tab w:val="left" w:pos="11480"/>
+                <w:tab w:val="left" w:pos="11890"/>
+                <w:tab w:val="left" w:pos="12300"/>
+                <w:tab w:val="left" w:pos="12710"/>
+              </w:tabs>
+              <w:autoSpaceDE w:val="0"/>
+              <w:autoSpaceDN w:val="0"/>
+              <w:adjustRightInd w:val="0"/>
+              <w:rPr>
+                <w:rFonts w:ascii="Arial" w:hAnsi="Arial" w:cs="Arial"/>
                 <w:color w:val="009600"/>
                 <w:sz w:val="18"/>
                 <w:szCs w:val="18"/>
@@ -2491,49 +2677,518 @@
             </w:r>
           </w:p>
           <w:p>
-            <w:proofErr w:type="spellStart"/>
             <w:r>
               <w:rPr>
                 <w:rFonts w:ascii="Arial" w:hAnsi="Arial" w:cs="Arial"/>
                 <w:sz w:val="18"/>
                 <w:szCs w:val="18"/>
               </w:rPr>
-              <w:t>smpl</w:t>
-            </w:r>
-            <w:proofErr w:type="spellEnd"/>
-            <w:r>
-              <w:rPr>
-                <w:rFonts w:ascii="Arial" w:hAnsi="Arial" w:cs="Arial"/>
-                <w:sz w:val="18"/>
-                <w:szCs w:val="18"/>
-              </w:rPr>
-              <w:t xml:space="preserve"> @all if </w:t>
-            </w:r>
-            <w:proofErr w:type="spellStart"/>
-            <w:r>
-              <w:rPr>
-                <w:rFonts w:ascii="Arial" w:hAnsi="Arial" w:cs="Arial"/>
-                <w:sz w:val="18"/>
-                <w:szCs w:val="18"/>
-              </w:rPr>
-              <w:t>obs_cluster</w:t>
-            </w:r>
-            <w:proofErr w:type="spellEnd"/>
-            <w:r>
-              <w:rPr>
-                <w:rFonts w:ascii="Arial" w:hAnsi="Arial" w:cs="Arial"/>
-                <w:sz w:val="18"/>
-                <w:szCs w:val="18"/>
-              </w:rPr>
-              <w:t xml:space="preserve"> = 2</w:t>
+              <w:t>smpl @all if obs_cluster = 2</w:t>
             </w:r>
           </w:p>
         </w:tc>
       </w:tr>
     </w:tbl>
-    <w:p>
-      <w:pPr>
+    <w:p/>
+    <w:p>
+      <w:pPr>
+        <w:jc w:val="center"/>
+        <w:rPr>
+          <w:b/>
+        </w:rPr>
+      </w:pPr>
+      <w:r>
+        <w:rPr>
+          <w:b/>
+        </w:rPr>
+        <w:t>Frequently Asked Questions</w:t>
+      </w:r>
+    </w:p>
+    <w:p>
+      <w:pPr>
+        <w:pStyle w:val="ListParagraph"/>
+        <w:numPr>
+          <w:ilvl w:val="0"/>
+          <w:numId w:val="9"/>
+        </w:numPr>
+        <w:rPr>
+          <w:b/>
+          <w:i/>
+        </w:rPr>
+      </w:pPr>
+      <w:r>
+        <w:rPr>
+          <w:b/>
+          <w:i/>
+        </w:rPr>
+        <w:t>Isn’t there a deterministic algor</w:t>
+      </w:r>
+      <w:r>
+        <w:rPr>
+          <w:b/>
+          <w:i/>
+        </w:rPr>
+        <w:t>ithm to get the optimal cluster</w:t>
+      </w:r>
+      <w:r>
+        <w:rPr>
+          <w:b/>
+          <w:i/>
+        </w:rPr>
+        <w:t>ing</w:t>
+      </w:r>
+      <w:r>
+        <w:rPr>
+          <w:b/>
+          <w:i/>
+        </w:rPr>
+        <w:t>!?</w:t>
+      </w:r>
+    </w:p>
+    <w:p>
+      <w:pPr>
+        <w:pStyle w:val="ListParagraph"/>
         <w:ind w:firstLine="720"/>
+      </w:pPr>
+      <w:r>
+        <w:t>There is! It’s called hierarchical clustering.</w:t>
+      </w:r>
+      <w:r>
+        <w:rPr>
+          <w:rStyle w:val="FootnoteReference"/>
+        </w:rPr>
+        <w:footnoteReference w:id="4"/>
+      </w:r>
+      <w:r>
+        <w:t xml:space="preserve"> Hierarchical clustering requires only 1 solve since the returned solve is deterministic &amp; thus guaranteed to minimize the cost function. The reason it is not implemented is because of algorithmic inefficiency as the inputted series become arbitrarily large. Hierarchical clustering requires, for each unmerged point &amp; centroid of merged points, merging into clusters based on the minimal pairwise distance across all t</w:t>
+      </w:r>
+      <w:r>
+        <w:t>hese points &amp; merged cluster centroids</w:t>
+      </w:r>
+      <w:r>
+        <w:t>.</w:t>
+      </w:r>
+      <w:r>
+        <w:t xml:space="preserve"> A superficial hierarchical clustering implementation</w:t>
+      </w:r>
+      <w:r>
+        <w:t xml:space="preserve"> </w:t>
+      </w:r>
+      <w:r>
+        <w:t xml:space="preserve">would run in quadratic time, and while divide-and-conquer &amp; dynamic programming techniques can speed up execution, k-means clustering is implemented because it runs in linear time, so executing multiple solves of a linear algorithm is preferred to executing one solve of a quadratic algorithm for a sufficiently large dataset. </w:t>
+      </w:r>
+    </w:p>
+    <w:p>
+      <w:pPr>
+        <w:pStyle w:val="ListParagraph"/>
+      </w:pPr>
+    </w:p>
+    <w:p>
+      <w:pPr>
+        <w:pStyle w:val="ListParagraph"/>
+        <w:numPr>
+          <w:ilvl w:val="0"/>
+          <w:numId w:val="9"/>
+        </w:numPr>
+        <w:rPr>
+          <w:b/>
+          <w:i/>
+        </w:rPr>
+      </w:pPr>
+      <w:r>
+        <w:rPr>
+          <w:b/>
+          <w:i/>
+        </w:rPr>
+        <w:t>K is the only mandatory argument…how should I choose it?</w:t>
+      </w:r>
+    </w:p>
+    <w:p>
+      <w:pPr>
+        <w:pStyle w:val="ListParagraph"/>
+        <w:ind w:firstLine="720"/>
+      </w:pPr>
+      <w:r>
+        <w:t xml:space="preserve">As K increases (from 1 to the # of observations), the cost function constantly decreases (if K were to equal the # of observations, the cost would be 0 as each observation would be explained perfectly with its very own centroid equal to itself). This means that the simplistic selection of K, if algorithmic, would have to implement an accurate measure that assesses when </w:t>
+      </w:r>
+      <w:r>
+        <w:lastRenderedPageBreak/>
+        <w:t>increasing K marginally reduces the cost function by an insufficient amount.</w:t>
+      </w:r>
+      <w:r>
+        <w:t xml:space="preserve"> In addition to the difficulty of setting accurate parameters based on the problem’s context, the algorithm could be computationally taxing because the k-means</w:t>
+      </w:r>
+      <w:r>
+        <w:t xml:space="preserve"> cluster</w:t>
+      </w:r>
+      <w:r>
+        <w:t xml:space="preserve"> would have to</w:t>
+      </w:r>
+      <w:r>
+        <w:t xml:space="preserve"> be </w:t>
+      </w:r>
+      <w:r>
+        <w:t>solved for each value of K.</w:t>
+      </w:r>
+      <w:r>
+        <w:t xml:space="preserve"> </w:t>
+      </w:r>
+    </w:p>
+    <w:p>
+      <w:pPr>
+        <w:pStyle w:val="ListParagraph"/>
+        <w:ind w:firstLine="720"/>
+      </w:pPr>
+      <w:r>
+        <w:t>Another approach suggested is to not algorithmically choose K, but rather judge the usefulness of K based on the ability to serve purposes downstream with which the classification is used. For example, if an economist is using the add-in to classify macroeconomic regimes, she may find that an insufficient value of K misses common regimes in the macroeconomy, while too large a value of K creates different clusters that substantively reflect a similar macroeconomy</w:t>
+      </w:r>
+      <w:r>
+        <w:t>, and are thus based in inconsequential variations of series values</w:t>
+      </w:r>
+      <w:r>
+        <w:t xml:space="preserve">.   </w:t>
+      </w:r>
+    </w:p>
+    <w:p>
+      <w:pPr>
+        <w:pStyle w:val="ListParagraph"/>
+      </w:pPr>
+    </w:p>
+    <w:p>
+      <w:pPr>
+        <w:pStyle w:val="ListParagraph"/>
+        <w:numPr>
+          <w:ilvl w:val="0"/>
+          <w:numId w:val="9"/>
+        </w:numPr>
+        <w:rPr>
+          <w:b/>
+          <w:i/>
+        </w:rPr>
+      </w:pPr>
+      <w:r>
+        <w:rPr>
+          <w:b/>
+          <w:i/>
+        </w:rPr>
+        <w:t>How</w:t>
+      </w:r>
+      <w:r>
+        <w:rPr>
+          <w:b/>
+          <w:i/>
+        </w:rPr>
+        <w:t xml:space="preserve"> are the series preprocessed</w:t>
+      </w:r>
+      <w:r>
+        <w:rPr>
+          <w:b/>
+          <w:i/>
+        </w:rPr>
+        <w:t>?</w:t>
+      </w:r>
+    </w:p>
+    <w:p>
+      <w:pPr>
+        <w:pStyle w:val="ListParagraph"/>
+        <w:numPr>
+          <w:ilvl w:val="0"/>
+          <w:numId w:val="10"/>
+        </w:numPr>
+      </w:pPr>
+      <w:r>
+        <w:t>Eliminate series that have all NAs or no variability over k-means sample</w:t>
+      </w:r>
+    </w:p>
+    <w:p>
+      <w:pPr>
+        <w:pStyle w:val="ListParagraph"/>
+        <w:numPr>
+          <w:ilvl w:val="0"/>
+          <w:numId w:val="10"/>
+        </w:numPr>
+      </w:pPr>
+      <w:r>
+        <w:t>Normalize each series</w:t>
+      </w:r>
+    </w:p>
+    <w:p>
+      <w:pPr>
+        <w:pStyle w:val="ListParagraph"/>
+        <w:numPr>
+          <w:ilvl w:val="0"/>
+          <w:numId w:val="10"/>
+        </w:numPr>
+      </w:pPr>
+      <w:r>
+        <w:t>Interpolate (if this argument is passed in to overwrite the default of no interpolation)</w:t>
+      </w:r>
+    </w:p>
+    <w:p>
+      <w:pPr>
+        <w:pStyle w:val="ListParagraph"/>
+        <w:numPr>
+          <w:ilvl w:val="0"/>
+          <w:numId w:val="10"/>
+        </w:numPr>
+      </w:pPr>
+      <w:r>
+        <w:t>Disregard observations that have at least 1 series with an NA</w:t>
+      </w:r>
+    </w:p>
+    <w:p>
+      <w:pPr>
+        <w:pStyle w:val="ListParagraph"/>
+        <w:numPr>
+          <w:ilvl w:val="0"/>
+          <w:numId w:val="10"/>
+        </w:numPr>
+      </w:pPr>
+      <w:r>
+        <w:t>Add a small # to an observation’s 1</w:t>
+      </w:r>
+      <w:r>
+        <w:rPr>
+          <w:vertAlign w:val="superscript"/>
+        </w:rPr>
+        <w:t>st</w:t>
+      </w:r>
+      <w:r>
+        <w:t xml:space="preserve"> series value if the observation is a duplicate of a prior observation</w:t>
+      </w:r>
+    </w:p>
+    <w:p>
+      <w:pPr>
+        <w:pStyle w:val="ListParagraph"/>
+        <w:ind w:left="1080"/>
+      </w:pPr>
+    </w:p>
+    <w:p>
+      <w:pPr>
+        <w:pStyle w:val="ListParagraph"/>
+        <w:numPr>
+          <w:ilvl w:val="0"/>
+          <w:numId w:val="9"/>
+        </w:numPr>
+        <w:rPr>
+          <w:b/>
+          <w:i/>
+        </w:rPr>
+      </w:pPr>
+      <w:r>
+        <w:rPr>
+          <w:b/>
+          <w:i/>
+        </w:rPr>
+        <w:t>What does it mean for the series to be normalized? Does this distort results?</w:t>
+      </w:r>
+    </w:p>
+    <w:p>
+      <w:pPr>
+        <w:pStyle w:val="ListParagraph"/>
+        <w:ind w:firstLine="720"/>
+      </w:pPr>
+      <w:r>
+        <w:t>Series are nor</w:t>
+      </w:r>
+      <w:r>
+        <w:t>malized by converting its</w:t>
+      </w:r>
+      <w:r>
+        <w:t xml:space="preserve"> values into their z-scores</w:t>
+      </w:r>
+      <w:r>
+        <w:t xml:space="preserve"> (the series’ value is equal to the original series’ value minus the series’ mean, all divided by the series’ standard deviation)</w:t>
+      </w:r>
+      <w:r>
+        <w:t xml:space="preserve">. </w:t>
+      </w:r>
+      <w:r>
+        <w:t xml:space="preserve">This is essential; normalization removes the distortionary effects of comparing series with different magnitudes &amp; measures of dispersion. In the absence of normalization, relatively slight differences in one series could dwarf relatively major differences in another series if the magnitude of the former series is substantially larger than the latter. </w:t>
+      </w:r>
+      <w:r>
+        <w:t>Normalization</w:t>
+      </w:r>
+      <w:r>
+        <w:t xml:space="preserve"> does not distort results – the normalized series are only used to determine how the observations should be clustered. Absolute &amp; percentage changes presented in the outputted text file are all calculated based on the original series’ values.</w:t>
+      </w:r>
+    </w:p>
+    <w:p>
+      <w:pPr>
+        <w:pStyle w:val="ListParagraph"/>
+      </w:pPr>
+    </w:p>
+    <w:p>
+      <w:pPr>
+        <w:pStyle w:val="ListParagraph"/>
+        <w:numPr>
+          <w:ilvl w:val="0"/>
+          <w:numId w:val="9"/>
+        </w:numPr>
+        <w:rPr>
+          <w:b/>
+          <w:i/>
+        </w:rPr>
+      </w:pPr>
+      <w:r>
+        <w:rPr>
+          <w:b/>
+          <w:i/>
+        </w:rPr>
+        <w:t>Can a cluster centroid wind up with no associated observations?</w:t>
+      </w:r>
+    </w:p>
+    <w:p>
+      <w:pPr>
+        <w:pStyle w:val="ListParagraph"/>
+        <w:ind w:firstLine="720"/>
+      </w:pPr>
+      <w:r>
+        <w:t>Protections are put in place</w:t>
+      </w:r>
+      <w:r>
+        <w:t xml:space="preserve"> to protect</w:t>
+      </w:r>
+      <w:r>
+        <w:t xml:space="preserve"> against this in the implementation</w:t>
+      </w:r>
+      <w:r>
+        <w:t xml:space="preserve">. Centroids are initialized </w:t>
+      </w:r>
+      <w:r>
+        <w:t>to equal random observations, so each centroid is identical to a point that it will be associated with initially.</w:t>
+      </w:r>
+      <w:r>
+        <w:t xml:space="preserve"> An observation-less centroid could occur if multiple points</w:t>
+      </w:r>
+      <w:r>
+        <w:t xml:space="preserve"> are identical, but protections are taken against this: a small add factor (0.000001) is given to the 1</w:t>
+      </w:r>
+      <w:r>
+        <w:rPr>
+          <w:vertAlign w:val="superscript"/>
+        </w:rPr>
+        <w:t>st</w:t>
+      </w:r>
+      <w:r>
+        <w:t xml:space="preserve"> normalized series in case of point duplication, because if multiple centroids shared identical coordinate points during initialization, then all observations at that point would be assigned to just 1 of the centroids. Giving the small add factor assures that initial assignment is maintained for at least the 1</w:t>
+      </w:r>
+      <w:r>
+        <w:rPr>
+          <w:vertAlign w:val="superscript"/>
+        </w:rPr>
+        <w:t>st</w:t>
+      </w:r>
+      <w:r>
+        <w:t xml:space="preserve"> iteration given duplicates. The interpretation of the outputted cluster only becomes problematic for contrived examples that probably shouldn’t be clustered anyways (e.g. all the initial points are identical, so the clustering is solely contingent based on the minor add factor when there is in fact no real difference between the data points).     </w:t>
+      </w:r>
+      <w:r>
+        <w:t xml:space="preserve"> </w:t>
+      </w:r>
+    </w:p>
+    <w:p>
+      <w:pPr>
+        <w:pStyle w:val="ListParagraph"/>
+      </w:pPr>
+    </w:p>
+    <w:p>
+      <w:pPr>
+        <w:pStyle w:val="ListParagraph"/>
+        <w:numPr>
+          <w:ilvl w:val="0"/>
+          <w:numId w:val="9"/>
+        </w:numPr>
+        <w:rPr>
+          <w:b/>
+          <w:i/>
+        </w:rPr>
+      </w:pPr>
+      <w:r>
+        <w:rPr>
+          <w:b/>
+          <w:i/>
+        </w:rPr>
+        <w:t xml:space="preserve">Why </w:t>
+      </w:r>
+      <w:r>
+        <w:rPr>
+          <w:b/>
+          <w:i/>
+        </w:rPr>
+        <w:t>eliminate</w:t>
+      </w:r>
+      <w:r>
+        <w:rPr>
+          <w:b/>
+          <w:i/>
+        </w:rPr>
+        <w:t xml:space="preserve"> series with no variability?</w:t>
+      </w:r>
+    </w:p>
+    <w:p>
+      <w:pPr>
+        <w:pStyle w:val="ListParagraph"/>
+        <w:ind w:firstLine="720"/>
+      </w:pPr>
+      <w:r>
+        <w:lastRenderedPageBreak/>
+        <w:t>If a series has no variabil</w:t>
+      </w:r>
+      <w:r>
+        <w:t>ity (all observations</w:t>
+      </w:r>
+      <w:r>
+        <w:t xml:space="preserve"> are the same), it adds no explanatory power</w:t>
+      </w:r>
+      <w:r>
+        <w:t xml:space="preserve"> to the dataset’s observations</w:t>
+      </w:r>
+      <w:r>
+        <w:t xml:space="preserve">. Considering the n other series, adding the series to </w:t>
+      </w:r>
+      <w:r>
+        <w:t>the cluster is like mapping</w:t>
+      </w:r>
+      <w:r>
+        <w:t xml:space="preserve"> into n + 1 space, but the (n + 1)</w:t>
+      </w:r>
+      <w:r>
+        <w:rPr>
+          <w:vertAlign w:val="superscript"/>
+        </w:rPr>
+        <w:t xml:space="preserve">st </w:t>
+      </w:r>
+      <w:r>
+        <w:t xml:space="preserve">dimension value is just a constant real number. This added dimension adds </w:t>
+      </w:r>
+      <w:r>
+        <w:t xml:space="preserve">nothing in differentiating the dataset’s observations </w:t>
+      </w:r>
+      <w:r>
+        <w:t xml:space="preserve">from one another </w:t>
+      </w:r>
+      <w:bookmarkStart w:id="0" w:name="_GoBack"/>
+      <w:bookmarkEnd w:id="0"/>
+      <w:r>
+        <w:t>because it’s a constant attribute across points</w:t>
+      </w:r>
+      <w:r>
+        <w:t>.</w:t>
+      </w:r>
+      <w:r>
+        <w:t xml:space="preserve"> Also, constant series cannot be normalized since normalized series are divided by the series’ standard deviation, which is 0 in this case. </w:t>
+      </w:r>
+      <w:r>
+        <w:t xml:space="preserve">  </w:t>
+      </w:r>
+    </w:p>
+    <w:p>
+      <w:pPr>
+        <w:pStyle w:val="ListParagraph"/>
+        <w:rPr>
+          <w:b/>
+          <w:i/>
+        </w:rPr>
       </w:pPr>
     </w:p>
     <w:sectPr>
@@ -2662,7 +3317,16 @@
         <w:t xml:space="preserve"> </w:t>
       </w:r>
       <w:r>
-        <w:t xml:space="preserve">For a more detailed explanation with visualizations, see: </w:t>
+        <w:t>For a detailed descriptio</w:t>
+      </w:r>
+      <w:r>
+        <w:t>n with formulas &amp; visuals</w:t>
+      </w:r>
+      <w:r>
+        <w:t>, see</w:t>
+      </w:r>
+      <w:r>
+        <w:t xml:space="preserve">: </w:t>
       </w:r>
       <w:hyperlink r:id="rId3" w:history="1">
         <w:r>
@@ -2670,6 +3334,33 @@
             <w:rStyle w:val="Hyperlink"/>
           </w:rPr>
           <w:t>http://cs229.stanford.edu/notes/cs229-notes7a.pdf</w:t>
+        </w:r>
+      </w:hyperlink>
+      <w:r>
+        <w:t xml:space="preserve"> </w:t>
+      </w:r>
+    </w:p>
+  </w:footnote>
+  <w:footnote w:id="4">
+    <w:p>
+      <w:pPr>
+        <w:pStyle w:val="FootnoteText"/>
+      </w:pPr>
+      <w:r>
+        <w:rPr>
+          <w:rStyle w:val="FootnoteReference"/>
+        </w:rPr>
+        <w:footnoteRef/>
+      </w:r>
+      <w:r>
+        <w:t xml:space="preserve"> </w:t>
+      </w:r>
+      <w:hyperlink r:id="rId4" w:history="1">
+        <w:r>
+          <w:rPr>
+            <w:rStyle w:val="Hyperlink"/>
+          </w:rPr>
+          <w:t>https://www.coursera.org/learn/exploratory-data-analysis/lecture/68OwU/hierarchical-clustering-part-1</w:t>
         </w:r>
       </w:hyperlink>
       <w:r>
@@ -2796,6 +3487,95 @@
     </w:lvl>
   </w:abstractNum>
   <w:abstractNum w:abstractNumId="1" w15:restartNumberingAfterBreak="0">
+    <w:nsid w:val="0BC12433"/>
+    <w:multiLevelType w:val="hybridMultilevel"/>
+    <w:tmpl w:val="9C666968"/>
+    <w:lvl w:ilvl="0" w:tplc="04090011">
+      <w:start w:val="1"/>
+      <w:numFmt w:val="decimal"/>
+      <w:lvlText w:val="%1)"/>
+      <w:lvlJc w:val="left"/>
+      <w:pPr>
+        <w:ind w:left="720" w:hanging="360"/>
+      </w:pPr>
+      <w:rPr>
+        <w:rFonts w:hint="default"/>
+      </w:rPr>
+    </w:lvl>
+    <w:lvl w:ilvl="1" w:tplc="04090019" w:tentative="1">
+      <w:start w:val="1"/>
+      <w:numFmt w:val="lowerLetter"/>
+      <w:lvlText w:val="%2."/>
+      <w:lvlJc w:val="left"/>
+      <w:pPr>
+        <w:ind w:left="1440" w:hanging="360"/>
+      </w:pPr>
+    </w:lvl>
+    <w:lvl w:ilvl="2" w:tplc="0409001B" w:tentative="1">
+      <w:start w:val="1"/>
+      <w:numFmt w:val="lowerRoman"/>
+      <w:lvlText w:val="%3."/>
+      <w:lvlJc w:val="right"/>
+      <w:pPr>
+        <w:ind w:left="2160" w:hanging="180"/>
+      </w:pPr>
+    </w:lvl>
+    <w:lvl w:ilvl="3" w:tplc="0409000F" w:tentative="1">
+      <w:start w:val="1"/>
+      <w:numFmt w:val="decimal"/>
+      <w:lvlText w:val="%4."/>
+      <w:lvlJc w:val="left"/>
+      <w:pPr>
+        <w:ind w:left="2880" w:hanging="360"/>
+      </w:pPr>
+    </w:lvl>
+    <w:lvl w:ilvl="4" w:tplc="04090019" w:tentative="1">
+      <w:start w:val="1"/>
+      <w:numFmt w:val="lowerLetter"/>
+      <w:lvlText w:val="%5."/>
+      <w:lvlJc w:val="left"/>
+      <w:pPr>
+        <w:ind w:left="3600" w:hanging="360"/>
+      </w:pPr>
+    </w:lvl>
+    <w:lvl w:ilvl="5" w:tplc="0409001B" w:tentative="1">
+      <w:start w:val="1"/>
+      <w:numFmt w:val="lowerRoman"/>
+      <w:lvlText w:val="%6."/>
+      <w:lvlJc w:val="right"/>
+      <w:pPr>
+        <w:ind w:left="4320" w:hanging="180"/>
+      </w:pPr>
+    </w:lvl>
+    <w:lvl w:ilvl="6" w:tplc="0409000F" w:tentative="1">
+      <w:start w:val="1"/>
+      <w:numFmt w:val="decimal"/>
+      <w:lvlText w:val="%7."/>
+      <w:lvlJc w:val="left"/>
+      <w:pPr>
+        <w:ind w:left="5040" w:hanging="360"/>
+      </w:pPr>
+    </w:lvl>
+    <w:lvl w:ilvl="7" w:tplc="04090019" w:tentative="1">
+      <w:start w:val="1"/>
+      <w:numFmt w:val="lowerLetter"/>
+      <w:lvlText w:val="%8."/>
+      <w:lvlJc w:val="left"/>
+      <w:pPr>
+        <w:ind w:left="5760" w:hanging="360"/>
+      </w:pPr>
+    </w:lvl>
+    <w:lvl w:ilvl="8" w:tplc="0409001B" w:tentative="1">
+      <w:start w:val="1"/>
+      <w:numFmt w:val="lowerRoman"/>
+      <w:lvlText w:val="%9."/>
+      <w:lvlJc w:val="right"/>
+      <w:pPr>
+        <w:ind w:left="6480" w:hanging="180"/>
+      </w:pPr>
+    </w:lvl>
+  </w:abstractNum>
+  <w:abstractNum w:abstractNumId="2" w15:restartNumberingAfterBreak="0">
     <w:nsid w:val="180778D5"/>
     <w:multiLevelType w:val="hybridMultilevel"/>
     <w:tmpl w:val="AF68D10C"/>
@@ -2884,7 +3664,7 @@
       </w:pPr>
     </w:lvl>
   </w:abstractNum>
-  <w:abstractNum w:abstractNumId="2" w15:restartNumberingAfterBreak="0">
+  <w:abstractNum w:abstractNumId="3" w15:restartNumberingAfterBreak="0">
     <w:nsid w:val="2B702DD1"/>
     <w:multiLevelType w:val="hybridMultilevel"/>
     <w:tmpl w:val="C37AD8C8"/>
@@ -2997,7 +3777,7 @@
       </w:rPr>
     </w:lvl>
   </w:abstractNum>
-  <w:abstractNum w:abstractNumId="3" w15:restartNumberingAfterBreak="0">
+  <w:abstractNum w:abstractNumId="4" w15:restartNumberingAfterBreak="0">
     <w:nsid w:val="2D752E42"/>
     <w:multiLevelType w:val="hybridMultilevel"/>
     <w:tmpl w:val="96605474"/>
@@ -3110,7 +3890,7 @@
       </w:rPr>
     </w:lvl>
   </w:abstractNum>
-  <w:abstractNum w:abstractNumId="4" w15:restartNumberingAfterBreak="0">
+  <w:abstractNum w:abstractNumId="5" w15:restartNumberingAfterBreak="0">
     <w:nsid w:val="331E523E"/>
     <w:multiLevelType w:val="hybridMultilevel"/>
     <w:tmpl w:val="E1089A9E"/>
@@ -3223,7 +4003,7 @@
       </w:rPr>
     </w:lvl>
   </w:abstractNum>
-  <w:abstractNum w:abstractNumId="5" w15:restartNumberingAfterBreak="0">
+  <w:abstractNum w:abstractNumId="6" w15:restartNumberingAfterBreak="0">
     <w:nsid w:val="35C32701"/>
     <w:multiLevelType w:val="hybridMultilevel"/>
     <w:tmpl w:val="00E8225A"/>
@@ -3336,7 +4116,7 @@
       </w:rPr>
     </w:lvl>
   </w:abstractNum>
-  <w:abstractNum w:abstractNumId="6" w15:restartNumberingAfterBreak="0">
+  <w:abstractNum w:abstractNumId="7" w15:restartNumberingAfterBreak="0">
     <w:nsid w:val="41133EAF"/>
     <w:multiLevelType w:val="hybridMultilevel"/>
     <w:tmpl w:val="FB28D8D8"/>
@@ -3449,26 +4229,213 @@
       </w:rPr>
     </w:lvl>
   </w:abstractNum>
+  <w:abstractNum w:abstractNumId="8" w15:restartNumberingAfterBreak="0">
+    <w:nsid w:val="60BE270B"/>
+    <w:multiLevelType w:val="hybridMultilevel"/>
+    <w:tmpl w:val="19065724"/>
+    <w:lvl w:ilvl="0" w:tplc="04090011">
+      <w:start w:val="1"/>
+      <w:numFmt w:val="decimal"/>
+      <w:lvlText w:val="%1)"/>
+      <w:lvlJc w:val="left"/>
+      <w:pPr>
+        <w:ind w:left="720" w:hanging="360"/>
+      </w:pPr>
+      <w:rPr>
+        <w:rFonts w:hint="default"/>
+      </w:rPr>
+    </w:lvl>
+    <w:lvl w:ilvl="1" w:tplc="04090019" w:tentative="1">
+      <w:start w:val="1"/>
+      <w:numFmt w:val="lowerLetter"/>
+      <w:lvlText w:val="%2."/>
+      <w:lvlJc w:val="left"/>
+      <w:pPr>
+        <w:ind w:left="1440" w:hanging="360"/>
+      </w:pPr>
+    </w:lvl>
+    <w:lvl w:ilvl="2" w:tplc="0409001B" w:tentative="1">
+      <w:start w:val="1"/>
+      <w:numFmt w:val="lowerRoman"/>
+      <w:lvlText w:val="%3."/>
+      <w:lvlJc w:val="right"/>
+      <w:pPr>
+        <w:ind w:left="2160" w:hanging="180"/>
+      </w:pPr>
+    </w:lvl>
+    <w:lvl w:ilvl="3" w:tplc="0409000F" w:tentative="1">
+      <w:start w:val="1"/>
+      <w:numFmt w:val="decimal"/>
+      <w:lvlText w:val="%4."/>
+      <w:lvlJc w:val="left"/>
+      <w:pPr>
+        <w:ind w:left="2880" w:hanging="360"/>
+      </w:pPr>
+    </w:lvl>
+    <w:lvl w:ilvl="4" w:tplc="04090019" w:tentative="1">
+      <w:start w:val="1"/>
+      <w:numFmt w:val="lowerLetter"/>
+      <w:lvlText w:val="%5."/>
+      <w:lvlJc w:val="left"/>
+      <w:pPr>
+        <w:ind w:left="3600" w:hanging="360"/>
+      </w:pPr>
+    </w:lvl>
+    <w:lvl w:ilvl="5" w:tplc="0409001B" w:tentative="1">
+      <w:start w:val="1"/>
+      <w:numFmt w:val="lowerRoman"/>
+      <w:lvlText w:val="%6."/>
+      <w:lvlJc w:val="right"/>
+      <w:pPr>
+        <w:ind w:left="4320" w:hanging="180"/>
+      </w:pPr>
+    </w:lvl>
+    <w:lvl w:ilvl="6" w:tplc="0409000F" w:tentative="1">
+      <w:start w:val="1"/>
+      <w:numFmt w:val="decimal"/>
+      <w:lvlText w:val="%7."/>
+      <w:lvlJc w:val="left"/>
+      <w:pPr>
+        <w:ind w:left="5040" w:hanging="360"/>
+      </w:pPr>
+    </w:lvl>
+    <w:lvl w:ilvl="7" w:tplc="04090019" w:tentative="1">
+      <w:start w:val="1"/>
+      <w:numFmt w:val="lowerLetter"/>
+      <w:lvlText w:val="%8."/>
+      <w:lvlJc w:val="left"/>
+      <w:pPr>
+        <w:ind w:left="5760" w:hanging="360"/>
+      </w:pPr>
+    </w:lvl>
+    <w:lvl w:ilvl="8" w:tplc="0409001B" w:tentative="1">
+      <w:start w:val="1"/>
+      <w:numFmt w:val="lowerRoman"/>
+      <w:lvlText w:val="%9."/>
+      <w:lvlJc w:val="right"/>
+      <w:pPr>
+        <w:ind w:left="6480" w:hanging="180"/>
+      </w:pPr>
+    </w:lvl>
+  </w:abstractNum>
+  <w:abstractNum w:abstractNumId="9" w15:restartNumberingAfterBreak="0">
+    <w:nsid w:val="6AA0516C"/>
+    <w:multiLevelType w:val="hybridMultilevel"/>
+    <w:tmpl w:val="0FF6CCC8"/>
+    <w:lvl w:ilvl="0" w:tplc="2E7E12A8">
+      <w:start w:val="1"/>
+      <w:numFmt w:val="lowerLetter"/>
+      <w:lvlText w:val="%1."/>
+      <w:lvlJc w:val="left"/>
+      <w:pPr>
+        <w:ind w:left="1080" w:hanging="360"/>
+      </w:pPr>
+      <w:rPr>
+        <w:rFonts w:hint="default"/>
+      </w:rPr>
+    </w:lvl>
+    <w:lvl w:ilvl="1" w:tplc="04090019" w:tentative="1">
+      <w:start w:val="1"/>
+      <w:numFmt w:val="lowerLetter"/>
+      <w:lvlText w:val="%2."/>
+      <w:lvlJc w:val="left"/>
+      <w:pPr>
+        <w:ind w:left="1800" w:hanging="360"/>
+      </w:pPr>
+    </w:lvl>
+    <w:lvl w:ilvl="2" w:tplc="0409001B" w:tentative="1">
+      <w:start w:val="1"/>
+      <w:numFmt w:val="lowerRoman"/>
+      <w:lvlText w:val="%3."/>
+      <w:lvlJc w:val="right"/>
+      <w:pPr>
+        <w:ind w:left="2520" w:hanging="180"/>
+      </w:pPr>
+    </w:lvl>
+    <w:lvl w:ilvl="3" w:tplc="0409000F" w:tentative="1">
+      <w:start w:val="1"/>
+      <w:numFmt w:val="decimal"/>
+      <w:lvlText w:val="%4."/>
+      <w:lvlJc w:val="left"/>
+      <w:pPr>
+        <w:ind w:left="3240" w:hanging="360"/>
+      </w:pPr>
+    </w:lvl>
+    <w:lvl w:ilvl="4" w:tplc="04090019" w:tentative="1">
+      <w:start w:val="1"/>
+      <w:numFmt w:val="lowerLetter"/>
+      <w:lvlText w:val="%5."/>
+      <w:lvlJc w:val="left"/>
+      <w:pPr>
+        <w:ind w:left="3960" w:hanging="360"/>
+      </w:pPr>
+    </w:lvl>
+    <w:lvl w:ilvl="5" w:tplc="0409001B" w:tentative="1">
+      <w:start w:val="1"/>
+      <w:numFmt w:val="lowerRoman"/>
+      <w:lvlText w:val="%6."/>
+      <w:lvlJc w:val="right"/>
+      <w:pPr>
+        <w:ind w:left="4680" w:hanging="180"/>
+      </w:pPr>
+    </w:lvl>
+    <w:lvl w:ilvl="6" w:tplc="0409000F" w:tentative="1">
+      <w:start w:val="1"/>
+      <w:numFmt w:val="decimal"/>
+      <w:lvlText w:val="%7."/>
+      <w:lvlJc w:val="left"/>
+      <w:pPr>
+        <w:ind w:left="5400" w:hanging="360"/>
+      </w:pPr>
+    </w:lvl>
+    <w:lvl w:ilvl="7" w:tplc="04090019" w:tentative="1">
+      <w:start w:val="1"/>
+      <w:numFmt w:val="lowerLetter"/>
+      <w:lvlText w:val="%8."/>
+      <w:lvlJc w:val="left"/>
+      <w:pPr>
+        <w:ind w:left="6120" w:hanging="360"/>
+      </w:pPr>
+    </w:lvl>
+    <w:lvl w:ilvl="8" w:tplc="0409001B" w:tentative="1">
+      <w:start w:val="1"/>
+      <w:numFmt w:val="lowerRoman"/>
+      <w:lvlText w:val="%9."/>
+      <w:lvlJc w:val="right"/>
+      <w:pPr>
+        <w:ind w:left="6840" w:hanging="180"/>
+      </w:pPr>
+    </w:lvl>
+  </w:abstractNum>
   <w:num w:numId="1">
-    <w:abstractNumId w:val="1"/>
+    <w:abstractNumId w:val="2"/>
   </w:num>
   <w:num w:numId="2">
-    <w:abstractNumId w:val="2"/>
+    <w:abstractNumId w:val="3"/>
   </w:num>
   <w:num w:numId="3">
-    <w:abstractNumId w:val="6"/>
+    <w:abstractNumId w:val="7"/>
   </w:num>
   <w:num w:numId="4">
-    <w:abstractNumId w:val="4"/>
+    <w:abstractNumId w:val="5"/>
   </w:num>
   <w:num w:numId="5">
     <w:abstractNumId w:val="0"/>
   </w:num>
   <w:num w:numId="6">
-    <w:abstractNumId w:val="3"/>
+    <w:abstractNumId w:val="4"/>
   </w:num>
   <w:num w:numId="7">
-    <w:abstractNumId w:val="5"/>
+    <w:abstractNumId w:val="6"/>
+  </w:num>
+  <w:num w:numId="8">
+    <w:abstractNumId w:val="8"/>
+  </w:num>
+  <w:num w:numId="9">
+    <w:abstractNumId w:val="1"/>
+  </w:num>
+  <w:num w:numId="10">
+    <w:abstractNumId w:val="9"/>
   </w:num>
 </w:numbering>
 </file>
@@ -4292,7 +5259,7 @@
 </file>
 
 <file path=customXml/itemProps1.xml><?xml version="1.0" encoding="utf-8"?>
-<ds:datastoreItem xmlns:ds="http://schemas.openxmlformats.org/officeDocument/2006/customXml" ds:itemID="{2E27293E-5EE1-4257-B373-6E996B7E8A8C}">
+<ds:datastoreItem xmlns:ds="http://schemas.openxmlformats.org/officeDocument/2006/customXml" ds:itemID="{D5606EEB-0341-46A5-9EB1-F113F98D9DCF}">
   <ds:schemaRefs>
     <ds:schemaRef ds:uri="http://schemas.openxmlformats.org/officeDocument/2006/bibliography"/>
   </ds:schemaRefs>

</xml_diff>